<commit_message>
Updated template file - need to test if this resolves '{' error
</commit_message>
<xml_diff>
--- a/docassemble/MaineTANFEstimator/data/templates/tanf-details.docx
+++ b/docassemble/MaineTANFEstimator/data/templates/tanf-details.docx
@@ -59,19 +59,7 @@
       </w:r>
       <w:r>
         <w:tab/>
-      </w:r>
-      <w:proofErr w:type="gramStart"/>
-      <w:r>
-        <w:t xml:space="preserve">{{ </w:t>
-      </w:r>
-      <w:proofErr w:type="spellStart"/>
-      <w:r>
-        <w:t>HHChildren</w:t>
-      </w:r>
-      <w:proofErr w:type="spellEnd"/>
-      <w:proofErr w:type="gramEnd"/>
-      <w:r>
-        <w:t xml:space="preserve"> }}</w:t>
+        <w:t>{{ HHChildren }}</w:t>
       </w:r>
     </w:p>
     <w:p>
@@ -98,19 +86,7 @@
       </w:r>
       <w:r>
         <w:tab/>
-      </w:r>
-      <w:proofErr w:type="gramStart"/>
-      <w:r>
-        <w:t xml:space="preserve">{{ </w:t>
-      </w:r>
-      <w:proofErr w:type="spellStart"/>
-      <w:r>
-        <w:t>HHAdults</w:t>
-      </w:r>
-      <w:proofErr w:type="spellEnd"/>
-      <w:proofErr w:type="gramEnd"/>
-      <w:r>
-        <w:t xml:space="preserve"> }}</w:t>
+        <w:t>{{ HHAdults }}</w:t>
       </w:r>
     </w:p>
     <w:p>
@@ -146,19 +122,7 @@
       </w:r>
       <w:r>
         <w:tab/>
-      </w:r>
-      <w:proofErr w:type="gramStart"/>
-      <w:r>
-        <w:t xml:space="preserve">{{ </w:t>
-      </w:r>
-      <w:proofErr w:type="spellStart"/>
-      <w:r>
-        <w:t>HHTotal</w:t>
-      </w:r>
-      <w:proofErr w:type="spellEnd"/>
-      <w:proofErr w:type="gramEnd"/>
-      <w:r>
-        <w:t xml:space="preserve"> }}</w:t>
+        <w:t>{{ HHTotal }}</w:t>
       </w:r>
     </w:p>
     <w:p/>
@@ -198,15 +162,7 @@
       </w:r>
       <w:r>
         <w:tab/>
-        <w:t>$</w:t>
-      </w:r>
-      <w:proofErr w:type="gramStart"/>
-      <w:r>
-        <w:t>{{ ‘</w:t>
-      </w:r>
-      <w:proofErr w:type="gramEnd"/>
-      <w:r>
-        <w:t>{:,.0f}’.format(MUI) }}</w:t>
+        <w:t>${{ ‘{:,.0f}’.format(MUI) }}</w:t>
       </w:r>
     </w:p>
     <w:p>
@@ -216,23 +172,7 @@
       </w:r>
       <w:r>
         <w:tab/>
-        <w:t>$</w:t>
-      </w:r>
-      <w:proofErr w:type="gramStart"/>
-      <w:r>
-        <w:t>{{ ‘</w:t>
-      </w:r>
-      <w:proofErr w:type="gramEnd"/>
-      <w:r>
-        <w:t>{:,.0f}’.format(</w:t>
-      </w:r>
-      <w:proofErr w:type="spellStart"/>
-      <w:r>
-        <w:t>biWUI</w:t>
-      </w:r>
-      <w:proofErr w:type="spellEnd"/>
-      <w:r>
-        <w:t>) }}</w:t>
+        <w:t>${{ ‘{:,.0f}’.format(biWUI) }}</w:t>
       </w:r>
       <w:r>
         <w:tab/>
@@ -245,15 +185,7 @@
         <w:t>.</w:t>
       </w:r>
       <w:r>
-        <w:t>0f}’.format(</w:t>
-      </w:r>
-      <w:proofErr w:type="spellStart"/>
-      <w:r>
-        <w:t>biWUIC</w:t>
-      </w:r>
-      <w:proofErr w:type="spellEnd"/>
-      <w:r>
-        <w:t>) }}   (Monthly)</w:t>
+        <w:t>0f}’.format(biWUIC) }}   (Monthly)</w:t>
       </w:r>
     </w:p>
     <w:p>
@@ -266,15 +198,7 @@
       </w:r>
       <w:r>
         <w:tab/>
-        <w:t>$</w:t>
-      </w:r>
-      <w:proofErr w:type="gramStart"/>
-      <w:r>
-        <w:t>{{ ‘</w:t>
-      </w:r>
-      <w:proofErr w:type="gramEnd"/>
-      <w:r>
-        <w:t>{:,</w:t>
+        <w:t>${{ ‘{:,</w:t>
       </w:r>
       <w:r>
         <w:t>.</w:t>
@@ -310,15 +234,7 @@
       </w:r>
       <w:r>
         <w:tab/>
-        <w:t>$</w:t>
-      </w:r>
-      <w:proofErr w:type="gramStart"/>
-      <w:r>
-        <w:t>{{ ‘</w:t>
-      </w:r>
-      <w:proofErr w:type="gramEnd"/>
-      <w:r>
-        <w:t>{:,.0f}’.format(GMUI) }}</w:t>
+        <w:t>${{ ‘{:,.0f}’.format(GMUI) }}</w:t>
       </w:r>
     </w:p>
     <w:p/>
@@ -350,37 +266,38 @@
       </w:r>
       <w:r>
         <w:tab/>
-        <w:t>$</w:t>
-      </w:r>
-      <w:proofErr w:type="gramStart"/>
-      <w:r>
-        <w:t>{{ ‘</w:t>
-      </w:r>
-      <w:proofErr w:type="gramEnd"/>
-      <w:r>
-        <w:t>{:,.0f}’.format(MEI) }}</w:t>
-      </w:r>
-    </w:p>
-    <w:p>
-      <w:r>
-        <w:tab/>
-      </w:r>
-      <w:proofErr w:type="gramStart"/>
-      <w:r>
+        <w:t>${{ ‘{:,.0f}’.format(MEI) }}</w:t>
+      </w:r>
+    </w:p>
+    <w:p>
+      <w:r>
+        <w:tab/>
         <w:t xml:space="preserve">Biweekly  </w:t>
       </w:r>
       <w:r>
         <w:tab/>
-      </w:r>
-      <w:proofErr w:type="gramEnd"/>
-      <w:r>
-        <w:t>${{ ‘{:,.0f}’.format(</w:t>
-      </w:r>
-      <w:proofErr w:type="spellStart"/>
-      <w:r>
-        <w:t>biWEI</w:t>
-      </w:r>
-      <w:proofErr w:type="spellEnd"/>
+        <w:t>${{ ‘{:,.0f}’.format(biWEI) }}</w:t>
+      </w:r>
+      <w:r>
+        <w:tab/>
+      </w:r>
+      <w:r>
+        <w:tab/>
+        <w:t>${{ ‘{:,.0f}’.format(biWEIC) }}   (Monthly)</w:t>
+      </w:r>
+    </w:p>
+    <w:p>
+      <w:r>
+        <w:tab/>
+        <w:t>Weekly</w:t>
+      </w:r>
+      <w:r>
+        <w:tab/>
+      </w:r>
+      <w:r>
+        <w:tab/>
+        <w:t>${{ ‘{:,.0f}’.format(WEI</w:t>
+      </w:r>
       <w:r>
         <w:t>) }}</w:t>
       </w:r>
@@ -389,45 +306,6 @@
       </w:r>
       <w:r>
         <w:tab/>
-        <w:t>${{ ‘{:,.0f}’.format(</w:t>
-      </w:r>
-      <w:proofErr w:type="spellStart"/>
-      <w:r>
-        <w:t>biWEIC</w:t>
-      </w:r>
-      <w:proofErr w:type="spellEnd"/>
-      <w:r>
-        <w:t>) }}   (Monthly)</w:t>
-      </w:r>
-    </w:p>
-    <w:p>
-      <w:r>
-        <w:tab/>
-        <w:t>Weekly</w:t>
-      </w:r>
-      <w:r>
-        <w:tab/>
-      </w:r>
-      <w:r>
-        <w:tab/>
-        <w:t>$</w:t>
-      </w:r>
-      <w:proofErr w:type="gramStart"/>
-      <w:r>
-        <w:t>{{ ‘</w:t>
-      </w:r>
-      <w:proofErr w:type="gramEnd"/>
-      <w:r>
-        <w:t>{:,.0f}’.format(WEI</w:t>
-      </w:r>
-      <w:r>
-        <w:t>) }}</w:t>
-      </w:r>
-      <w:r>
-        <w:tab/>
-      </w:r>
-      <w:r>
-        <w:tab/>
         <w:t>${{ ‘{:,.0f}’.format(WEIC) }}   (Monthly)</w:t>
       </w:r>
     </w:p>
@@ -439,15 +317,7 @@
       </w:r>
       <w:r>
         <w:tab/>
-        <w:t>$</w:t>
-      </w:r>
-      <w:proofErr w:type="gramStart"/>
-      <w:r>
-        <w:t>{{ ‘</w:t>
-      </w:r>
-      <w:proofErr w:type="gramEnd"/>
-      <w:r>
-        <w:t>{:,.0f}’.format(GMEI) }}</w:t>
+        <w:t>${{ ‘{:,.0f}’.format(GMEI) }}</w:t>
       </w:r>
     </w:p>
     <w:p>
@@ -455,13 +325,14 @@
         <w:tab/>
         <w:t>Countable Monthly Earned Income: $</w:t>
       </w:r>
-      <w:proofErr w:type="gramStart"/>
-      <w:r>
-        <w:t>{{ ‘</w:t>
-      </w:r>
-      <w:proofErr w:type="gramEnd"/>
-      <w:r>
-        <w:t>{:,.0f’.format(C</w:t>
+      <w:r>
+        <w:t>{{ ‘{:,.0f</w:t>
+      </w:r>
+      <w:r>
+        <w:t>}</w:t>
+      </w:r>
+      <w:r>
+        <w:t>’.format(C</w:t>
       </w:r>
       <w:r>
         <w:t>MEI) }}</w:t>
@@ -479,13 +350,8 @@
         <w:tab/>
       </w:r>
       <w:r>
-        <w:t>$</w:t>
-      </w:r>
-      <w:proofErr w:type="gramStart"/>
-      <w:r>
-        <w:t>{{ ‘</w:t>
-      </w:r>
-      <w:proofErr w:type="gramEnd"/>
+        <w:t>${{ ‘</w:t>
+      </w:r>
       <w:r>
         <w:t>{:,.0f}’.format</w:t>
       </w:r>
@@ -511,13 +377,8 @@
       </w:r>
       <w:r>
         <w:tab/>
-        <w:t>$</w:t>
-      </w:r>
-      <w:proofErr w:type="gramStart"/>
-      <w:r>
-        <w:t>{{ ‘</w:t>
-      </w:r>
-      <w:proofErr w:type="gramEnd"/>
+        <w:t>${{ ‘</w:t>
+      </w:r>
       <w:r>
         <w:t>{:,.0f}’.format(CSR) }}</w:t>
       </w:r>
@@ -602,18 +463,8 @@
       <w:r>
         <w:tab/>
       </w:r>
-      <w:proofErr w:type="gramStart"/>
-      <w:r>
-        <w:t xml:space="preserve">{{ </w:t>
-      </w:r>
-      <w:proofErr w:type="spellStart"/>
-      <w:r>
-        <w:t>SONResult</w:t>
-      </w:r>
-      <w:proofErr w:type="spellEnd"/>
-      <w:proofErr w:type="gramEnd"/>
-      <w:r>
-        <w:t xml:space="preserve"> }}</w:t>
+      <w:r>
+        <w:t>{{ SONResult }}</w:t>
       </w:r>
     </w:p>
     <w:p>
@@ -628,15 +479,7 @@
       </w:r>
       <w:r>
         <w:tab/>
-        <w:t>$</w:t>
-      </w:r>
-      <w:proofErr w:type="gramStart"/>
-      <w:r>
-        <w:t>{{ ‘</w:t>
-      </w:r>
-      <w:proofErr w:type="gramEnd"/>
-      <w:r>
-        <w:t>{:,.0f</w:t>
+        <w:t>${{ ‘{:,.0f</w:t>
       </w:r>
       <w:r>
         <w:t>}’.format(SNHAI)</w:t>
@@ -667,13 +510,14 @@
       <w:r>
         <w:t>$</w:t>
       </w:r>
-      <w:proofErr w:type="gramStart"/>
-      <w:r>
-        <w:t>{{ ‘</w:t>
-      </w:r>
-      <w:proofErr w:type="gramEnd"/>
-      <w:r>
-        <w:t>{:,.0f)’.format(</w:t>
+      <w:r>
+        <w:t>{{ ‘{:,.0f</w:t>
+      </w:r>
+      <w:r>
+        <w:t>}</w:t>
+      </w:r>
+      <w:r>
+        <w:t>’.format(</w:t>
       </w:r>
       <w:r>
         <w:t>SC) }}</w:t>
@@ -684,15 +528,7 @@
         <w:t xml:space="preserve">Eligible for </w:t>
       </w:r>
       <w:r>
-        <w:t xml:space="preserve">Special Need Housing </w:t>
-      </w:r>
-      <w:proofErr w:type="gramStart"/>
-      <w:r>
-        <w:t>Allowance?:</w:t>
-      </w:r>
-      <w:proofErr w:type="gramEnd"/>
-      <w:r>
-        <w:t xml:space="preserve"> </w:t>
+        <w:t xml:space="preserve">Special Need Housing Allowance?: </w:t>
       </w:r>
       <w:r>
         <w:tab/>
@@ -755,26 +591,10 @@
       </w:r>
       <w:r>
         <w:tab/>
-        <w:t>$</w:t>
-      </w:r>
-      <w:proofErr w:type="gramStart"/>
-      <w:r>
-        <w:t>{{ ‘</w:t>
-      </w:r>
-      <w:proofErr w:type="gramEnd"/>
-      <w:r>
-        <w:t>{:,.0f}’.format</w:t>
-      </w:r>
-      <w:r>
-        <w:t>(</w:t>
-      </w:r>
-      <w:proofErr w:type="spellStart"/>
-      <w:r>
-        <w:t>MaxTANFBenefit</w:t>
-      </w:r>
-      <w:proofErr w:type="spellEnd"/>
-      <w:r>
-        <w:t>) }}</w:t>
+        <w:t>${{ ‘{:,.0f}’.format</w:t>
+      </w:r>
+      <w:r>
+        <w:t>(MaxTANFBenefit) }}</w:t>
       </w:r>
     </w:p>
     <w:p>
@@ -786,23 +606,10 @@
       </w:r>
       <w:r>
         <w:tab/>
-        <w:t>$</w:t>
-      </w:r>
-      <w:proofErr w:type="gramStart"/>
-      <w:r>
-        <w:t>{{ ‘</w:t>
-      </w:r>
-      <w:proofErr w:type="gramEnd"/>
-      <w:r>
-        <w:t>{:,.0f}’.format(</w:t>
-      </w:r>
-      <w:proofErr w:type="spellStart"/>
-      <w:r>
-        <w:t>FinalResult</w:t>
-      </w:r>
-      <w:proofErr w:type="spellEnd"/>
-      <w:r>
-        <w:t>) }}</w:t>
+        <w:t>${{ ‘</w:t>
+      </w:r>
+      <w:r>
+        <w:t>{:,.0f}’.format(FinalResult) }}</w:t>
       </w:r>
       <w:r>
         <w:t xml:space="preserve"> </w:t>
@@ -912,15 +719,7 @@
       <w:tab/>
     </w:r>
     <w:r>
-      <w:t>[{{</w:t>
-    </w:r>
-    <w:proofErr w:type="spellStart"/>
-    <w:r>
-      <w:t>as_of_date</w:t>
-    </w:r>
-    <w:proofErr w:type="spellEnd"/>
-    <w:r>
-      <w:t>}}]</w:t>
+      <w:t>[{{as_of_date}}]</w:t>
     </w:r>
     <w:r>
       <w:tab/>
@@ -2123,16 +1922,10 @@
 <file path=customXml/itemProps3.xml><?xml version="1.0" encoding="utf-8"?>
 <ds:datastoreItem xmlns:ds="http://schemas.openxmlformats.org/officeDocument/2006/customXml" ds:itemID="{C91F02BB-620F-417A-8D2F-2C9D9BBD27D5}">
   <ds:schemaRefs>
+    <ds:schemaRef ds:uri="http://schemas.microsoft.com/office/2006/metadata/properties"/>
     <ds:schemaRef ds:uri="http://schemas.microsoft.com/office/infopath/2007/PartnerControls"/>
     <ds:schemaRef ds:uri="c5066c11-86c8-4c1c-b749-5681321d4535"/>
-    <ds:schemaRef ds:uri="http://schemas.microsoft.com/office/2006/documentManagement/types"/>
-    <ds:schemaRef ds:uri="http://purl.org/dc/elements/1.1/"/>
-    <ds:schemaRef ds:uri="http://purl.org/dc/terms/"/>
-    <ds:schemaRef ds:uri="http://schemas.openxmlformats.org/package/2006/metadata/core-properties"/>
     <ds:schemaRef ds:uri="502fd2cd-f14c-4760-9a26-64de99db65d4"/>
-    <ds:schemaRef ds:uri="http://schemas.microsoft.com/office/2006/metadata/properties"/>
-    <ds:schemaRef ds:uri="http://www.w3.org/XML/1998/namespace"/>
-    <ds:schemaRef ds:uri="http://purl.org/dc/dcmitype/"/>
   </ds:schemaRefs>
 </ds:datastoreItem>
 </file>
</xml_diff>

<commit_message>
Additional template fixes - errors resolved, it's alive!!!
</commit_message>
<xml_diff>
--- a/docassemble/MaineTANFEstimator/data/templates/tanf-details.docx
+++ b/docassemble/MaineTANFEstimator/data/templates/tanf-details.docx
@@ -582,21 +582,6 @@
       </w:r>
     </w:p>
     <w:p/>
-    <w:p>
-      <w:r>
-        <w:t>Max TANF benefit for HH Size:</w:t>
-      </w:r>
-      <w:r>
-        <w:t xml:space="preserve"> </w:t>
-      </w:r>
-      <w:r>
-        <w:tab/>
-        <w:t>${{ ‘{:,.0f}’.format</w:t>
-      </w:r>
-      <w:r>
-        <w:t>(MaxTANFBenefit) }}</w:t>
-      </w:r>
-    </w:p>
     <w:p>
       <w:r>
         <w:t>Estimated TANF Benefit Amount:</w:t>

</xml_diff>

<commit_message>
Updating and fine tuning results print-out
</commit_message>
<xml_diff>
--- a/docassemble/MaineTANFEstimator/data/templates/tanf-details.docx
+++ b/docassemble/MaineTANFEstimator/data/templates/tanf-details.docx
@@ -2,6 +2,107 @@
 <file path=word/document.xml><?xml version="1.0" encoding="utf-8"?>
 <w:document xmlns:wpc="http://schemas.microsoft.com/office/word/2010/wordprocessingCanvas" xmlns:cx="http://schemas.microsoft.com/office/drawing/2014/chartex" xmlns:cx1="http://schemas.microsoft.com/office/drawing/2015/9/8/chartex" xmlns:cx2="http://schemas.microsoft.com/office/drawing/2015/10/21/chartex" xmlns:cx3="http://schemas.microsoft.com/office/drawing/2016/5/9/chartex" xmlns:cx4="http://schemas.microsoft.com/office/drawing/2016/5/10/chartex" xmlns:cx5="http://schemas.microsoft.com/office/drawing/2016/5/11/chartex" xmlns:cx6="http://schemas.microsoft.com/office/drawing/2016/5/12/chartex" xmlns:cx7="http://schemas.microsoft.com/office/drawing/2016/5/13/chartex" xmlns:cx8="http://schemas.microsoft.com/office/drawing/2016/5/14/chartex" xmlns:mc="http://schemas.openxmlformats.org/markup-compatibility/2006" xmlns:aink="http://schemas.microsoft.com/office/drawing/2016/ink" xmlns:am3d="http://schemas.microsoft.com/office/drawing/2017/model3d" xmlns:o="urn:schemas-microsoft-com:office:office" xmlns:oel="http://schemas.microsoft.com/office/2019/extlst" xmlns:r="http://schemas.openxmlformats.org/officeDocument/2006/relationships" xmlns:m="http://schemas.openxmlformats.org/officeDocument/2006/math" xmlns:v="urn:schemas-microsoft-com:vml" xmlns:wp14="http://schemas.microsoft.com/office/word/2010/wordprocessingDrawing" xmlns:wp="http://schemas.openxmlformats.org/drawingml/2006/wordprocessingDrawing" xmlns:w10="urn:schemas-microsoft-com:office:word" xmlns:w="http://schemas.openxmlformats.org/wordprocessingml/2006/main" xmlns:w14="http://schemas.microsoft.com/office/word/2010/wordml" xmlns:w15="http://schemas.microsoft.com/office/word/2012/wordml" xmlns:w16cex="http://schemas.microsoft.com/office/word/2018/wordml/cex" xmlns:w16cid="http://schemas.microsoft.com/office/word/2016/wordml/cid" xmlns:w16="http://schemas.microsoft.com/office/word/2018/wordml" xmlns:w16sdtdh="http://schemas.microsoft.com/office/word/2020/wordml/sdtdatahash" xmlns:w16se="http://schemas.microsoft.com/office/word/2015/wordml/symex" xmlns:wpg="http://schemas.microsoft.com/office/word/2010/wordprocessingGroup" xmlns:wpi="http://schemas.microsoft.com/office/word/2010/wordprocessingInk" xmlns:wne="http://schemas.microsoft.com/office/word/2006/wordml" xmlns:wps="http://schemas.microsoft.com/office/word/2010/wordprocessingShape" mc:Ignorable="w14 w15 w16se w16cid w16 w16cex w16sdtdh wp14">
   <w:body>
+    <w:p>
+      <w:pPr>
+        <w:pStyle w:val="PTLA"/>
+        <w:jc w:val="center"/>
+      </w:pPr>
+      <w:r>
+        <w:rPr>
+          <w:noProof/>
+        </w:rPr>
+        <w:drawing>
+          <wp:inline distT="0" distB="0" distL="0" distR="0" wp14:anchorId="029BFF32" wp14:editId="2D578A24">
+            <wp:extent cx="1028700" cy="1028700"/>
+            <wp:effectExtent l="0" t="0" r="0" b="0"/>
+            <wp:docPr id="1792777419" name="Picture 2" descr="A logo with a moose and text&#10;&#10;Description automatically generated"/>
+            <wp:cNvGraphicFramePr>
+              <a:graphicFrameLocks xmlns:a="http://schemas.openxmlformats.org/drawingml/2006/main" noChangeAspect="1"/>
+            </wp:cNvGraphicFramePr>
+            <a:graphic xmlns:a="http://schemas.openxmlformats.org/drawingml/2006/main">
+              <a:graphicData uri="http://schemas.openxmlformats.org/drawingml/2006/picture">
+                <pic:pic xmlns:pic="http://schemas.openxmlformats.org/drawingml/2006/picture">
+                  <pic:nvPicPr>
+                    <pic:cNvPr id="1792777419" name="Picture 2" descr="A logo with a moose and text&#10;&#10;Description automatically generated"/>
+                    <pic:cNvPicPr/>
+                  </pic:nvPicPr>
+                  <pic:blipFill>
+                    <a:blip r:embed="rId9" cstate="print">
+                      <a:extLst>
+                        <a:ext uri="{28A0092B-C50C-407E-A947-70E740481C1C}">
+                          <a14:useLocalDpi xmlns:a14="http://schemas.microsoft.com/office/drawing/2010/main" val="0"/>
+                        </a:ext>
+                      </a:extLst>
+                    </a:blip>
+                    <a:stretch>
+                      <a:fillRect/>
+                    </a:stretch>
+                  </pic:blipFill>
+                  <pic:spPr>
+                    <a:xfrm>
+                      <a:off x="0" y="0"/>
+                      <a:ext cx="1038800" cy="1038800"/>
+                    </a:xfrm>
+                    <a:prstGeom prst="rect">
+                      <a:avLst/>
+                    </a:prstGeom>
+                  </pic:spPr>
+                </pic:pic>
+              </a:graphicData>
+            </a:graphic>
+          </wp:inline>
+        </w:drawing>
+      </w:r>
+    </w:p>
+    <w:p>
+      <w:pPr>
+        <w:pStyle w:val="PTLA"/>
+        <w:jc w:val="center"/>
+        <w:rPr>
+          <w:sz w:val="44"/>
+          <w:szCs w:val="44"/>
+        </w:rPr>
+      </w:pPr>
+      <w:r>
+        <w:t>Maine TANF Benefits Estimator (PTLA)</w:t>
+      </w:r>
+      <w:r>
+        <w:rPr>
+          <w:sz w:val="44"/>
+          <w:szCs w:val="44"/>
+        </w:rPr>
+        <w:t xml:space="preserve"> </w:t>
+      </w:r>
+    </w:p>
+    <w:p>
+      <w:pPr>
+        <w:pStyle w:val="PTLA"/>
+        <w:jc w:val="center"/>
+      </w:pPr>
+      <w:r>
+        <w:rPr>
+          <w:sz w:val="32"/>
+          <w:szCs w:val="32"/>
+        </w:rPr>
+        <w:t>[{{</w:t>
+      </w:r>
+      <w:proofErr w:type="spellStart"/>
+      <w:r>
+        <w:rPr>
+          <w:sz w:val="32"/>
+          <w:szCs w:val="32"/>
+        </w:rPr>
+        <w:t>as_of_date</w:t>
+      </w:r>
+      <w:proofErr w:type="spellEnd"/>
+      <w:r>
+        <w:rPr>
+          <w:sz w:val="32"/>
+          <w:szCs w:val="32"/>
+        </w:rPr>
+        <w:t>}}]</w:t>
+      </w:r>
+    </w:p>
     <w:p/>
     <w:p>
       <w:pPr>
@@ -10,12 +111,14 @@
         <w:rPr>
           <w:b/>
           <w:bCs/>
-        </w:rPr>
-      </w:pPr>
-      <w:r>
-        <w:rPr>
-          <w:b/>
-          <w:bCs/>
+          <w:color w:val="024442"/>
+        </w:rPr>
+      </w:pPr>
+      <w:r>
+        <w:rPr>
+          <w:b/>
+          <w:bCs/>
+          <w:color w:val="024442"/>
         </w:rPr>
         <w:t>Calculation Details</w:t>
       </w:r>
@@ -27,12 +130,14 @@
         <w:rPr>
           <w:b/>
           <w:bCs/>
-        </w:rPr>
-      </w:pPr>
-      <w:r>
-        <w:rPr>
-          <w:b/>
-          <w:bCs/>
+          <w:color w:val="024442"/>
+        </w:rPr>
+      </w:pPr>
+      <w:r>
+        <w:rPr>
+          <w:b/>
+          <w:bCs/>
+          <w:color w:val="024442"/>
         </w:rPr>
         <w:t>Step 1: About Your Household</w:t>
       </w:r>
@@ -59,7 +164,15 @@
       </w:r>
       <w:r>
         <w:tab/>
-        <w:t>{{ HHChildren }}</w:t>
+        <w:t xml:space="preserve">{{ </w:t>
+      </w:r>
+      <w:proofErr w:type="spellStart"/>
+      <w:r>
+        <w:t>HHChildren</w:t>
+      </w:r>
+      <w:proofErr w:type="spellEnd"/>
+      <w:r>
+        <w:t xml:space="preserve"> }}</w:t>
       </w:r>
     </w:p>
     <w:p>
@@ -86,7 +199,15 @@
       </w:r>
       <w:r>
         <w:tab/>
-        <w:t>{{ HHAdults }}</w:t>
+        <w:t xml:space="preserve">{{ </w:t>
+      </w:r>
+      <w:proofErr w:type="spellStart"/>
+      <w:r>
+        <w:t>HHAdults</w:t>
+      </w:r>
+      <w:proofErr w:type="spellEnd"/>
+      <w:r>
+        <w:t xml:space="preserve"> }}</w:t>
       </w:r>
     </w:p>
     <w:p>
@@ -119,10 +240,15 @@
       </w:r>
       <w:r>
         <w:tab/>
-      </w:r>
-      <w:r>
-        <w:tab/>
-        <w:t>{{ HHTotal }}</w:t>
+        <w:t xml:space="preserve">{{ </w:t>
+      </w:r>
+      <w:proofErr w:type="spellStart"/>
+      <w:r>
+        <w:t>HHTotal</w:t>
+      </w:r>
+      <w:proofErr w:type="spellEnd"/>
+      <w:r>
+        <w:t xml:space="preserve"> }}</w:t>
       </w:r>
     </w:p>
     <w:p/>
@@ -132,12 +258,14 @@
         <w:rPr>
           <w:b/>
           <w:bCs/>
-        </w:rPr>
-      </w:pPr>
-      <w:r>
-        <w:rPr>
-          <w:b/>
-          <w:bCs/>
+          <w:color w:val="024442"/>
+        </w:rPr>
+      </w:pPr>
+      <w:r>
+        <w:rPr>
+          <w:b/>
+          <w:bCs/>
+          <w:color w:val="024442"/>
         </w:rPr>
         <w:t>Step 2: About Your Income</w:t>
       </w:r>
@@ -172,10 +300,15 @@
       </w:r>
       <w:r>
         <w:tab/>
-        <w:t>${{ ‘{:,.0f}’.format(biWUI) }}</w:t>
-      </w:r>
-      <w:r>
-        <w:tab/>
+        <w:t>${{ ‘{:,.0f}’.format(</w:t>
+      </w:r>
+      <w:proofErr w:type="spellStart"/>
+      <w:r>
+        <w:t>biWUI</w:t>
+      </w:r>
+      <w:proofErr w:type="spellEnd"/>
+      <w:r>
+        <w:t>) }}</w:t>
       </w:r>
       <w:r>
         <w:tab/>
@@ -185,7 +318,36 @@
         <w:t>.</w:t>
       </w:r>
       <w:r>
-        <w:t>0f}’.format(biWUIC) }}   (Monthly)</w:t>
+        <w:t>0f}’.format(</w:t>
+      </w:r>
+      <w:proofErr w:type="spellStart"/>
+      <w:r>
+        <w:t>biWUIC</w:t>
+      </w:r>
+      <w:proofErr w:type="spellEnd"/>
+      <w:r>
+        <w:t xml:space="preserve">) }}   </w:t>
+      </w:r>
+      <w:r>
+        <w:rPr>
+          <w:sz w:val="16"/>
+          <w:szCs w:val="16"/>
+        </w:rPr>
+        <w:t>(</w:t>
+      </w:r>
+      <w:r>
+        <w:rPr>
+          <w:sz w:val="16"/>
+          <w:szCs w:val="16"/>
+        </w:rPr>
+        <w:t xml:space="preserve">Converted to </w:t>
+      </w:r>
+      <w:r>
+        <w:rPr>
+          <w:sz w:val="16"/>
+          <w:szCs w:val="16"/>
+        </w:rPr>
+        <w:t>Monthly)</w:t>
       </w:r>
     </w:p>
     <w:p>
@@ -208,13 +370,17 @@
       </w:r>
       <w:r>
         <w:tab/>
-      </w:r>
-      <w:r>
-        <w:tab/>
         <w:t>${{ ‘</w:t>
       </w:r>
       <w:r>
-        <w:t>{:,.0f}’.format(WUIC) }}      (Monthly)</w:t>
+        <w:t xml:space="preserve">{:,.0f}’.format(WUIC) }}      </w:t>
+      </w:r>
+      <w:r>
+        <w:rPr>
+          <w:sz w:val="16"/>
+          <w:szCs w:val="16"/>
+        </w:rPr>
+        <w:t>(Converted to Monthly)</w:t>
       </w:r>
     </w:p>
     <w:p>
@@ -276,14 +442,34 @@
       </w:r>
       <w:r>
         <w:tab/>
-        <w:t>${{ ‘{:,.0f}’.format(biWEI) }}</w:t>
-      </w:r>
-      <w:r>
-        <w:tab/>
-      </w:r>
-      <w:r>
-        <w:tab/>
-        <w:t>${{ ‘{:,.0f}’.format(biWEIC) }}   (Monthly)</w:t>
+        <w:t>${{ ‘{:,.0f}’.format(</w:t>
+      </w:r>
+      <w:proofErr w:type="spellStart"/>
+      <w:r>
+        <w:t>biWEI</w:t>
+      </w:r>
+      <w:proofErr w:type="spellEnd"/>
+      <w:r>
+        <w:t>) }}</w:t>
+      </w:r>
+      <w:r>
+        <w:tab/>
+        <w:t>${{ ‘{:,.0f}’.format(</w:t>
+      </w:r>
+      <w:proofErr w:type="spellStart"/>
+      <w:r>
+        <w:t>biWEIC</w:t>
+      </w:r>
+      <w:proofErr w:type="spellEnd"/>
+      <w:r>
+        <w:t xml:space="preserve">) }}   </w:t>
+      </w:r>
+      <w:r>
+        <w:rPr>
+          <w:sz w:val="16"/>
+          <w:szCs w:val="16"/>
+        </w:rPr>
+        <w:t>(Converted to Monthly)</w:t>
       </w:r>
     </w:p>
     <w:p>
@@ -303,16 +489,50 @@
       </w:r>
       <w:r>
         <w:tab/>
-      </w:r>
-      <w:r>
-        <w:tab/>
-        <w:t>${{ ‘{:,.0f}’.format(WEIC) }}   (Monthly)</w:t>
+        <w:t xml:space="preserve">${{ ‘{:,.0f}’.format(WEIC) }}   </w:t>
+      </w:r>
+      <w:r>
+        <w:rPr>
+          <w:sz w:val="16"/>
+          <w:szCs w:val="16"/>
+        </w:rPr>
+        <w:t>(Converted to Monthly)</w:t>
       </w:r>
     </w:p>
     <w:p/>
     <w:p>
-      <w:r>
-        <w:tab/>
+      <w:pPr>
+        <w:rPr>
+          <w:b/>
+          <w:bCs/>
+        </w:rPr>
+      </w:pPr>
+    </w:p>
+    <w:p>
+      <w:pPr>
+        <w:rPr>
+          <w:b/>
+          <w:bCs/>
+        </w:rPr>
+      </w:pPr>
+    </w:p>
+    <w:p>
+      <w:pPr>
+        <w:rPr>
+          <w:b/>
+          <w:bCs/>
+        </w:rPr>
+      </w:pPr>
+      <w:r>
+        <w:rPr>
+          <w:b/>
+          <w:bCs/>
+        </w:rPr>
+        <w:t>Income Totals</w:t>
+      </w:r>
+    </w:p>
+    <w:p>
+      <w:r>
         <w:t>Gross Monthly Earned Income Total:</w:t>
       </w:r>
       <w:r>
@@ -322,7 +542,6 @@
     </w:p>
     <w:p>
       <w:r>
-        <w:tab/>
         <w:t>Countable Monthly Earned Income: $</w:t>
       </w:r>
       <w:r>
@@ -337,287 +556,365 @@
       <w:r>
         <w:t>MEI) }}</w:t>
       </w:r>
+      <w:r>
+        <w:tab/>
+      </w:r>
+    </w:p>
+    <w:p>
+      <w:r>
+        <w:t xml:space="preserve">Total Income </w:t>
+      </w:r>
+      <w:r>
+        <w:t xml:space="preserve">(Countable Earned Income + Unearned Income): </w:t>
+      </w:r>
+      <w:r>
+        <w:tab/>
+      </w:r>
+      <w:r>
+        <w:t>${{ ‘</w:t>
+      </w:r>
+      <w:r>
+        <w:t>{:,.0f}’.format</w:t>
+      </w:r>
+      <w:r>
+        <w:t>(</w:t>
+      </w:r>
+      <w:r>
+        <w:t>TI)</w:t>
+      </w:r>
+      <w:r>
+        <w:t xml:space="preserve"> }}</w:t>
+      </w:r>
+    </w:p>
+    <w:p>
+      <w:r>
+        <w:t xml:space="preserve">Child </w:t>
+      </w:r>
+      <w:r>
+        <w:t xml:space="preserve">Support received: </w:t>
+      </w:r>
+      <w:r>
+        <w:tab/>
+      </w:r>
+      <w:r>
+        <w:tab/>
+        <w:t>${{ ‘</w:t>
+      </w:r>
+      <w:r>
+        <w:t>{:,.0f}’.format(CSR) }}</w:t>
+      </w:r>
+      <w:r>
+        <w:t xml:space="preserve"> </w:t>
+      </w:r>
     </w:p>
     <w:p/>
     <w:p>
-      <w:r>
-        <w:t xml:space="preserve">Total Income </w:t>
-      </w:r>
-      <w:r>
-        <w:t xml:space="preserve">(Countable Earned Income + Unearned Income): </w:t>
-      </w:r>
-      <w:r>
-        <w:tab/>
-      </w:r>
-      <w:r>
+      <w:pPr>
+        <w:pStyle w:val="Heading3"/>
+        <w:rPr>
+          <w:b/>
+          <w:bCs/>
+        </w:rPr>
+      </w:pPr>
+    </w:p>
+    <w:p>
+      <w:pPr>
+        <w:pStyle w:val="Heading3"/>
+        <w:rPr>
+          <w:b/>
+          <w:bCs/>
+        </w:rPr>
+      </w:pPr>
+    </w:p>
+    <w:p>
+      <w:pPr>
+        <w:pStyle w:val="Heading3"/>
+        <w:rPr>
+          <w:b/>
+          <w:bCs/>
+          <w:color w:val="024442"/>
+        </w:rPr>
+      </w:pPr>
+      <w:r>
+        <w:rPr>
+          <w:b/>
+          <w:bCs/>
+          <w:color w:val="024442"/>
+        </w:rPr>
+        <w:t xml:space="preserve">Step 3: </w:t>
+      </w:r>
+      <w:r>
+        <w:rPr>
+          <w:b/>
+          <w:bCs/>
+          <w:color w:val="024442"/>
+        </w:rPr>
+        <w:t xml:space="preserve">Eligibility &amp; </w:t>
+      </w:r>
+      <w:r>
+        <w:rPr>
+          <w:b/>
+          <w:bCs/>
+          <w:color w:val="024442"/>
+        </w:rPr>
+        <w:t>Shelter Costs</w:t>
+      </w:r>
+    </w:p>
+    <w:p/>
+    <w:p>
+      <w:r>
+        <w:t>Standard of Need (SON)</w:t>
+      </w:r>
+      <w:r>
+        <w:t xml:space="preserve"> Test</w:t>
+      </w:r>
+      <w:r>
+        <w:t xml:space="preserve">: </w:t>
+      </w:r>
+      <w:r>
+        <w:tab/>
+      </w:r>
+      <w:r>
+        <w:t xml:space="preserve">{{ </w:t>
+      </w:r>
+      <w:proofErr w:type="spellStart"/>
+      <w:r>
+        <w:t>SONResult</w:t>
+      </w:r>
+      <w:proofErr w:type="spellEnd"/>
+      <w:r>
+        <w:t xml:space="preserve"> }}</w:t>
+      </w:r>
+    </w:p>
+    <w:p>
+      <w:pPr>
+        <w:spacing w:after="0"/>
+      </w:pPr>
+      <w:r>
+        <w:t>Basic TANF Grant</w:t>
+      </w:r>
+      <w:r>
+        <w:t xml:space="preserve"> Amount</w:t>
+      </w:r>
+      <w:r>
+        <w:t>: ${{ ‘{:,.0f}’.format(</w:t>
+      </w:r>
+      <w:proofErr w:type="spellStart"/>
+      <w:r>
+        <w:t>BasicGrant</w:t>
+      </w:r>
+      <w:proofErr w:type="spellEnd"/>
+      <w:r>
+        <w:t>) }}</w:t>
+      </w:r>
+    </w:p>
+    <w:p>
+      <w:pPr>
+        <w:spacing w:after="0"/>
+        <w:rPr>
+          <w:i/>
+          <w:iCs/>
+        </w:rPr>
+      </w:pPr>
+      <w:r>
+        <w:rPr>
+          <w:i/>
+          <w:iCs/>
+        </w:rPr>
+        <w:t>(This number may be different from the Final Estimated TANF Benefit)</w:t>
+      </w:r>
+    </w:p>
+    <w:p>
+      <w:pPr>
+        <w:spacing w:after="0"/>
+      </w:pPr>
+    </w:p>
+    <w:p>
+      <w:pPr>
+        <w:spacing w:after="0"/>
+      </w:pPr>
+      <w:r>
+        <w:t>Income for</w:t>
+      </w:r>
+      <w:r>
+        <w:t xml:space="preserve"> Special Need Housing Allowance purposes</w:t>
+      </w:r>
+      <w:r>
+        <w:t xml:space="preserve">: </w:t>
+      </w:r>
+      <w:r>
+        <w:t>${{ ‘{:,.0f</w:t>
+      </w:r>
+      <w:r>
+        <w:t>}’.format(SNHAI)</w:t>
+      </w:r>
+      <w:r>
+        <w:t xml:space="preserve"> }}</w:t>
+      </w:r>
+    </w:p>
+    <w:p>
+      <w:pPr>
+        <w:spacing w:after="0"/>
+        <w:rPr>
+          <w:i/>
+          <w:iCs/>
+        </w:rPr>
+      </w:pPr>
+      <w:r>
+        <w:rPr>
+          <w:i/>
+          <w:iCs/>
+        </w:rPr>
+        <w:t>(Basic TANF grant + Total Income + Child Support Received)</w:t>
+      </w:r>
+    </w:p>
+    <w:p/>
+    <w:p>
+      <w:r>
+        <w:t>She</w:t>
+      </w:r>
+      <w:r>
+        <w:t xml:space="preserve">lter costs: </w:t>
+      </w:r>
+      <w:r>
+        <w:tab/>
+      </w:r>
+      <w:r>
+        <w:t>$</w:t>
+      </w:r>
+      <w:r>
+        <w:t>{{ ‘{:,.0f</w:t>
+      </w:r>
+      <w:r>
+        <w:t>}</w:t>
+      </w:r>
+      <w:r>
+        <w:t>’.format(</w:t>
+      </w:r>
+      <w:r>
+        <w:t>SC) }}</w:t>
+      </w:r>
+    </w:p>
+    <w:p>
+      <w:pPr>
+        <w:spacing w:after="0"/>
+      </w:pPr>
+      <w:r>
+        <w:t xml:space="preserve">Eligible for </w:t>
+      </w:r>
+      <w:r>
+        <w:t xml:space="preserve">Special Need Housing Allowance?: </w:t>
+      </w:r>
+      <w:r>
+        <w:tab/>
+      </w:r>
+      <w:r>
+        <w:t>{{ SNHA</w:t>
+      </w:r>
+      <w:r>
+        <w:t>Result }}</w:t>
+      </w:r>
+      <w:r>
+        <w:tab/>
+      </w:r>
+    </w:p>
+    <w:p>
+      <w:pPr>
+        <w:spacing w:after="0"/>
+        <w:rPr>
+          <w:i/>
+          <w:iCs/>
+        </w:rPr>
+      </w:pPr>
+      <w:r>
+        <w:rPr>
+          <w:i/>
+          <w:iCs/>
+        </w:rPr>
+        <w:t>(To be eligible for the Special Need Housing Allowance your shelter costs must be 50% of your ‘Income for Special Need Housing Allowance purposes’ or higher. If you are eligible, $300 will be added to your Estimated TANF Benefits Amount.)</w:t>
+      </w:r>
+    </w:p>
+    <w:p/>
+    <w:p>
+      <w:pPr>
+        <w:pStyle w:val="Heading3"/>
+        <w:rPr>
+          <w:b/>
+          <w:bCs/>
+          <w:color w:val="024442"/>
+          <w:u w:val="single"/>
+        </w:rPr>
+      </w:pPr>
+      <w:r>
+        <w:rPr>
+          <w:b/>
+          <w:bCs/>
+          <w:color w:val="024442"/>
+          <w:u w:val="single"/>
+        </w:rPr>
+        <w:t>Results – Final TANF</w:t>
+      </w:r>
+      <w:r>
+        <w:rPr>
+          <w:b/>
+          <w:bCs/>
+          <w:color w:val="024442"/>
+          <w:u w:val="single"/>
+        </w:rPr>
+        <w:t xml:space="preserve"> Benefits Estimate</w:t>
+      </w:r>
+    </w:p>
+    <w:p>
+      <w:pPr>
+        <w:rPr>
+          <w:b/>
+          <w:bCs/>
+        </w:rPr>
+      </w:pPr>
+    </w:p>
+    <w:p>
+      <w:r>
+        <w:rPr>
+          <w:b/>
+          <w:bCs/>
+        </w:rPr>
+        <w:t xml:space="preserve">Final </w:t>
+      </w:r>
+      <w:r>
+        <w:rPr>
+          <w:b/>
+          <w:bCs/>
+        </w:rPr>
+        <w:t>Estimated TANF Benefit Amount:</w:t>
+      </w:r>
+      <w:r>
+        <w:t xml:space="preserve"> </w:t>
+      </w:r>
+      <w:r>
+        <w:tab/>
         <w:t>${{ ‘</w:t>
       </w:r>
       <w:r>
-        <w:t>{:,.0f}’.format</w:t>
-      </w:r>
-      <w:r>
-        <w:t>(</w:t>
-      </w:r>
-      <w:r>
-        <w:t>TI)</w:t>
-      </w:r>
-      <w:r>
-        <w:t xml:space="preserve"> }}</w:t>
-      </w:r>
-    </w:p>
-    <w:p>
-      <w:r>
-        <w:t xml:space="preserve">Child </w:t>
-      </w:r>
-      <w:r>
-        <w:t xml:space="preserve">Support received: </w:t>
-      </w:r>
-      <w:r>
-        <w:tab/>
-      </w:r>
-      <w:r>
-        <w:tab/>
-        <w:t>${{ ‘</w:t>
-      </w:r>
-      <w:r>
-        <w:t>{:,.0f}’.format(CSR) }}</w:t>
+        <w:t>{:,.0f}’.format(</w:t>
+      </w:r>
+      <w:proofErr w:type="spellStart"/>
+      <w:r>
+        <w:t>FinalResult</w:t>
+      </w:r>
+      <w:proofErr w:type="spellEnd"/>
+      <w:r>
+        <w:t>) }}</w:t>
       </w:r>
       <w:r>
         <w:t xml:space="preserve"> </w:t>
       </w:r>
-    </w:p>
-    <w:p/>
-    <w:p>
-      <w:pPr>
-        <w:pStyle w:val="Heading3"/>
-        <w:rPr>
-          <w:b/>
-          <w:bCs/>
-        </w:rPr>
-      </w:pPr>
-    </w:p>
-    <w:p>
-      <w:pPr>
-        <w:pStyle w:val="Heading3"/>
-        <w:rPr>
-          <w:b/>
-          <w:bCs/>
-        </w:rPr>
-      </w:pPr>
-    </w:p>
-    <w:p>
-      <w:pPr>
-        <w:pStyle w:val="Heading3"/>
-        <w:rPr>
-          <w:b/>
-          <w:bCs/>
-        </w:rPr>
-      </w:pPr>
-      <w:r>
-        <w:rPr>
-          <w:b/>
-          <w:bCs/>
-        </w:rPr>
-        <w:t xml:space="preserve">Step </w:t>
-      </w:r>
-      <w:r>
-        <w:rPr>
-          <w:b/>
-          <w:bCs/>
-        </w:rPr>
-        <w:t>3</w:t>
-      </w:r>
-      <w:r>
-        <w:rPr>
-          <w:b/>
-          <w:bCs/>
-        </w:rPr>
-        <w:t xml:space="preserve">: </w:t>
-      </w:r>
-      <w:r>
-        <w:rPr>
-          <w:b/>
-          <w:bCs/>
-        </w:rPr>
-        <w:t xml:space="preserve">Eligibility &amp; </w:t>
-      </w:r>
-      <w:r>
-        <w:rPr>
-          <w:b/>
-          <w:bCs/>
-        </w:rPr>
-        <w:t>Shelter Costs</w:t>
-      </w:r>
-    </w:p>
-    <w:p/>
-    <w:p>
-      <w:r>
-        <w:t>Standard of Need (SON)</w:t>
-      </w:r>
-      <w:r>
-        <w:t xml:space="preserve"> Test</w:t>
-      </w:r>
-      <w:r>
-        <w:t xml:space="preserve">: </w:t>
-      </w:r>
-      <w:r>
-        <w:tab/>
-      </w:r>
-      <w:r>
-        <w:t>{{ SONResult }}</w:t>
-      </w:r>
-    </w:p>
-    <w:p>
-      <w:pPr>
-        <w:spacing w:after="0"/>
-      </w:pPr>
-      <w:r>
-        <w:t>Income for</w:t>
-      </w:r>
-      <w:r>
-        <w:t xml:space="preserve"> Special Need Housing Allowance purposes</w:t>
-      </w:r>
-      <w:r>
-        <w:tab/>
-        <w:t>${{ ‘{:,.0f</w:t>
-      </w:r>
-      <w:r>
-        <w:t>}’.format(SNHAI)</w:t>
-      </w:r>
-      <w:r>
-        <w:t xml:space="preserve"> }}</w:t>
-      </w:r>
-    </w:p>
-    <w:p>
-      <w:pPr>
-        <w:spacing w:after="0"/>
-      </w:pPr>
-      <w:r>
-        <w:t>(Basic TANF grant + Total Income + Child Support Received)</w:t>
-      </w:r>
-    </w:p>
-    <w:p/>
-    <w:p>
-      <w:r>
-        <w:t>She</w:t>
-      </w:r>
-      <w:r>
-        <w:t xml:space="preserve">lter costs: </w:t>
-      </w:r>
-      <w:r>
-        <w:tab/>
-      </w:r>
-      <w:r>
-        <w:t>$</w:t>
-      </w:r>
-      <w:r>
-        <w:t>{{ ‘{:,.0f</w:t>
-      </w:r>
-      <w:r>
-        <w:t>}</w:t>
-      </w:r>
-      <w:r>
-        <w:t>’.format(</w:t>
-      </w:r>
-      <w:r>
-        <w:t>SC) }}</w:t>
-      </w:r>
-    </w:p>
-    <w:p>
-      <w:r>
-        <w:t xml:space="preserve">Eligible for </w:t>
-      </w:r>
-      <w:r>
-        <w:t xml:space="preserve">Special Need Housing Allowance?: </w:t>
-      </w:r>
-      <w:r>
-        <w:tab/>
-      </w:r>
-      <w:r>
-        <w:t>{{ SNHA</w:t>
-      </w:r>
-      <w:r>
-        <w:t>Result }}</w:t>
-      </w:r>
-      <w:r>
-        <w:tab/>
-      </w:r>
-    </w:p>
-    <w:p/>
-    <w:p>
-      <w:pPr>
-        <w:pStyle w:val="Heading3"/>
-        <w:rPr>
-          <w:b/>
-          <w:bCs/>
-        </w:rPr>
-      </w:pPr>
-      <w:r>
-        <w:rPr>
-          <w:b/>
-          <w:bCs/>
-        </w:rPr>
-        <w:t xml:space="preserve">Step </w:t>
-      </w:r>
-      <w:r>
-        <w:rPr>
-          <w:b/>
-          <w:bCs/>
-        </w:rPr>
-        <w:t>4</w:t>
-      </w:r>
-      <w:r>
-        <w:rPr>
-          <w:b/>
-          <w:bCs/>
-        </w:rPr>
-        <w:t xml:space="preserve">: </w:t>
-      </w:r>
-      <w:r>
-        <w:rPr>
-          <w:b/>
-          <w:bCs/>
-        </w:rPr>
-        <w:t>Benefits Estimate</w:t>
-      </w:r>
-    </w:p>
-    <w:p/>
-    <w:p>
-      <w:r>
-        <w:t>Estimated TANF Benefit Amount:</w:t>
-      </w:r>
       <w:r>
         <w:t xml:space="preserve"> </w:t>
       </w:r>
-      <w:r>
-        <w:tab/>
-        <w:t>${{ ‘</w:t>
-      </w:r>
-      <w:r>
-        <w:t>{:,.0f}’.format(FinalResult) }}</w:t>
-      </w:r>
-      <w:r>
-        <w:t xml:space="preserve"> </w:t>
-      </w:r>
-      <w:r>
-        <w:t xml:space="preserve"> </w:t>
-      </w:r>
-    </w:p>
-    <w:p/>
-    <w:p>
-      <w:pPr>
-        <w:ind w:firstLine="720"/>
-      </w:pPr>
-    </w:p>
-    <w:p>
-      <w:pPr>
-        <w:ind w:firstLine="720"/>
-        <w:jc w:val="both"/>
-      </w:pPr>
     </w:p>
     <w:p/>
     <w:sectPr>
-      <w:headerReference w:type="default" r:id="rId9"/>
+      <w:footerReference w:type="default" r:id="rId10"/>
       <w:pgSz w:w="12240" w:h="15840"/>
       <w:pgMar w:top="1440" w:right="1440" w:bottom="1440" w:left="1440" w:header="720" w:footer="720" w:gutter="0"/>
       <w:cols w:space="720"/>
@@ -652,6 +949,134 @@
 </w:endnotes>
 </file>
 
+<file path=word/footer1.xml><?xml version="1.0" encoding="utf-8"?>
+<w:ftr xmlns:wpc="http://schemas.microsoft.com/office/word/2010/wordprocessingCanvas" xmlns:cx="http://schemas.microsoft.com/office/drawing/2014/chartex" xmlns:cx1="http://schemas.microsoft.com/office/drawing/2015/9/8/chartex" xmlns:cx2="http://schemas.microsoft.com/office/drawing/2015/10/21/chartex" xmlns:cx3="http://schemas.microsoft.com/office/drawing/2016/5/9/chartex" xmlns:cx4="http://schemas.microsoft.com/office/drawing/2016/5/10/chartex" xmlns:cx5="http://schemas.microsoft.com/office/drawing/2016/5/11/chartex" xmlns:cx6="http://schemas.microsoft.com/office/drawing/2016/5/12/chartex" xmlns:cx7="http://schemas.microsoft.com/office/drawing/2016/5/13/chartex" xmlns:cx8="http://schemas.microsoft.com/office/drawing/2016/5/14/chartex" xmlns:mc="http://schemas.openxmlformats.org/markup-compatibility/2006" xmlns:aink="http://schemas.microsoft.com/office/drawing/2016/ink" xmlns:am3d="http://schemas.microsoft.com/office/drawing/2017/model3d" xmlns:o="urn:schemas-microsoft-com:office:office" xmlns:oel="http://schemas.microsoft.com/office/2019/extlst" xmlns:r="http://schemas.openxmlformats.org/officeDocument/2006/relationships" xmlns:m="http://schemas.openxmlformats.org/officeDocument/2006/math" xmlns:v="urn:schemas-microsoft-com:vml" xmlns:wp14="http://schemas.microsoft.com/office/word/2010/wordprocessingDrawing" xmlns:wp="http://schemas.openxmlformats.org/drawingml/2006/wordprocessingDrawing" xmlns:w10="urn:schemas-microsoft-com:office:word" xmlns:w="http://schemas.openxmlformats.org/wordprocessingml/2006/main" xmlns:w14="http://schemas.microsoft.com/office/word/2010/wordml" xmlns:w15="http://schemas.microsoft.com/office/word/2012/wordml" xmlns:w16cex="http://schemas.microsoft.com/office/word/2018/wordml/cex" xmlns:w16cid="http://schemas.microsoft.com/office/word/2016/wordml/cid" xmlns:w16="http://schemas.microsoft.com/office/word/2018/wordml" xmlns:w16sdtdh="http://schemas.microsoft.com/office/word/2020/wordml/sdtdatahash" xmlns:w16se="http://schemas.microsoft.com/office/word/2015/wordml/symex" xmlns:wpg="http://schemas.microsoft.com/office/word/2010/wordprocessingGroup" xmlns:wpi="http://schemas.microsoft.com/office/word/2010/wordprocessingInk" xmlns:wne="http://schemas.microsoft.com/office/word/2006/wordml" xmlns:wps="http://schemas.microsoft.com/office/word/2010/wordprocessingShape" mc:Ignorable="w14 w15 w16se w16cid w16 w16cex w16sdtdh wp14">
+  <w:sdt>
+    <w:sdtPr>
+      <w:id w:val="445976767"/>
+      <w:docPartObj>
+        <w:docPartGallery w:val="Page Numbers (Bottom of Page)"/>
+        <w:docPartUnique/>
+      </w:docPartObj>
+    </w:sdtPr>
+    <w:sdtContent>
+      <w:sdt>
+        <w:sdtPr>
+          <w:id w:val="-1769616900"/>
+          <w:docPartObj>
+            <w:docPartGallery w:val="Page Numbers (Top of Page)"/>
+            <w:docPartUnique/>
+          </w:docPartObj>
+        </w:sdtPr>
+        <w:sdtContent>
+          <w:p>
+            <w:pPr>
+              <w:pStyle w:val="Footer"/>
+              <w:jc w:val="right"/>
+            </w:pPr>
+            <w:r>
+              <w:t xml:space="preserve">Page </w:t>
+            </w:r>
+            <w:r>
+              <w:rPr>
+                <w:b/>
+                <w:bCs/>
+                <w:sz w:val="24"/>
+                <w:szCs w:val="24"/>
+              </w:rPr>
+              <w:fldChar w:fldCharType="begin"/>
+            </w:r>
+            <w:r>
+              <w:rPr>
+                <w:b/>
+                <w:bCs/>
+              </w:rPr>
+              <w:instrText xml:space="preserve"> PAGE </w:instrText>
+            </w:r>
+            <w:r>
+              <w:rPr>
+                <w:b/>
+                <w:bCs/>
+                <w:sz w:val="24"/>
+                <w:szCs w:val="24"/>
+              </w:rPr>
+              <w:fldChar w:fldCharType="separate"/>
+            </w:r>
+            <w:r>
+              <w:rPr>
+                <w:b/>
+                <w:bCs/>
+                <w:noProof/>
+              </w:rPr>
+              <w:t>2</w:t>
+            </w:r>
+            <w:r>
+              <w:rPr>
+                <w:b/>
+                <w:bCs/>
+                <w:sz w:val="24"/>
+                <w:szCs w:val="24"/>
+              </w:rPr>
+              <w:fldChar w:fldCharType="end"/>
+            </w:r>
+            <w:r>
+              <w:t xml:space="preserve"> of </w:t>
+            </w:r>
+            <w:r>
+              <w:rPr>
+                <w:b/>
+                <w:bCs/>
+                <w:sz w:val="24"/>
+                <w:szCs w:val="24"/>
+              </w:rPr>
+              <w:fldChar w:fldCharType="begin"/>
+            </w:r>
+            <w:r>
+              <w:rPr>
+                <w:b/>
+                <w:bCs/>
+              </w:rPr>
+              <w:instrText xml:space="preserve"> NUMPAGES  </w:instrText>
+            </w:r>
+            <w:r>
+              <w:rPr>
+                <w:b/>
+                <w:bCs/>
+                <w:sz w:val="24"/>
+                <w:szCs w:val="24"/>
+              </w:rPr>
+              <w:fldChar w:fldCharType="separate"/>
+            </w:r>
+            <w:r>
+              <w:rPr>
+                <w:b/>
+                <w:bCs/>
+                <w:noProof/>
+              </w:rPr>
+              <w:t>2</w:t>
+            </w:r>
+            <w:r>
+              <w:rPr>
+                <w:b/>
+                <w:bCs/>
+                <w:sz w:val="24"/>
+                <w:szCs w:val="24"/>
+              </w:rPr>
+              <w:fldChar w:fldCharType="end"/>
+            </w:r>
+          </w:p>
+        </w:sdtContent>
+      </w:sdt>
+    </w:sdtContent>
+  </w:sdt>
+  <w:p>
+    <w:pPr>
+      <w:pStyle w:val="Footer"/>
+    </w:pPr>
+  </w:p>
+</w:ftr>
+</file>
+
 <file path=word/footnotes.xml><?xml version="1.0" encoding="utf-8"?>
 <w:footnotes xmlns:wpc="http://schemas.microsoft.com/office/word/2010/wordprocessingCanvas" xmlns:cx="http://schemas.microsoft.com/office/drawing/2014/chartex" xmlns:cx1="http://schemas.microsoft.com/office/drawing/2015/9/8/chartex" xmlns:cx2="http://schemas.microsoft.com/office/drawing/2015/10/21/chartex" xmlns:cx3="http://schemas.microsoft.com/office/drawing/2016/5/9/chartex" xmlns:cx4="http://schemas.microsoft.com/office/drawing/2016/5/10/chartex" xmlns:cx5="http://schemas.microsoft.com/office/drawing/2016/5/11/chartex" xmlns:cx6="http://schemas.microsoft.com/office/drawing/2016/5/12/chartex" xmlns:cx7="http://schemas.microsoft.com/office/drawing/2016/5/13/chartex" xmlns:cx8="http://schemas.microsoft.com/office/drawing/2016/5/14/chartex" xmlns:mc="http://schemas.openxmlformats.org/markup-compatibility/2006" xmlns:aink="http://schemas.microsoft.com/office/drawing/2016/ink" xmlns:am3d="http://schemas.microsoft.com/office/drawing/2017/model3d" xmlns:o="urn:schemas-microsoft-com:office:office" xmlns:oel="http://schemas.microsoft.com/office/2019/extlst" xmlns:r="http://schemas.openxmlformats.org/officeDocument/2006/relationships" xmlns:m="http://schemas.openxmlformats.org/officeDocument/2006/math" xmlns:v="urn:schemas-microsoft-com:vml" xmlns:wp14="http://schemas.microsoft.com/office/word/2010/wordprocessingDrawing" xmlns:wp="http://schemas.openxmlformats.org/drawingml/2006/wordprocessingDrawing" xmlns:w10="urn:schemas-microsoft-com:office:word" xmlns:w="http://schemas.openxmlformats.org/wordprocessingml/2006/main" xmlns:w14="http://schemas.microsoft.com/office/word/2010/wordml" xmlns:w15="http://schemas.microsoft.com/office/word/2012/wordml" xmlns:w16cex="http://schemas.microsoft.com/office/word/2018/wordml/cex" xmlns:w16cid="http://schemas.microsoft.com/office/word/2016/wordml/cid" xmlns:w16="http://schemas.microsoft.com/office/word/2018/wordml" xmlns:w16sdtdh="http://schemas.microsoft.com/office/word/2020/wordml/sdtdatahash" xmlns:w16se="http://schemas.microsoft.com/office/word/2015/wordml/symex" xmlns:wpg="http://schemas.microsoft.com/office/word/2010/wordprocessingGroup" xmlns:wpi="http://schemas.microsoft.com/office/word/2010/wordprocessingInk" xmlns:wne="http://schemas.microsoft.com/office/word/2006/wordml" xmlns:wps="http://schemas.microsoft.com/office/word/2010/wordprocessingShape" mc:Ignorable="w14 w15 w16se w16cid w16 w16cex w16sdtdh wp14">
   <w:footnote w:type="separator" w:id="-1">
@@ -675,47 +1100,6 @@
     </w:p>
   </w:footnote>
 </w:footnotes>
-</file>
-
-<file path=word/header1.xml><?xml version="1.0" encoding="utf-8"?>
-<w:hdr xmlns:wpc="http://schemas.microsoft.com/office/word/2010/wordprocessingCanvas" xmlns:cx="http://schemas.microsoft.com/office/drawing/2014/chartex" xmlns:cx1="http://schemas.microsoft.com/office/drawing/2015/9/8/chartex" xmlns:cx2="http://schemas.microsoft.com/office/drawing/2015/10/21/chartex" xmlns:cx3="http://schemas.microsoft.com/office/drawing/2016/5/9/chartex" xmlns:cx4="http://schemas.microsoft.com/office/drawing/2016/5/10/chartex" xmlns:cx5="http://schemas.microsoft.com/office/drawing/2016/5/11/chartex" xmlns:cx6="http://schemas.microsoft.com/office/drawing/2016/5/12/chartex" xmlns:cx7="http://schemas.microsoft.com/office/drawing/2016/5/13/chartex" xmlns:cx8="http://schemas.microsoft.com/office/drawing/2016/5/14/chartex" xmlns:mc="http://schemas.openxmlformats.org/markup-compatibility/2006" xmlns:aink="http://schemas.microsoft.com/office/drawing/2016/ink" xmlns:am3d="http://schemas.microsoft.com/office/drawing/2017/model3d" xmlns:o="urn:schemas-microsoft-com:office:office" xmlns:oel="http://schemas.microsoft.com/office/2019/extlst" xmlns:r="http://schemas.openxmlformats.org/officeDocument/2006/relationships" xmlns:m="http://schemas.openxmlformats.org/officeDocument/2006/math" xmlns:v="urn:schemas-microsoft-com:vml" xmlns:wp14="http://schemas.microsoft.com/office/word/2010/wordprocessingDrawing" xmlns:wp="http://schemas.openxmlformats.org/drawingml/2006/wordprocessingDrawing" xmlns:w10="urn:schemas-microsoft-com:office:word" xmlns:w="http://schemas.openxmlformats.org/wordprocessingml/2006/main" xmlns:w14="http://schemas.microsoft.com/office/word/2010/wordml" xmlns:w15="http://schemas.microsoft.com/office/word/2012/wordml" xmlns:w16cex="http://schemas.microsoft.com/office/word/2018/wordml/cex" xmlns:w16cid="http://schemas.microsoft.com/office/word/2016/wordml/cid" xmlns:w16="http://schemas.microsoft.com/office/word/2018/wordml" xmlns:w16sdtdh="http://schemas.microsoft.com/office/word/2020/wordml/sdtdatahash" xmlns:w16se="http://schemas.microsoft.com/office/word/2015/wordml/symex" xmlns:wpg="http://schemas.microsoft.com/office/word/2010/wordprocessingGroup" xmlns:wpi="http://schemas.microsoft.com/office/word/2010/wordprocessingInk" xmlns:wne="http://schemas.microsoft.com/office/word/2006/wordml" xmlns:wps="http://schemas.microsoft.com/office/word/2010/wordprocessingShape" mc:Ignorable="w14 w15 w16se w16cid w16 w16cex w16sdtdh wp14">
-  <w:p>
-    <w:pPr>
-      <w:rPr>
-        <w:rFonts w:ascii="Times New Roman" w:hAnsi="Times New Roman" w:cs="Times New Roman"/>
-        <w:sz w:val="44"/>
-        <w:szCs w:val="44"/>
-      </w:rPr>
-    </w:pPr>
-    <w:r>
-      <w:rPr>
-        <w:rFonts w:ascii="Times New Roman" w:hAnsi="Times New Roman" w:cs="Times New Roman"/>
-        <w:sz w:val="40"/>
-        <w:szCs w:val="40"/>
-      </w:rPr>
-      <w:t>Maine TANF Benefits Estimator (PTLA)</w:t>
-    </w:r>
-    <w:r>
-      <w:rPr>
-        <w:rFonts w:ascii="Times New Roman" w:hAnsi="Times New Roman" w:cs="Times New Roman"/>
-        <w:sz w:val="44"/>
-        <w:szCs w:val="44"/>
-      </w:rPr>
-      <w:tab/>
-    </w:r>
-    <w:r>
-      <w:t>[{{as_of_date}}]</w:t>
-    </w:r>
-    <w:r>
-      <w:tab/>
-    </w:r>
-  </w:p>
-  <w:p>
-    <w:pPr>
-      <w:pStyle w:val="Header"/>
-    </w:pPr>
-  </w:p>
-</w:hdr>
 </file>
 
 <file path=word/styles.xml><?xml version="1.0" encoding="utf-8"?>
@@ -1294,6 +1678,33 @@
       <w:szCs w:val="24"/>
     </w:rPr>
   </w:style>
+  <w:style w:type="paragraph" w:customStyle="1" w:styleId="PTLA">
+    <w:name w:val="PTLA"/>
+    <w:basedOn w:val="Normal"/>
+    <w:link w:val="PTLAChar"/>
+    <w:qFormat/>
+    <w:rsid w:val="00F03046"/>
+    <w:rPr>
+      <w:rFonts w:ascii="Bitter" w:hAnsi="Bitter" w:cs="Times New Roman"/>
+      <w:b/>
+      <w:color w:val="024442"/>
+      <w:sz w:val="40"/>
+      <w:szCs w:val="40"/>
+    </w:rPr>
+  </w:style>
+  <w:style w:type="character" w:customStyle="1" w:styleId="PTLAChar">
+    <w:name w:val="PTLA Char"/>
+    <w:basedOn w:val="DefaultParagraphFont"/>
+    <w:link w:val="PTLA"/>
+    <w:rsid w:val="00F03046"/>
+    <w:rPr>
+      <w:rFonts w:ascii="Bitter" w:hAnsi="Bitter" w:cs="Times New Roman"/>
+      <w:b/>
+      <w:color w:val="024442"/>
+      <w:sz w:val="40"/>
+      <w:szCs w:val="40"/>
+    </w:rPr>
+  </w:style>
 </w:styles>
 </file>
 
@@ -1593,6 +2004,28 @@
 </file>
 
 <file path=customXml/item1.xml><?xml version="1.0" encoding="utf-8"?>
+<p:properties xmlns:p="http://schemas.microsoft.com/office/2006/metadata/properties" xmlns:xsi="http://www.w3.org/2001/XMLSchema-instance" xmlns:pc="http://schemas.microsoft.com/office/infopath/2007/PartnerControls">
+  <documentManagement>
+    <DateandTime xmlns="c5066c11-86c8-4c1c-b749-5681321d4535" xsi:nil="true"/>
+    <lcf76f155ced4ddcb4097134ff3c332f xmlns="c5066c11-86c8-4c1c-b749-5681321d4535">
+      <Terms xmlns="http://schemas.microsoft.com/office/infopath/2007/PartnerControls"/>
+    </lcf76f155ced4ddcb4097134ff3c332f>
+    <Test xmlns="c5066c11-86c8-4c1c-b749-5681321d4535" xsi:nil="true"/>
+    <TaxCatchAll xmlns="502fd2cd-f14c-4760-9a26-64de99db65d4"/>
+  </documentManagement>
+</p:properties>
+</file>
+
+<file path=customXml/item2.xml><?xml version="1.0" encoding="utf-8"?>
+<?mso-contentType ?>
+<FormTemplates xmlns="http://schemas.microsoft.com/sharepoint/v3/contenttype/forms">
+  <Display>DocumentLibraryForm</Display>
+  <Edit>DocumentLibraryForm</Edit>
+  <New>DocumentLibraryForm</New>
+</FormTemplates>
+</file>
+
+<file path=customXml/item3.xml><?xml version="1.0" encoding="utf-8"?>
 <ct:contentTypeSchema xmlns:ct="http://schemas.microsoft.com/office/2006/metadata/contentType" xmlns:ma="http://schemas.microsoft.com/office/2006/metadata/properties/metaAttributes" ct:_="" ma:_="" ma:contentTypeName="Document" ma:contentTypeID="0x01010070DF50843DEB8E4BA89860477AB2C481" ma:contentTypeVersion="19" ma:contentTypeDescription="Create a new document." ma:contentTypeScope="" ma:versionID="b7043b8113b4fc0e5c80daeafa8cb458">
   <xsd:schema xmlns:xsd="http://www.w3.org/2001/XMLSchema" xmlns:xs="http://www.w3.org/2001/XMLSchema" xmlns:p="http://schemas.microsoft.com/office/2006/metadata/properties" xmlns:ns2="c5066c11-86c8-4c1c-b749-5681321d4535" xmlns:ns3="502fd2cd-f14c-4760-9a26-64de99db65d4" targetNamespace="http://schemas.microsoft.com/office/2006/metadata/properties" ma:root="true" ma:fieldsID="165fa518438ef8f38078ac1fc9bc3b83" ns2:_="" ns3:_="">
     <xsd:import namespace="c5066c11-86c8-4c1c-b749-5681321d4535"/>
@@ -1855,29 +2288,26 @@
 </ct:contentTypeSchema>
 </file>
 
-<file path=customXml/item2.xml><?xml version="1.0" encoding="utf-8"?>
-<?mso-contentType ?>
-<FormTemplates xmlns="http://schemas.microsoft.com/sharepoint/v3/contenttype/forms">
-  <Display>DocumentLibraryForm</Display>
-  <Edit>DocumentLibraryForm</Edit>
-  <New>DocumentLibraryForm</New>
-</FormTemplates>
+<file path=customXml/itemProps1.xml><?xml version="1.0" encoding="utf-8"?>
+<ds:datastoreItem xmlns:ds="http://schemas.openxmlformats.org/officeDocument/2006/customXml" ds:itemID="{C91F02BB-620F-417A-8D2F-2C9D9BBD27D5}">
+  <ds:schemaRefs>
+    <ds:schemaRef ds:uri="http://schemas.microsoft.com/office/2006/metadata/properties"/>
+    <ds:schemaRef ds:uri="http://schemas.microsoft.com/office/infopath/2007/PartnerControls"/>
+    <ds:schemaRef ds:uri="c5066c11-86c8-4c1c-b749-5681321d4535"/>
+    <ds:schemaRef ds:uri="502fd2cd-f14c-4760-9a26-64de99db65d4"/>
+  </ds:schemaRefs>
+</ds:datastoreItem>
 </file>
 
-<file path=customXml/item3.xml><?xml version="1.0" encoding="utf-8"?>
-<p:properties xmlns:p="http://schemas.microsoft.com/office/2006/metadata/properties" xmlns:xsi="http://www.w3.org/2001/XMLSchema-instance" xmlns:pc="http://schemas.microsoft.com/office/infopath/2007/PartnerControls">
-  <documentManagement>
-    <DateandTime xmlns="c5066c11-86c8-4c1c-b749-5681321d4535" xsi:nil="true"/>
-    <lcf76f155ced4ddcb4097134ff3c332f xmlns="c5066c11-86c8-4c1c-b749-5681321d4535">
-      <Terms xmlns="http://schemas.microsoft.com/office/infopath/2007/PartnerControls"/>
-    </lcf76f155ced4ddcb4097134ff3c332f>
-    <Test xmlns="c5066c11-86c8-4c1c-b749-5681321d4535" xsi:nil="true"/>
-    <TaxCatchAll xmlns="502fd2cd-f14c-4760-9a26-64de99db65d4"/>
-  </documentManagement>
-</p:properties>
+<file path=customXml/itemProps2.xml><?xml version="1.0" encoding="utf-8"?>
+<ds:datastoreItem xmlns:ds="http://schemas.openxmlformats.org/officeDocument/2006/customXml" ds:itemID="{E27FB523-331C-474C-AE2A-0C12973E23B1}">
+  <ds:schemaRefs>
+    <ds:schemaRef ds:uri="http://schemas.microsoft.com/sharepoint/v3/contenttype/forms"/>
+  </ds:schemaRefs>
+</ds:datastoreItem>
 </file>
 
-<file path=customXml/itemProps1.xml><?xml version="1.0" encoding="utf-8"?>
+<file path=customXml/itemProps3.xml><?xml version="1.0" encoding="utf-8"?>
 <ds:datastoreItem xmlns:ds="http://schemas.openxmlformats.org/officeDocument/2006/customXml" ds:itemID="{E40FBFC0-FA17-4521-9B5F-A48C1C23B0EB}">
   <ds:schemaRefs>
     <ds:schemaRef ds:uri="http://schemas.microsoft.com/office/2006/metadata/contentType"/>
@@ -1894,23 +2324,4 @@
     <ds:schemaRef ds:uri="http://schemas.microsoft.com/internal/obd"/>
   </ds:schemaRefs>
 </ds:datastoreItem>
-</file>
-
-<file path=customXml/itemProps2.xml><?xml version="1.0" encoding="utf-8"?>
-<ds:datastoreItem xmlns:ds="http://schemas.openxmlformats.org/officeDocument/2006/customXml" ds:itemID="{E27FB523-331C-474C-AE2A-0C12973E23B1}">
-  <ds:schemaRefs>
-    <ds:schemaRef ds:uri="http://schemas.microsoft.com/sharepoint/v3/contenttype/forms"/>
-  </ds:schemaRefs>
-</ds:datastoreItem>
-</file>
-
-<file path=customXml/itemProps3.xml><?xml version="1.0" encoding="utf-8"?>
-<ds:datastoreItem xmlns:ds="http://schemas.openxmlformats.org/officeDocument/2006/customXml" ds:itemID="{C91F02BB-620F-417A-8D2F-2C9D9BBD27D5}">
-  <ds:schemaRefs>
-    <ds:schemaRef ds:uri="http://schemas.microsoft.com/office/2006/metadata/properties"/>
-    <ds:schemaRef ds:uri="http://schemas.microsoft.com/office/infopath/2007/PartnerControls"/>
-    <ds:schemaRef ds:uri="c5066c11-86c8-4c1c-b749-5681321d4535"/>
-    <ds:schemaRef ds:uri="502fd2cd-f14c-4760-9a26-64de99db65d4"/>
-  </ds:schemaRefs>
-</ds:datastoreItem>
 </file>
</xml_diff>

<commit_message>
Adding in child support paid by household to total income calculation and detail print out doc.
</commit_message>
<xml_diff>
--- a/docassemble/MaineTANFEstimator/data/templates/tanf-details.docx
+++ b/docassemble/MaineTANFEstimator/data/templates/tanf-details.docx
@@ -164,6 +164,9 @@
       </w:r>
       <w:r>
         <w:tab/>
+      </w:r>
+      <w:proofErr w:type="gramStart"/>
+      <w:r>
         <w:t xml:space="preserve">{{ </w:t>
       </w:r>
       <w:proofErr w:type="spellStart"/>
@@ -171,6 +174,7 @@
         <w:t>HHChildren</w:t>
       </w:r>
       <w:proofErr w:type="spellEnd"/>
+      <w:proofErr w:type="gramEnd"/>
       <w:r>
         <w:t xml:space="preserve"> }}</w:t>
       </w:r>
@@ -199,6 +203,9 @@
       </w:r>
       <w:r>
         <w:tab/>
+      </w:r>
+      <w:proofErr w:type="gramStart"/>
+      <w:r>
         <w:t xml:space="preserve">{{ </w:t>
       </w:r>
       <w:proofErr w:type="spellStart"/>
@@ -206,6 +213,7 @@
         <w:t>HHAdults</w:t>
       </w:r>
       <w:proofErr w:type="spellEnd"/>
+      <w:proofErr w:type="gramEnd"/>
       <w:r>
         <w:t xml:space="preserve"> }}</w:t>
       </w:r>
@@ -240,6 +248,9 @@
       </w:r>
       <w:r>
         <w:tab/>
+      </w:r>
+      <w:proofErr w:type="gramStart"/>
+      <w:r>
         <w:t xml:space="preserve">{{ </w:t>
       </w:r>
       <w:proofErr w:type="spellStart"/>
@@ -247,6 +258,7 @@
         <w:t>HHTotal</w:t>
       </w:r>
       <w:proofErr w:type="spellEnd"/>
+      <w:proofErr w:type="gramEnd"/>
       <w:r>
         <w:t xml:space="preserve"> }}</w:t>
       </w:r>
@@ -290,7 +302,15 @@
       </w:r>
       <w:r>
         <w:tab/>
-        <w:t>${{ ‘{:,.0f}’.format(MUI) }}</w:t>
+        <w:t>$</w:t>
+      </w:r>
+      <w:proofErr w:type="gramStart"/>
+      <w:r>
+        <w:t>{{ ‘</w:t>
+      </w:r>
+      <w:proofErr w:type="gramEnd"/>
+      <w:r>
+        <w:t>{:,.0f}’.format(MUI) }}</w:t>
       </w:r>
     </w:p>
     <w:p>
@@ -300,7 +320,15 @@
       </w:r>
       <w:r>
         <w:tab/>
-        <w:t>${{ ‘{:,.0f}’.format(</w:t>
+        <w:t>$</w:t>
+      </w:r>
+      <w:proofErr w:type="gramStart"/>
+      <w:r>
+        <w:t>{{ ‘</w:t>
+      </w:r>
+      <w:proofErr w:type="gramEnd"/>
+      <w:r>
+        <w:t>{:,.0f}’.format(</w:t>
       </w:r>
       <w:proofErr w:type="spellStart"/>
       <w:r>
@@ -360,7 +388,15 @@
       </w:r>
       <w:r>
         <w:tab/>
-        <w:t>${{ ‘{:,</w:t>
+        <w:t>$</w:t>
+      </w:r>
+      <w:proofErr w:type="gramStart"/>
+      <w:r>
+        <w:t>{{ ‘</w:t>
+      </w:r>
+      <w:proofErr w:type="gramEnd"/>
+      <w:r>
+        <w:t>{:,</w:t>
       </w:r>
       <w:r>
         <w:t>.</w:t>
@@ -400,7 +436,15 @@
       </w:r>
       <w:r>
         <w:tab/>
-        <w:t>${{ ‘{:,.0f}’.format(GMUI) }}</w:t>
+        <w:t>$</w:t>
+      </w:r>
+      <w:proofErr w:type="gramStart"/>
+      <w:r>
+        <w:t>{{ ‘</w:t>
+      </w:r>
+      <w:proofErr w:type="gramEnd"/>
+      <w:r>
+        <w:t>{:,.0f}’.format(GMUI) }}</w:t>
       </w:r>
     </w:p>
     <w:p/>
@@ -432,16 +476,30 @@
       </w:r>
       <w:r>
         <w:tab/>
-        <w:t>${{ ‘{:,.0f}’.format(MEI) }}</w:t>
-      </w:r>
-    </w:p>
-    <w:p>
-      <w:r>
-        <w:tab/>
+        <w:t>$</w:t>
+      </w:r>
+      <w:proofErr w:type="gramStart"/>
+      <w:r>
+        <w:t>{{ ‘</w:t>
+      </w:r>
+      <w:proofErr w:type="gramEnd"/>
+      <w:r>
+        <w:t>{:,.0f}’.format(MEI) }}</w:t>
+      </w:r>
+    </w:p>
+    <w:p>
+      <w:r>
+        <w:tab/>
+      </w:r>
+      <w:proofErr w:type="gramStart"/>
+      <w:r>
         <w:t xml:space="preserve">Biweekly  </w:t>
       </w:r>
       <w:r>
         <w:tab/>
+      </w:r>
+      <w:proofErr w:type="gramEnd"/>
+      <w:r>
         <w:t>${{ ‘{:,.0f}’.format(</w:t>
       </w:r>
       <w:proofErr w:type="spellStart"/>
@@ -482,7 +540,15 @@
       </w:r>
       <w:r>
         <w:tab/>
-        <w:t>${{ ‘{:,.0f}’.format(WEI</w:t>
+        <w:t>$</w:t>
+      </w:r>
+      <w:proofErr w:type="gramStart"/>
+      <w:r>
+        <w:t>{{ ‘</w:t>
+      </w:r>
+      <w:proofErr w:type="gramEnd"/>
+      <w:r>
+        <w:t>{:,.0f}’.format(WEI</w:t>
       </w:r>
       <w:r>
         <w:t>) }}</w:t>
@@ -537,15 +603,28 @@
       </w:r>
       <w:r>
         <w:tab/>
-        <w:t>${{ ‘{:,.0f}’.format(GMEI) }}</w:t>
+        <w:t>$</w:t>
+      </w:r>
+      <w:proofErr w:type="gramStart"/>
+      <w:r>
+        <w:t>{{ ‘</w:t>
+      </w:r>
+      <w:proofErr w:type="gramEnd"/>
+      <w:r>
+        <w:t>{:,.0f}’.format(GMEI) }}</w:t>
       </w:r>
     </w:p>
     <w:p>
       <w:r>
         <w:t>Countable Monthly Earned Income: $</w:t>
       </w:r>
-      <w:r>
-        <w:t>{{ ‘{:,.0f</w:t>
+      <w:proofErr w:type="gramStart"/>
+      <w:r>
+        <w:t>{{ ‘</w:t>
+      </w:r>
+      <w:proofErr w:type="gramEnd"/>
+      <w:r>
+        <w:t>{:,.0f</w:t>
       </w:r>
       <w:r>
         <w:t>}</w:t>
@@ -556,6 +635,28 @@
       <w:r>
         <w:t>MEI) }}</w:t>
       </w:r>
+    </w:p>
+    <w:p>
+      <w:r>
+        <w:t>Child Support Paid Outside the Household: $</w:t>
+      </w:r>
+      <w:r>
+        <w:t>$</w:t>
+      </w:r>
+      <w:proofErr w:type="gramStart"/>
+      <w:r>
+        <w:t>{{ ‘</w:t>
+      </w:r>
+      <w:proofErr w:type="gramEnd"/>
+      <w:r>
+        <w:t>{:,.0f}’.format(C</w:t>
+      </w:r>
+      <w:r>
+        <w:t>SP</w:t>
+      </w:r>
+      <w:r>
+        <w:t>) }}</w:t>
+      </w:r>
       <w:r>
         <w:tab/>
       </w:r>
@@ -565,14 +666,22 @@
         <w:t xml:space="preserve">Total Income </w:t>
       </w:r>
       <w:r>
-        <w:t xml:space="preserve">(Countable Earned Income + Unearned Income): </w:t>
-      </w:r>
-      <w:r>
-        <w:tab/>
-      </w:r>
-      <w:r>
-        <w:t>${{ ‘</w:t>
-      </w:r>
+        <w:t>(Countable Earned Income + Unearned Income</w:t>
+      </w:r>
+      <w:r>
+        <w:t xml:space="preserve"> – Child Support Paid</w:t>
+      </w:r>
+      <w:r>
+        <w:t xml:space="preserve">): </w:t>
+      </w:r>
+      <w:r>
+        <w:t>$</w:t>
+      </w:r>
+      <w:proofErr w:type="gramStart"/>
+      <w:r>
+        <w:t>{{ ‘</w:t>
+      </w:r>
+      <w:proofErr w:type="gramEnd"/>
       <w:r>
         <w:t>{:,.0f}’.format</w:t>
       </w:r>
@@ -598,8 +707,13 @@
       </w:r>
       <w:r>
         <w:tab/>
-        <w:t>${{ ‘</w:t>
-      </w:r>
+        <w:t>$</w:t>
+      </w:r>
+      <w:proofErr w:type="gramStart"/>
+      <w:r>
+        <w:t>{{ ‘</w:t>
+      </w:r>
+      <w:proofErr w:type="gramEnd"/>
       <w:r>
         <w:t>{:,.0f}’.format(CSR) }}</w:t>
       </w:r>
@@ -674,6 +788,7 @@
       <w:r>
         <w:tab/>
       </w:r>
+      <w:proofErr w:type="gramStart"/>
       <w:r>
         <w:t xml:space="preserve">{{ </w:t>
       </w:r>
@@ -682,6 +797,7 @@
         <w:t>SONResult</w:t>
       </w:r>
       <w:proofErr w:type="spellEnd"/>
+      <w:proofErr w:type="gramEnd"/>
       <w:r>
         <w:t xml:space="preserve"> }}</w:t>
       </w:r>
@@ -697,7 +813,15 @@
         <w:t xml:space="preserve"> Amount</w:t>
       </w:r>
       <w:r>
-        <w:t>: ${{ ‘{:,.0f}’.format(</w:t>
+        <w:t>: $</w:t>
+      </w:r>
+      <w:proofErr w:type="gramStart"/>
+      <w:r>
+        <w:t>{{ ‘</w:t>
+      </w:r>
+      <w:proofErr w:type="gramEnd"/>
+      <w:r>
+        <w:t>{:,.0f}’.format(</w:t>
       </w:r>
       <w:proofErr w:type="spellStart"/>
       <w:r>
@@ -743,7 +867,15 @@
         <w:t xml:space="preserve">: </w:t>
       </w:r>
       <w:r>
-        <w:t>${{ ‘{:,.0f</w:t>
+        <w:t>$</w:t>
+      </w:r>
+      <w:proofErr w:type="gramStart"/>
+      <w:r>
+        <w:t>{{ ‘</w:t>
+      </w:r>
+      <w:proofErr w:type="gramEnd"/>
+      <w:r>
+        <w:t>{:,.0f</w:t>
       </w:r>
       <w:r>
         <w:t>}’.format(SNHAI)</w:t>
@@ -782,8 +914,13 @@
       <w:r>
         <w:t>$</w:t>
       </w:r>
-      <w:r>
-        <w:t>{{ ‘{:,.0f</w:t>
+      <w:proofErr w:type="gramStart"/>
+      <w:r>
+        <w:t>{{ ‘</w:t>
+      </w:r>
+      <w:proofErr w:type="gramEnd"/>
+      <w:r>
+        <w:t>{:,.0f</w:t>
       </w:r>
       <w:r>
         <w:t>}</w:t>
@@ -803,7 +940,15 @@
         <w:t xml:space="preserve">Eligible for </w:t>
       </w:r>
       <w:r>
-        <w:t xml:space="preserve">Special Need Housing Allowance?: </w:t>
+        <w:t xml:space="preserve">Special Need Housing </w:t>
+      </w:r>
+      <w:proofErr w:type="gramStart"/>
+      <w:r>
+        <w:t>Allowance?:</w:t>
+      </w:r>
+      <w:proofErr w:type="gramEnd"/>
+      <w:r>
+        <w:t xml:space="preserve"> </w:t>
       </w:r>
       <w:r>
         <w:tab/>
@@ -892,8 +1037,13 @@
       </w:r>
       <w:r>
         <w:tab/>
-        <w:t>${{ ‘</w:t>
-      </w:r>
+        <w:t>$</w:t>
+      </w:r>
+      <w:proofErr w:type="gramStart"/>
+      <w:r>
+        <w:t>{{ ‘</w:t>
+      </w:r>
+      <w:proofErr w:type="gramEnd"/>
       <w:r>
         <w:t>{:,.0f}’.format(</w:t>
       </w:r>
@@ -2004,28 +2154,6 @@
 </file>
 
 <file path=customXml/item1.xml><?xml version="1.0" encoding="utf-8"?>
-<p:properties xmlns:p="http://schemas.microsoft.com/office/2006/metadata/properties" xmlns:xsi="http://www.w3.org/2001/XMLSchema-instance" xmlns:pc="http://schemas.microsoft.com/office/infopath/2007/PartnerControls">
-  <documentManagement>
-    <DateandTime xmlns="c5066c11-86c8-4c1c-b749-5681321d4535" xsi:nil="true"/>
-    <lcf76f155ced4ddcb4097134ff3c332f xmlns="c5066c11-86c8-4c1c-b749-5681321d4535">
-      <Terms xmlns="http://schemas.microsoft.com/office/infopath/2007/PartnerControls"/>
-    </lcf76f155ced4ddcb4097134ff3c332f>
-    <Test xmlns="c5066c11-86c8-4c1c-b749-5681321d4535" xsi:nil="true"/>
-    <TaxCatchAll xmlns="502fd2cd-f14c-4760-9a26-64de99db65d4"/>
-  </documentManagement>
-</p:properties>
-</file>
-
-<file path=customXml/item2.xml><?xml version="1.0" encoding="utf-8"?>
-<?mso-contentType ?>
-<FormTemplates xmlns="http://schemas.microsoft.com/sharepoint/v3/contenttype/forms">
-  <Display>DocumentLibraryForm</Display>
-  <Edit>DocumentLibraryForm</Edit>
-  <New>DocumentLibraryForm</New>
-</FormTemplates>
-</file>
-
-<file path=customXml/item3.xml><?xml version="1.0" encoding="utf-8"?>
 <ct:contentTypeSchema xmlns:ct="http://schemas.microsoft.com/office/2006/metadata/contentType" xmlns:ma="http://schemas.microsoft.com/office/2006/metadata/properties/metaAttributes" ct:_="" ma:_="" ma:contentTypeName="Document" ma:contentTypeID="0x01010070DF50843DEB8E4BA89860477AB2C481" ma:contentTypeVersion="19" ma:contentTypeDescription="Create a new document." ma:contentTypeScope="" ma:versionID="b7043b8113b4fc0e5c80daeafa8cb458">
   <xsd:schema xmlns:xsd="http://www.w3.org/2001/XMLSchema" xmlns:xs="http://www.w3.org/2001/XMLSchema" xmlns:p="http://schemas.microsoft.com/office/2006/metadata/properties" xmlns:ns2="c5066c11-86c8-4c1c-b749-5681321d4535" xmlns:ns3="502fd2cd-f14c-4760-9a26-64de99db65d4" targetNamespace="http://schemas.microsoft.com/office/2006/metadata/properties" ma:root="true" ma:fieldsID="165fa518438ef8f38078ac1fc9bc3b83" ns2:_="" ns3:_="">
     <xsd:import namespace="c5066c11-86c8-4c1c-b749-5681321d4535"/>
@@ -2288,26 +2416,29 @@
 </ct:contentTypeSchema>
 </file>
 
-<file path=customXml/itemProps1.xml><?xml version="1.0" encoding="utf-8"?>
-<ds:datastoreItem xmlns:ds="http://schemas.openxmlformats.org/officeDocument/2006/customXml" ds:itemID="{C91F02BB-620F-417A-8D2F-2C9D9BBD27D5}">
-  <ds:schemaRefs>
-    <ds:schemaRef ds:uri="http://schemas.microsoft.com/office/2006/metadata/properties"/>
-    <ds:schemaRef ds:uri="http://schemas.microsoft.com/office/infopath/2007/PartnerControls"/>
-    <ds:schemaRef ds:uri="c5066c11-86c8-4c1c-b749-5681321d4535"/>
-    <ds:schemaRef ds:uri="502fd2cd-f14c-4760-9a26-64de99db65d4"/>
-  </ds:schemaRefs>
-</ds:datastoreItem>
+<file path=customXml/item2.xml><?xml version="1.0" encoding="utf-8"?>
+<?mso-contentType ?>
+<FormTemplates xmlns="http://schemas.microsoft.com/sharepoint/v3/contenttype/forms">
+  <Display>DocumentLibraryForm</Display>
+  <Edit>DocumentLibraryForm</Edit>
+  <New>DocumentLibraryForm</New>
+</FormTemplates>
 </file>
 
-<file path=customXml/itemProps2.xml><?xml version="1.0" encoding="utf-8"?>
-<ds:datastoreItem xmlns:ds="http://schemas.openxmlformats.org/officeDocument/2006/customXml" ds:itemID="{E27FB523-331C-474C-AE2A-0C12973E23B1}">
-  <ds:schemaRefs>
-    <ds:schemaRef ds:uri="http://schemas.microsoft.com/sharepoint/v3/contenttype/forms"/>
-  </ds:schemaRefs>
-</ds:datastoreItem>
+<file path=customXml/item3.xml><?xml version="1.0" encoding="utf-8"?>
+<p:properties xmlns:p="http://schemas.microsoft.com/office/2006/metadata/properties" xmlns:xsi="http://www.w3.org/2001/XMLSchema-instance" xmlns:pc="http://schemas.microsoft.com/office/infopath/2007/PartnerControls">
+  <documentManagement>
+    <DateandTime xmlns="c5066c11-86c8-4c1c-b749-5681321d4535" xsi:nil="true"/>
+    <lcf76f155ced4ddcb4097134ff3c332f xmlns="c5066c11-86c8-4c1c-b749-5681321d4535">
+      <Terms xmlns="http://schemas.microsoft.com/office/infopath/2007/PartnerControls"/>
+    </lcf76f155ced4ddcb4097134ff3c332f>
+    <Test xmlns="c5066c11-86c8-4c1c-b749-5681321d4535" xsi:nil="true"/>
+    <TaxCatchAll xmlns="502fd2cd-f14c-4760-9a26-64de99db65d4"/>
+  </documentManagement>
+</p:properties>
 </file>
 
-<file path=customXml/itemProps3.xml><?xml version="1.0" encoding="utf-8"?>
+<file path=customXml/itemProps1.xml><?xml version="1.0" encoding="utf-8"?>
 <ds:datastoreItem xmlns:ds="http://schemas.openxmlformats.org/officeDocument/2006/customXml" ds:itemID="{E40FBFC0-FA17-4521-9B5F-A48C1C23B0EB}">
   <ds:schemaRefs>
     <ds:schemaRef ds:uri="http://schemas.microsoft.com/office/2006/metadata/contentType"/>
@@ -2324,4 +2455,23 @@
     <ds:schemaRef ds:uri="http://schemas.microsoft.com/internal/obd"/>
   </ds:schemaRefs>
 </ds:datastoreItem>
+</file>
+
+<file path=customXml/itemProps2.xml><?xml version="1.0" encoding="utf-8"?>
+<ds:datastoreItem xmlns:ds="http://schemas.openxmlformats.org/officeDocument/2006/customXml" ds:itemID="{E27FB523-331C-474C-AE2A-0C12973E23B1}">
+  <ds:schemaRefs>
+    <ds:schemaRef ds:uri="http://schemas.microsoft.com/sharepoint/v3/contenttype/forms"/>
+  </ds:schemaRefs>
+</ds:datastoreItem>
+</file>
+
+<file path=customXml/itemProps3.xml><?xml version="1.0" encoding="utf-8"?>
+<ds:datastoreItem xmlns:ds="http://schemas.openxmlformats.org/officeDocument/2006/customXml" ds:itemID="{C91F02BB-620F-417A-8D2F-2C9D9BBD27D5}">
+  <ds:schemaRefs>
+    <ds:schemaRef ds:uri="http://schemas.microsoft.com/office/2006/metadata/properties"/>
+    <ds:schemaRef ds:uri="http://schemas.microsoft.com/office/infopath/2007/PartnerControls"/>
+    <ds:schemaRef ds:uri="c5066c11-86c8-4c1c-b749-5681321d4535"/>
+    <ds:schemaRef ds:uri="502fd2cd-f14c-4760-9a26-64de99db65d4"/>
+  </ds:schemaRefs>
+</ds:datastoreItem>
 </file>
</xml_diff>

<commit_message>
Template, interview, and appearance fine-tuning
</commit_message>
<xml_diff>
--- a/docassemble/MaineTANFEstimator/data/templates/tanf-details.docx
+++ b/docassemble/MaineTANFEstimator/data/templates/tanf-details.docx
@@ -1,6 +1,6 @@
 
 <file path=word/document.xml><?xml version="1.0" encoding="utf-8"?>
-<w:document xmlns:wpc="http://schemas.microsoft.com/office/word/2010/wordprocessingCanvas" xmlns:cx="http://schemas.microsoft.com/office/drawing/2014/chartex" xmlns:cx1="http://schemas.microsoft.com/office/drawing/2015/9/8/chartex" xmlns:cx2="http://schemas.microsoft.com/office/drawing/2015/10/21/chartex" xmlns:cx3="http://schemas.microsoft.com/office/drawing/2016/5/9/chartex" xmlns:cx4="http://schemas.microsoft.com/office/drawing/2016/5/10/chartex" xmlns:cx5="http://schemas.microsoft.com/office/drawing/2016/5/11/chartex" xmlns:cx6="http://schemas.microsoft.com/office/drawing/2016/5/12/chartex" xmlns:cx7="http://schemas.microsoft.com/office/drawing/2016/5/13/chartex" xmlns:cx8="http://schemas.microsoft.com/office/drawing/2016/5/14/chartex" xmlns:mc="http://schemas.openxmlformats.org/markup-compatibility/2006" xmlns:aink="http://schemas.microsoft.com/office/drawing/2016/ink" xmlns:am3d="http://schemas.microsoft.com/office/drawing/2017/model3d" xmlns:o="urn:schemas-microsoft-com:office:office" xmlns:oel="http://schemas.microsoft.com/office/2019/extlst" xmlns:r="http://schemas.openxmlformats.org/officeDocument/2006/relationships" xmlns:m="http://schemas.openxmlformats.org/officeDocument/2006/math" xmlns:v="urn:schemas-microsoft-com:vml" xmlns:wp14="http://schemas.microsoft.com/office/word/2010/wordprocessingDrawing" xmlns:wp="http://schemas.openxmlformats.org/drawingml/2006/wordprocessingDrawing" xmlns:w10="urn:schemas-microsoft-com:office:word" xmlns:w="http://schemas.openxmlformats.org/wordprocessingml/2006/main" xmlns:w14="http://schemas.microsoft.com/office/word/2010/wordml" xmlns:w15="http://schemas.microsoft.com/office/word/2012/wordml" xmlns:w16cex="http://schemas.microsoft.com/office/word/2018/wordml/cex" xmlns:w16cid="http://schemas.microsoft.com/office/word/2016/wordml/cid" xmlns:w16="http://schemas.microsoft.com/office/word/2018/wordml" xmlns:w16sdtdh="http://schemas.microsoft.com/office/word/2020/wordml/sdtdatahash" xmlns:w16se="http://schemas.microsoft.com/office/word/2015/wordml/symex" xmlns:wpg="http://schemas.microsoft.com/office/word/2010/wordprocessingGroup" xmlns:wpi="http://schemas.microsoft.com/office/word/2010/wordprocessingInk" xmlns:wne="http://schemas.microsoft.com/office/word/2006/wordml" xmlns:wps="http://schemas.microsoft.com/office/word/2010/wordprocessingShape" mc:Ignorable="w14 w15 w16se w16cid w16 w16cex w16sdtdh wp14">
+<w:document xmlns:wpc="http://schemas.microsoft.com/office/word/2010/wordprocessingCanvas" xmlns:cx="http://schemas.microsoft.com/office/drawing/2014/chartex" xmlns:cx1="http://schemas.microsoft.com/office/drawing/2015/9/8/chartex" xmlns:cx2="http://schemas.microsoft.com/office/drawing/2015/10/21/chartex" xmlns:cx3="http://schemas.microsoft.com/office/drawing/2016/5/9/chartex" xmlns:cx4="http://schemas.microsoft.com/office/drawing/2016/5/10/chartex" xmlns:cx5="http://schemas.microsoft.com/office/drawing/2016/5/11/chartex" xmlns:cx6="http://schemas.microsoft.com/office/drawing/2016/5/12/chartex" xmlns:cx7="http://schemas.microsoft.com/office/drawing/2016/5/13/chartex" xmlns:cx8="http://schemas.microsoft.com/office/drawing/2016/5/14/chartex" xmlns:mc="http://schemas.openxmlformats.org/markup-compatibility/2006" xmlns:aink="http://schemas.microsoft.com/office/drawing/2016/ink" xmlns:am3d="http://schemas.microsoft.com/office/drawing/2017/model3d" xmlns:o="urn:schemas-microsoft-com:office:office" xmlns:oel="http://schemas.microsoft.com/office/2019/extlst" xmlns:r="http://schemas.openxmlformats.org/officeDocument/2006/relationships" xmlns:m="http://schemas.openxmlformats.org/officeDocument/2006/math" xmlns:v="urn:schemas-microsoft-com:vml" xmlns:wp14="http://schemas.microsoft.com/office/word/2010/wordprocessingDrawing" xmlns:wp="http://schemas.openxmlformats.org/drawingml/2006/wordprocessingDrawing" xmlns:w10="urn:schemas-microsoft-com:office:word" xmlns:w="http://schemas.openxmlformats.org/wordprocessingml/2006/main" xmlns:w14="http://schemas.microsoft.com/office/word/2010/wordml" xmlns:w15="http://schemas.microsoft.com/office/word/2012/wordml" xmlns:w16cex="http://schemas.microsoft.com/office/word/2018/wordml/cex" xmlns:w16cid="http://schemas.microsoft.com/office/word/2016/wordml/cid" xmlns:w16="http://schemas.microsoft.com/office/word/2018/wordml" xmlns:w16du="http://schemas.microsoft.com/office/word/2023/wordml/word16du" xmlns:w16sdtdh="http://schemas.microsoft.com/office/word/2020/wordml/sdtdatahash" xmlns:w16se="http://schemas.microsoft.com/office/word/2015/wordml/symex" xmlns:wpg="http://schemas.microsoft.com/office/word/2010/wordprocessingGroup" xmlns:wpi="http://schemas.microsoft.com/office/word/2010/wordprocessingInk" xmlns:wne="http://schemas.microsoft.com/office/word/2006/wordml" xmlns:wps="http://schemas.microsoft.com/office/word/2010/wordprocessingShape" mc:Ignorable="w14 w15 w16se w16cid w16 w16cex w16sdtdh w16du wp14">
   <w:body>
     <w:p>
       <w:pPr>
@@ -84,23 +84,7 @@
           <w:sz w:val="32"/>
           <w:szCs w:val="32"/>
         </w:rPr>
-        <w:t>[{{</w:t>
-      </w:r>
-      <w:proofErr w:type="spellStart"/>
-      <w:r>
-        <w:rPr>
-          <w:sz w:val="32"/>
-          <w:szCs w:val="32"/>
-        </w:rPr>
-        <w:t>as_of_date</w:t>
-      </w:r>
-      <w:proofErr w:type="spellEnd"/>
-      <w:r>
-        <w:rPr>
-          <w:sz w:val="32"/>
-          <w:szCs w:val="32"/>
-        </w:rPr>
-        <w:t>}}]</w:t>
+        <w:t>[{{as_of_date}}]</w:t>
       </w:r>
     </w:p>
     <w:p/>
@@ -164,19 +148,7 @@
       </w:r>
       <w:r>
         <w:tab/>
-      </w:r>
-      <w:proofErr w:type="gramStart"/>
-      <w:r>
-        <w:t xml:space="preserve">{{ </w:t>
-      </w:r>
-      <w:proofErr w:type="spellStart"/>
-      <w:r>
-        <w:t>HHChildren</w:t>
-      </w:r>
-      <w:proofErr w:type="spellEnd"/>
-      <w:proofErr w:type="gramEnd"/>
-      <w:r>
-        <w:t xml:space="preserve"> }}</w:t>
+        <w:t>{{ HHChildren }}</w:t>
       </w:r>
     </w:p>
     <w:p>
@@ -203,19 +175,7 @@
       </w:r>
       <w:r>
         <w:tab/>
-      </w:r>
-      <w:proofErr w:type="gramStart"/>
-      <w:r>
-        <w:t xml:space="preserve">{{ </w:t>
-      </w:r>
-      <w:proofErr w:type="spellStart"/>
-      <w:r>
-        <w:t>HHAdults</w:t>
-      </w:r>
-      <w:proofErr w:type="spellEnd"/>
-      <w:proofErr w:type="gramEnd"/>
-      <w:r>
-        <w:t xml:space="preserve"> }}</w:t>
+        <w:t>{{ HHAdults }}</w:t>
       </w:r>
     </w:p>
     <w:p>
@@ -248,19 +208,7 @@
       </w:r>
       <w:r>
         <w:tab/>
-      </w:r>
-      <w:proofErr w:type="gramStart"/>
-      <w:r>
-        <w:t xml:space="preserve">{{ </w:t>
-      </w:r>
-      <w:proofErr w:type="spellStart"/>
-      <w:r>
-        <w:t>HHTotal</w:t>
-      </w:r>
-      <w:proofErr w:type="spellEnd"/>
-      <w:proofErr w:type="gramEnd"/>
-      <w:r>
-        <w:t xml:space="preserve"> }}</w:t>
+        <w:t>{{ HHTotal }}</w:t>
       </w:r>
     </w:p>
     <w:p/>
@@ -302,15 +250,7 @@
       </w:r>
       <w:r>
         <w:tab/>
-        <w:t>$</w:t>
-      </w:r>
-      <w:proofErr w:type="gramStart"/>
-      <w:r>
-        <w:t>{{ ‘</w:t>
-      </w:r>
-      <w:proofErr w:type="gramEnd"/>
-      <w:r>
-        <w:t>{:,.0f}’.format(MUI) }}</w:t>
+        <w:t>${{ ‘{:,.0f}’.format(MUI) }}</w:t>
       </w:r>
     </w:p>
     <w:p>
@@ -320,23 +260,7 @@
       </w:r>
       <w:r>
         <w:tab/>
-        <w:t>$</w:t>
-      </w:r>
-      <w:proofErr w:type="gramStart"/>
-      <w:r>
-        <w:t>{{ ‘</w:t>
-      </w:r>
-      <w:proofErr w:type="gramEnd"/>
-      <w:r>
-        <w:t>{:,.0f}’.format(</w:t>
-      </w:r>
-      <w:proofErr w:type="spellStart"/>
-      <w:r>
-        <w:t>biWUI</w:t>
-      </w:r>
-      <w:proofErr w:type="spellEnd"/>
-      <w:r>
-        <w:t>) }}</w:t>
+        <w:t>${{ ‘{:,.0f}’.format(biWUI) }}</w:t>
       </w:r>
       <w:r>
         <w:tab/>
@@ -346,15 +270,7 @@
         <w:t>.</w:t>
       </w:r>
       <w:r>
-        <w:t>0f}’.format(</w:t>
-      </w:r>
-      <w:proofErr w:type="spellStart"/>
-      <w:r>
-        <w:t>biWUIC</w:t>
-      </w:r>
-      <w:proofErr w:type="spellEnd"/>
-      <w:r>
-        <w:t xml:space="preserve">) }}   </w:t>
+        <w:t xml:space="preserve">0f}’.format(biWUIC) }}   </w:t>
       </w:r>
       <w:r>
         <w:rPr>
@@ -388,15 +304,7 @@
       </w:r>
       <w:r>
         <w:tab/>
-        <w:t>$</w:t>
-      </w:r>
-      <w:proofErr w:type="gramStart"/>
-      <w:r>
-        <w:t>{{ ‘</w:t>
-      </w:r>
-      <w:proofErr w:type="gramEnd"/>
-      <w:r>
-        <w:t>{:,</w:t>
+        <w:t>${{ ‘{:,</w:t>
       </w:r>
       <w:r>
         <w:t>.</w:t>
@@ -436,15 +344,7 @@
       </w:r>
       <w:r>
         <w:tab/>
-        <w:t>$</w:t>
-      </w:r>
-      <w:proofErr w:type="gramStart"/>
-      <w:r>
-        <w:t>{{ ‘</w:t>
-      </w:r>
-      <w:proofErr w:type="gramEnd"/>
-      <w:r>
-        <w:t>{:,.0f}’.format(GMUI) }}</w:t>
+        <w:t>${{ ‘{:,.0f}’.format(GMUI) }}</w:t>
       </w:r>
     </w:p>
     <w:p/>
@@ -476,51 +376,21 @@
       </w:r>
       <w:r>
         <w:tab/>
-        <w:t>$</w:t>
-      </w:r>
-      <w:proofErr w:type="gramStart"/>
-      <w:r>
-        <w:t>{{ ‘</w:t>
-      </w:r>
-      <w:proofErr w:type="gramEnd"/>
-      <w:r>
-        <w:t>{:,.0f}’.format(MEI) }}</w:t>
-      </w:r>
-    </w:p>
-    <w:p>
-      <w:r>
-        <w:tab/>
-      </w:r>
-      <w:proofErr w:type="gramStart"/>
-      <w:r>
+        <w:t>${{ ‘{:,.0f}’.format(MEI) }}</w:t>
+      </w:r>
+    </w:p>
+    <w:p>
+      <w:r>
+        <w:tab/>
         <w:t xml:space="preserve">Biweekly  </w:t>
       </w:r>
       <w:r>
         <w:tab/>
-      </w:r>
-      <w:proofErr w:type="gramEnd"/>
-      <w:r>
-        <w:t>${{ ‘{:,.0f}’.format(</w:t>
-      </w:r>
-      <w:proofErr w:type="spellStart"/>
-      <w:r>
-        <w:t>biWEI</w:t>
-      </w:r>
-      <w:proofErr w:type="spellEnd"/>
-      <w:r>
-        <w:t>) }}</w:t>
-      </w:r>
-      <w:r>
-        <w:tab/>
-        <w:t>${{ ‘{:,.0f}’.format(</w:t>
-      </w:r>
-      <w:proofErr w:type="spellStart"/>
-      <w:r>
-        <w:t>biWEIC</w:t>
-      </w:r>
-      <w:proofErr w:type="spellEnd"/>
-      <w:r>
-        <w:t xml:space="preserve">) }}   </w:t>
+        <w:t>${{ ‘{:,.0f}’.format(biWEI) }}</w:t>
+      </w:r>
+      <w:r>
+        <w:tab/>
+        <w:t xml:space="preserve">${{ ‘{:,.0f}’.format(biWEIC) }}   </w:t>
       </w:r>
       <w:r>
         <w:rPr>
@@ -540,15 +410,7 @@
       </w:r>
       <w:r>
         <w:tab/>
-        <w:t>$</w:t>
-      </w:r>
-      <w:proofErr w:type="gramStart"/>
-      <w:r>
-        <w:t>{{ ‘</w:t>
-      </w:r>
-      <w:proofErr w:type="gramEnd"/>
-      <w:r>
-        <w:t>{:,.0f}’.format(WEI</w:t>
+        <w:t>${{ ‘{:,.0f}’.format(WEI</w:t>
       </w:r>
       <w:r>
         <w:t>) }}</w:t>
@@ -603,28 +465,15 @@
       </w:r>
       <w:r>
         <w:tab/>
-        <w:t>$</w:t>
-      </w:r>
-      <w:proofErr w:type="gramStart"/>
-      <w:r>
-        <w:t>{{ ‘</w:t>
-      </w:r>
-      <w:proofErr w:type="gramEnd"/>
-      <w:r>
-        <w:t>{:,.0f}’.format(GMEI) }}</w:t>
+        <w:t>${{ ‘{:,.0f}’.format(GMEI) }}</w:t>
       </w:r>
     </w:p>
     <w:p>
       <w:r>
         <w:t>Countable Monthly Earned Income: $</w:t>
       </w:r>
-      <w:proofErr w:type="gramStart"/>
-      <w:r>
-        <w:t>{{ ‘</w:t>
-      </w:r>
-      <w:proofErr w:type="gramEnd"/>
-      <w:r>
-        <w:t>{:,.0f</w:t>
+      <w:r>
+        <w:t>{{ ‘{:,.0f</w:t>
       </w:r>
       <w:r>
         <w:t>}</w:t>
@@ -638,24 +487,7 @@
     </w:p>
     <w:p>
       <w:r>
-        <w:t>Child Support Paid Outside the Household: $</w:t>
-      </w:r>
-      <w:r>
-        <w:t>$</w:t>
-      </w:r>
-      <w:proofErr w:type="gramStart"/>
-      <w:r>
-        <w:t>{{ ‘</w:t>
-      </w:r>
-      <w:proofErr w:type="gramEnd"/>
-      <w:r>
-        <w:t>{:,.0f}’.format(C</w:t>
-      </w:r>
-      <w:r>
-        <w:t>SP</w:t>
-      </w:r>
-      <w:r>
-        <w:t>) }}</w:t>
+        <w:t>Child Support Paid Outside the Household: ${{ ‘{:,.0f}’.format(CSP) }}</w:t>
       </w:r>
       <w:r>
         <w:tab/>
@@ -675,13 +507,8 @@
         <w:t xml:space="preserve">): </w:t>
       </w:r>
       <w:r>
-        <w:t>$</w:t>
-      </w:r>
-      <w:proofErr w:type="gramStart"/>
-      <w:r>
-        <w:t>{{ ‘</w:t>
-      </w:r>
-      <w:proofErr w:type="gramEnd"/>
+        <w:t>${{ ‘</w:t>
+      </w:r>
       <w:r>
         <w:t>{:,.0f}’.format</w:t>
       </w:r>
@@ -696,86 +523,59 @@
       </w:r>
     </w:p>
     <w:p>
-      <w:r>
-        <w:t xml:space="preserve">Child </w:t>
-      </w:r>
-      <w:r>
-        <w:t xml:space="preserve">Support received: </w:t>
-      </w:r>
-      <w:r>
-        <w:tab/>
-      </w:r>
-      <w:r>
-        <w:tab/>
-        <w:t>$</w:t>
-      </w:r>
-      <w:proofErr w:type="gramStart"/>
-      <w:r>
-        <w:t>{{ ‘</w:t>
-      </w:r>
-      <w:proofErr w:type="gramEnd"/>
-      <w:r>
-        <w:t>{:,.0f}’.format(CSR) }}</w:t>
-      </w:r>
-      <w:r>
-        <w:t xml:space="preserve"> </w:t>
+      <w:pPr>
+        <w:pStyle w:val="Heading3"/>
+        <w:rPr>
+          <w:b/>
+          <w:bCs/>
+        </w:rPr>
+      </w:pPr>
+    </w:p>
+    <w:p>
+      <w:pPr>
+        <w:pStyle w:val="Heading3"/>
+        <w:rPr>
+          <w:b/>
+          <w:bCs/>
+        </w:rPr>
+      </w:pPr>
+    </w:p>
+    <w:p>
+      <w:pPr>
+        <w:pStyle w:val="Heading3"/>
+        <w:rPr>
+          <w:b/>
+          <w:bCs/>
+          <w:color w:val="024442"/>
+        </w:rPr>
+      </w:pPr>
+      <w:r>
+        <w:rPr>
+          <w:b/>
+          <w:bCs/>
+          <w:color w:val="024442"/>
+        </w:rPr>
+        <w:t xml:space="preserve">Step 3: </w:t>
+      </w:r>
+      <w:r>
+        <w:rPr>
+          <w:b/>
+          <w:bCs/>
+          <w:color w:val="024442"/>
+        </w:rPr>
+        <w:t xml:space="preserve">Eligibility &amp; </w:t>
+      </w:r>
+      <w:r>
+        <w:rPr>
+          <w:b/>
+          <w:bCs/>
+          <w:color w:val="024442"/>
+        </w:rPr>
+        <w:t>Shelter Costs</w:t>
       </w:r>
     </w:p>
     <w:p/>
     <w:p>
-      <w:pPr>
-        <w:pStyle w:val="Heading3"/>
-        <w:rPr>
-          <w:b/>
-          <w:bCs/>
-        </w:rPr>
-      </w:pPr>
-    </w:p>
-    <w:p>
-      <w:pPr>
-        <w:pStyle w:val="Heading3"/>
-        <w:rPr>
-          <w:b/>
-          <w:bCs/>
-        </w:rPr>
-      </w:pPr>
-    </w:p>
-    <w:p>
-      <w:pPr>
-        <w:pStyle w:val="Heading3"/>
-        <w:rPr>
-          <w:b/>
-          <w:bCs/>
-          <w:color w:val="024442"/>
-        </w:rPr>
-      </w:pPr>
-      <w:r>
-        <w:rPr>
-          <w:b/>
-          <w:bCs/>
-          <w:color w:val="024442"/>
-        </w:rPr>
-        <w:t xml:space="preserve">Step 3: </w:t>
-      </w:r>
-      <w:r>
-        <w:rPr>
-          <w:b/>
-          <w:bCs/>
-          <w:color w:val="024442"/>
-        </w:rPr>
-        <w:t xml:space="preserve">Eligibility &amp; </w:t>
-      </w:r>
-      <w:r>
-        <w:rPr>
-          <w:b/>
-          <w:bCs/>
-          <w:color w:val="024442"/>
-        </w:rPr>
-        <w:t>Shelter Costs</w:t>
-      </w:r>
-    </w:p>
-    <w:p/>
-    <w:p>
       <w:r>
         <w:t>Standard of Need (SON)</w:t>
       </w:r>
@@ -788,18 +588,8 @@
       <w:r>
         <w:tab/>
       </w:r>
-      <w:proofErr w:type="gramStart"/>
-      <w:r>
-        <w:t xml:space="preserve">{{ </w:t>
-      </w:r>
-      <w:proofErr w:type="spellStart"/>
-      <w:r>
-        <w:t>SONResult</w:t>
-      </w:r>
-      <w:proofErr w:type="spellEnd"/>
-      <w:proofErr w:type="gramEnd"/>
-      <w:r>
-        <w:t xml:space="preserve"> }}</w:t>
+      <w:r>
+        <w:t>{{ SONResult }}</w:t>
       </w:r>
     </w:p>
     <w:p>
@@ -813,23 +603,7 @@
         <w:t xml:space="preserve"> Amount</w:t>
       </w:r>
       <w:r>
-        <w:t>: $</w:t>
-      </w:r>
-      <w:proofErr w:type="gramStart"/>
-      <w:r>
-        <w:t>{{ ‘</w:t>
-      </w:r>
-      <w:proofErr w:type="gramEnd"/>
-      <w:r>
-        <w:t>{:,.0f}’.format(</w:t>
-      </w:r>
-      <w:proofErr w:type="spellStart"/>
-      <w:r>
-        <w:t>BasicGrant</w:t>
-      </w:r>
-      <w:proofErr w:type="spellEnd"/>
-      <w:r>
-        <w:t>) }}</w:t>
+        <w:t>: ${{ ‘{:,.0f}’.format(BasicGrant) }}</w:t>
       </w:r>
     </w:p>
     <w:p>
@@ -867,15 +641,7 @@
         <w:t xml:space="preserve">: </w:t>
       </w:r>
       <w:r>
-        <w:t>$</w:t>
-      </w:r>
-      <w:proofErr w:type="gramStart"/>
-      <w:r>
-        <w:t>{{ ‘</w:t>
-      </w:r>
-      <w:proofErr w:type="gramEnd"/>
-      <w:r>
-        <w:t>{:,.0f</w:t>
+        <w:t>${{ ‘{:,.0f</w:t>
       </w:r>
       <w:r>
         <w:t>}’.format(SNHAI)</w:t>
@@ -914,13 +680,8 @@
       <w:r>
         <w:t>$</w:t>
       </w:r>
-      <w:proofErr w:type="gramStart"/>
-      <w:r>
-        <w:t>{{ ‘</w:t>
-      </w:r>
-      <w:proofErr w:type="gramEnd"/>
-      <w:r>
-        <w:t>{:,.0f</w:t>
+      <w:r>
+        <w:t>{{ ‘{:,.0f</w:t>
       </w:r>
       <w:r>
         <w:t>}</w:t>
@@ -940,15 +701,7 @@
         <w:t xml:space="preserve">Eligible for </w:t>
       </w:r>
       <w:r>
-        <w:t xml:space="preserve">Special Need Housing </w:t>
-      </w:r>
-      <w:proofErr w:type="gramStart"/>
-      <w:r>
-        <w:t>Allowance?:</w:t>
-      </w:r>
-      <w:proofErr w:type="gramEnd"/>
-      <w:r>
-        <w:t xml:space="preserve"> </w:t>
+        <w:t xml:space="preserve">Special Need Housing Allowance?: </w:t>
       </w:r>
       <w:r>
         <w:tab/>
@@ -976,7 +729,35 @@
           <w:i/>
           <w:iCs/>
         </w:rPr>
-        <w:t>(To be eligible for the Special Need Housing Allowance your shelter costs must be 50% of your ‘Income for Special Need Housing Allowance purposes’ or higher. If you are eligible, $300 will be added to your Estimated TANF Benefits Amount.)</w:t>
+        <w:t>(To be eligible for the Special Need Housing Allowance your shelter costs must be 50% of your ‘Income for Special Need Housing Allowance purposes’ or higher. If you are eligible,</w:t>
+      </w:r>
+      <w:r>
+        <w:rPr>
+          <w:i/>
+          <w:iCs/>
+        </w:rPr>
+        <w:t xml:space="preserve"> the difference between your shelter costs and income for SNHA purposes, up to</w:t>
+      </w:r>
+      <w:r>
+        <w:rPr>
+          <w:i/>
+          <w:iCs/>
+        </w:rPr>
+        <w:t xml:space="preserve"> $300</w:t>
+      </w:r>
+      <w:r>
+        <w:rPr>
+          <w:i/>
+          <w:iCs/>
+        </w:rPr>
+        <w:t>,</w:t>
+      </w:r>
+      <w:r>
+        <w:rPr>
+          <w:i/>
+          <w:iCs/>
+        </w:rPr>
+        <w:t xml:space="preserve"> will be added to your Estimated TANF Benefits Amount.)</w:t>
       </w:r>
     </w:p>
     <w:p/>
@@ -1037,23 +818,10 @@
       </w:r>
       <w:r>
         <w:tab/>
-        <w:t>$</w:t>
-      </w:r>
-      <w:proofErr w:type="gramStart"/>
-      <w:r>
-        <w:t>{{ ‘</w:t>
-      </w:r>
-      <w:proofErr w:type="gramEnd"/>
-      <w:r>
-        <w:t>{:,.0f}’.format(</w:t>
-      </w:r>
-      <w:proofErr w:type="spellStart"/>
-      <w:r>
-        <w:t>FinalResult</w:t>
-      </w:r>
-      <w:proofErr w:type="spellEnd"/>
-      <w:r>
-        <w:t>) }}</w:t>
+        <w:t>${{ ‘</w:t>
+      </w:r>
+      <w:r>
+        <w:t>{:,.0f}’.format(FinalResult) }}</w:t>
       </w:r>
       <w:r>
         <w:t xml:space="preserve"> </w:t>
@@ -1075,7 +843,7 @@
 </file>
 
 <file path=word/endnotes.xml><?xml version="1.0" encoding="utf-8"?>
-<w:endnotes xmlns:wpc="http://schemas.microsoft.com/office/word/2010/wordprocessingCanvas" xmlns:cx="http://schemas.microsoft.com/office/drawing/2014/chartex" xmlns:cx1="http://schemas.microsoft.com/office/drawing/2015/9/8/chartex" xmlns:cx2="http://schemas.microsoft.com/office/drawing/2015/10/21/chartex" xmlns:cx3="http://schemas.microsoft.com/office/drawing/2016/5/9/chartex" xmlns:cx4="http://schemas.microsoft.com/office/drawing/2016/5/10/chartex" xmlns:cx5="http://schemas.microsoft.com/office/drawing/2016/5/11/chartex" xmlns:cx6="http://schemas.microsoft.com/office/drawing/2016/5/12/chartex" xmlns:cx7="http://schemas.microsoft.com/office/drawing/2016/5/13/chartex" xmlns:cx8="http://schemas.microsoft.com/office/drawing/2016/5/14/chartex" xmlns:mc="http://schemas.openxmlformats.org/markup-compatibility/2006" xmlns:aink="http://schemas.microsoft.com/office/drawing/2016/ink" xmlns:am3d="http://schemas.microsoft.com/office/drawing/2017/model3d" xmlns:o="urn:schemas-microsoft-com:office:office" xmlns:oel="http://schemas.microsoft.com/office/2019/extlst" xmlns:r="http://schemas.openxmlformats.org/officeDocument/2006/relationships" xmlns:m="http://schemas.openxmlformats.org/officeDocument/2006/math" xmlns:v="urn:schemas-microsoft-com:vml" xmlns:wp14="http://schemas.microsoft.com/office/word/2010/wordprocessingDrawing" xmlns:wp="http://schemas.openxmlformats.org/drawingml/2006/wordprocessingDrawing" xmlns:w10="urn:schemas-microsoft-com:office:word" xmlns:w="http://schemas.openxmlformats.org/wordprocessingml/2006/main" xmlns:w14="http://schemas.microsoft.com/office/word/2010/wordml" xmlns:w15="http://schemas.microsoft.com/office/word/2012/wordml" xmlns:w16cex="http://schemas.microsoft.com/office/word/2018/wordml/cex" xmlns:w16cid="http://schemas.microsoft.com/office/word/2016/wordml/cid" xmlns:w16="http://schemas.microsoft.com/office/word/2018/wordml" xmlns:w16sdtdh="http://schemas.microsoft.com/office/word/2020/wordml/sdtdatahash" xmlns:w16se="http://schemas.microsoft.com/office/word/2015/wordml/symex" xmlns:wpg="http://schemas.microsoft.com/office/word/2010/wordprocessingGroup" xmlns:wpi="http://schemas.microsoft.com/office/word/2010/wordprocessingInk" xmlns:wne="http://schemas.microsoft.com/office/word/2006/wordml" xmlns:wps="http://schemas.microsoft.com/office/word/2010/wordprocessingShape" mc:Ignorable="w14 w15 w16se w16cid w16 w16cex w16sdtdh wp14">
+<w:endnotes xmlns:wpc="http://schemas.microsoft.com/office/word/2010/wordprocessingCanvas" xmlns:cx="http://schemas.microsoft.com/office/drawing/2014/chartex" xmlns:cx1="http://schemas.microsoft.com/office/drawing/2015/9/8/chartex" xmlns:cx2="http://schemas.microsoft.com/office/drawing/2015/10/21/chartex" xmlns:cx3="http://schemas.microsoft.com/office/drawing/2016/5/9/chartex" xmlns:cx4="http://schemas.microsoft.com/office/drawing/2016/5/10/chartex" xmlns:cx5="http://schemas.microsoft.com/office/drawing/2016/5/11/chartex" xmlns:cx6="http://schemas.microsoft.com/office/drawing/2016/5/12/chartex" xmlns:cx7="http://schemas.microsoft.com/office/drawing/2016/5/13/chartex" xmlns:cx8="http://schemas.microsoft.com/office/drawing/2016/5/14/chartex" xmlns:mc="http://schemas.openxmlformats.org/markup-compatibility/2006" xmlns:aink="http://schemas.microsoft.com/office/drawing/2016/ink" xmlns:am3d="http://schemas.microsoft.com/office/drawing/2017/model3d" xmlns:o="urn:schemas-microsoft-com:office:office" xmlns:oel="http://schemas.microsoft.com/office/2019/extlst" xmlns:r="http://schemas.openxmlformats.org/officeDocument/2006/relationships" xmlns:m="http://schemas.openxmlformats.org/officeDocument/2006/math" xmlns:v="urn:schemas-microsoft-com:vml" xmlns:wp14="http://schemas.microsoft.com/office/word/2010/wordprocessingDrawing" xmlns:wp="http://schemas.openxmlformats.org/drawingml/2006/wordprocessingDrawing" xmlns:w10="urn:schemas-microsoft-com:office:word" xmlns:w="http://schemas.openxmlformats.org/wordprocessingml/2006/main" xmlns:w14="http://schemas.microsoft.com/office/word/2010/wordml" xmlns:w15="http://schemas.microsoft.com/office/word/2012/wordml" xmlns:w16cex="http://schemas.microsoft.com/office/word/2018/wordml/cex" xmlns:w16cid="http://schemas.microsoft.com/office/word/2016/wordml/cid" xmlns:w16="http://schemas.microsoft.com/office/word/2018/wordml" xmlns:w16du="http://schemas.microsoft.com/office/word/2023/wordml/word16du" xmlns:w16sdtdh="http://schemas.microsoft.com/office/word/2020/wordml/sdtdatahash" xmlns:w16se="http://schemas.microsoft.com/office/word/2015/wordml/symex" xmlns:wpg="http://schemas.microsoft.com/office/word/2010/wordprocessingGroup" xmlns:wpi="http://schemas.microsoft.com/office/word/2010/wordprocessingInk" xmlns:wne="http://schemas.microsoft.com/office/word/2006/wordml" xmlns:wps="http://schemas.microsoft.com/office/word/2010/wordprocessingShape" mc:Ignorable="w14 w15 w16se w16cid w16 w16cex w16sdtdh w16du wp14">
   <w:endnote w:type="separator" w:id="-1">
     <w:p>
       <w:pPr>
@@ -1100,7 +868,7 @@
 </file>
 
 <file path=word/footer1.xml><?xml version="1.0" encoding="utf-8"?>
-<w:ftr xmlns:wpc="http://schemas.microsoft.com/office/word/2010/wordprocessingCanvas" xmlns:cx="http://schemas.microsoft.com/office/drawing/2014/chartex" xmlns:cx1="http://schemas.microsoft.com/office/drawing/2015/9/8/chartex" xmlns:cx2="http://schemas.microsoft.com/office/drawing/2015/10/21/chartex" xmlns:cx3="http://schemas.microsoft.com/office/drawing/2016/5/9/chartex" xmlns:cx4="http://schemas.microsoft.com/office/drawing/2016/5/10/chartex" xmlns:cx5="http://schemas.microsoft.com/office/drawing/2016/5/11/chartex" xmlns:cx6="http://schemas.microsoft.com/office/drawing/2016/5/12/chartex" xmlns:cx7="http://schemas.microsoft.com/office/drawing/2016/5/13/chartex" xmlns:cx8="http://schemas.microsoft.com/office/drawing/2016/5/14/chartex" xmlns:mc="http://schemas.openxmlformats.org/markup-compatibility/2006" xmlns:aink="http://schemas.microsoft.com/office/drawing/2016/ink" xmlns:am3d="http://schemas.microsoft.com/office/drawing/2017/model3d" xmlns:o="urn:schemas-microsoft-com:office:office" xmlns:oel="http://schemas.microsoft.com/office/2019/extlst" xmlns:r="http://schemas.openxmlformats.org/officeDocument/2006/relationships" xmlns:m="http://schemas.openxmlformats.org/officeDocument/2006/math" xmlns:v="urn:schemas-microsoft-com:vml" xmlns:wp14="http://schemas.microsoft.com/office/word/2010/wordprocessingDrawing" xmlns:wp="http://schemas.openxmlformats.org/drawingml/2006/wordprocessingDrawing" xmlns:w10="urn:schemas-microsoft-com:office:word" xmlns:w="http://schemas.openxmlformats.org/wordprocessingml/2006/main" xmlns:w14="http://schemas.microsoft.com/office/word/2010/wordml" xmlns:w15="http://schemas.microsoft.com/office/word/2012/wordml" xmlns:w16cex="http://schemas.microsoft.com/office/word/2018/wordml/cex" xmlns:w16cid="http://schemas.microsoft.com/office/word/2016/wordml/cid" xmlns:w16="http://schemas.microsoft.com/office/word/2018/wordml" xmlns:w16sdtdh="http://schemas.microsoft.com/office/word/2020/wordml/sdtdatahash" xmlns:w16se="http://schemas.microsoft.com/office/word/2015/wordml/symex" xmlns:wpg="http://schemas.microsoft.com/office/word/2010/wordprocessingGroup" xmlns:wpi="http://schemas.microsoft.com/office/word/2010/wordprocessingInk" xmlns:wne="http://schemas.microsoft.com/office/word/2006/wordml" xmlns:wps="http://schemas.microsoft.com/office/word/2010/wordprocessingShape" mc:Ignorable="w14 w15 w16se w16cid w16 w16cex w16sdtdh wp14">
+<w:ftr xmlns:wpc="http://schemas.microsoft.com/office/word/2010/wordprocessingCanvas" xmlns:cx="http://schemas.microsoft.com/office/drawing/2014/chartex" xmlns:cx1="http://schemas.microsoft.com/office/drawing/2015/9/8/chartex" xmlns:cx2="http://schemas.microsoft.com/office/drawing/2015/10/21/chartex" xmlns:cx3="http://schemas.microsoft.com/office/drawing/2016/5/9/chartex" xmlns:cx4="http://schemas.microsoft.com/office/drawing/2016/5/10/chartex" xmlns:cx5="http://schemas.microsoft.com/office/drawing/2016/5/11/chartex" xmlns:cx6="http://schemas.microsoft.com/office/drawing/2016/5/12/chartex" xmlns:cx7="http://schemas.microsoft.com/office/drawing/2016/5/13/chartex" xmlns:cx8="http://schemas.microsoft.com/office/drawing/2016/5/14/chartex" xmlns:mc="http://schemas.openxmlformats.org/markup-compatibility/2006" xmlns:aink="http://schemas.microsoft.com/office/drawing/2016/ink" xmlns:am3d="http://schemas.microsoft.com/office/drawing/2017/model3d" xmlns:o="urn:schemas-microsoft-com:office:office" xmlns:oel="http://schemas.microsoft.com/office/2019/extlst" xmlns:r="http://schemas.openxmlformats.org/officeDocument/2006/relationships" xmlns:m="http://schemas.openxmlformats.org/officeDocument/2006/math" xmlns:v="urn:schemas-microsoft-com:vml" xmlns:wp14="http://schemas.microsoft.com/office/word/2010/wordprocessingDrawing" xmlns:wp="http://schemas.openxmlformats.org/drawingml/2006/wordprocessingDrawing" xmlns:w10="urn:schemas-microsoft-com:office:word" xmlns:w="http://schemas.openxmlformats.org/wordprocessingml/2006/main" xmlns:w14="http://schemas.microsoft.com/office/word/2010/wordml" xmlns:w15="http://schemas.microsoft.com/office/word/2012/wordml" xmlns:w16cex="http://schemas.microsoft.com/office/word/2018/wordml/cex" xmlns:w16cid="http://schemas.microsoft.com/office/word/2016/wordml/cid" xmlns:w16="http://schemas.microsoft.com/office/word/2018/wordml" xmlns:w16du="http://schemas.microsoft.com/office/word/2023/wordml/word16du" xmlns:w16sdtdh="http://schemas.microsoft.com/office/word/2020/wordml/sdtdatahash" xmlns:w16se="http://schemas.microsoft.com/office/word/2015/wordml/symex" xmlns:wpg="http://schemas.microsoft.com/office/word/2010/wordprocessingGroup" xmlns:wpi="http://schemas.microsoft.com/office/word/2010/wordprocessingInk" xmlns:wne="http://schemas.microsoft.com/office/word/2006/wordml" xmlns:wps="http://schemas.microsoft.com/office/word/2010/wordprocessingShape" mc:Ignorable="w14 w15 w16se w16cid w16 w16cex w16sdtdh w16du wp14">
   <w:sdt>
     <w:sdtPr>
       <w:id w:val="445976767"/>
@@ -1228,7 +996,7 @@
 </file>
 
 <file path=word/footnotes.xml><?xml version="1.0" encoding="utf-8"?>
-<w:footnotes xmlns:wpc="http://schemas.microsoft.com/office/word/2010/wordprocessingCanvas" xmlns:cx="http://schemas.microsoft.com/office/drawing/2014/chartex" xmlns:cx1="http://schemas.microsoft.com/office/drawing/2015/9/8/chartex" xmlns:cx2="http://schemas.microsoft.com/office/drawing/2015/10/21/chartex" xmlns:cx3="http://schemas.microsoft.com/office/drawing/2016/5/9/chartex" xmlns:cx4="http://schemas.microsoft.com/office/drawing/2016/5/10/chartex" xmlns:cx5="http://schemas.microsoft.com/office/drawing/2016/5/11/chartex" xmlns:cx6="http://schemas.microsoft.com/office/drawing/2016/5/12/chartex" xmlns:cx7="http://schemas.microsoft.com/office/drawing/2016/5/13/chartex" xmlns:cx8="http://schemas.microsoft.com/office/drawing/2016/5/14/chartex" xmlns:mc="http://schemas.openxmlformats.org/markup-compatibility/2006" xmlns:aink="http://schemas.microsoft.com/office/drawing/2016/ink" xmlns:am3d="http://schemas.microsoft.com/office/drawing/2017/model3d" xmlns:o="urn:schemas-microsoft-com:office:office" xmlns:oel="http://schemas.microsoft.com/office/2019/extlst" xmlns:r="http://schemas.openxmlformats.org/officeDocument/2006/relationships" xmlns:m="http://schemas.openxmlformats.org/officeDocument/2006/math" xmlns:v="urn:schemas-microsoft-com:vml" xmlns:wp14="http://schemas.microsoft.com/office/word/2010/wordprocessingDrawing" xmlns:wp="http://schemas.openxmlformats.org/drawingml/2006/wordprocessingDrawing" xmlns:w10="urn:schemas-microsoft-com:office:word" xmlns:w="http://schemas.openxmlformats.org/wordprocessingml/2006/main" xmlns:w14="http://schemas.microsoft.com/office/word/2010/wordml" xmlns:w15="http://schemas.microsoft.com/office/word/2012/wordml" xmlns:w16cex="http://schemas.microsoft.com/office/word/2018/wordml/cex" xmlns:w16cid="http://schemas.microsoft.com/office/word/2016/wordml/cid" xmlns:w16="http://schemas.microsoft.com/office/word/2018/wordml" xmlns:w16sdtdh="http://schemas.microsoft.com/office/word/2020/wordml/sdtdatahash" xmlns:w16se="http://schemas.microsoft.com/office/word/2015/wordml/symex" xmlns:wpg="http://schemas.microsoft.com/office/word/2010/wordprocessingGroup" xmlns:wpi="http://schemas.microsoft.com/office/word/2010/wordprocessingInk" xmlns:wne="http://schemas.microsoft.com/office/word/2006/wordml" xmlns:wps="http://schemas.microsoft.com/office/word/2010/wordprocessingShape" mc:Ignorable="w14 w15 w16se w16cid w16 w16cex w16sdtdh wp14">
+<w:footnotes xmlns:wpc="http://schemas.microsoft.com/office/word/2010/wordprocessingCanvas" xmlns:cx="http://schemas.microsoft.com/office/drawing/2014/chartex" xmlns:cx1="http://schemas.microsoft.com/office/drawing/2015/9/8/chartex" xmlns:cx2="http://schemas.microsoft.com/office/drawing/2015/10/21/chartex" xmlns:cx3="http://schemas.microsoft.com/office/drawing/2016/5/9/chartex" xmlns:cx4="http://schemas.microsoft.com/office/drawing/2016/5/10/chartex" xmlns:cx5="http://schemas.microsoft.com/office/drawing/2016/5/11/chartex" xmlns:cx6="http://schemas.microsoft.com/office/drawing/2016/5/12/chartex" xmlns:cx7="http://schemas.microsoft.com/office/drawing/2016/5/13/chartex" xmlns:cx8="http://schemas.microsoft.com/office/drawing/2016/5/14/chartex" xmlns:mc="http://schemas.openxmlformats.org/markup-compatibility/2006" xmlns:aink="http://schemas.microsoft.com/office/drawing/2016/ink" xmlns:am3d="http://schemas.microsoft.com/office/drawing/2017/model3d" xmlns:o="urn:schemas-microsoft-com:office:office" xmlns:oel="http://schemas.microsoft.com/office/2019/extlst" xmlns:r="http://schemas.openxmlformats.org/officeDocument/2006/relationships" xmlns:m="http://schemas.openxmlformats.org/officeDocument/2006/math" xmlns:v="urn:schemas-microsoft-com:vml" xmlns:wp14="http://schemas.microsoft.com/office/word/2010/wordprocessingDrawing" xmlns:wp="http://schemas.openxmlformats.org/drawingml/2006/wordprocessingDrawing" xmlns:w10="urn:schemas-microsoft-com:office:word" xmlns:w="http://schemas.openxmlformats.org/wordprocessingml/2006/main" xmlns:w14="http://schemas.microsoft.com/office/word/2010/wordml" xmlns:w15="http://schemas.microsoft.com/office/word/2012/wordml" xmlns:w16cex="http://schemas.microsoft.com/office/word/2018/wordml/cex" xmlns:w16cid="http://schemas.microsoft.com/office/word/2016/wordml/cid" xmlns:w16="http://schemas.microsoft.com/office/word/2018/wordml" xmlns:w16du="http://schemas.microsoft.com/office/word/2023/wordml/word16du" xmlns:w16sdtdh="http://schemas.microsoft.com/office/word/2020/wordml/sdtdatahash" xmlns:w16se="http://schemas.microsoft.com/office/word/2015/wordml/symex" xmlns:wpg="http://schemas.microsoft.com/office/word/2010/wordprocessingGroup" xmlns:wpi="http://schemas.microsoft.com/office/word/2010/wordprocessingInk" xmlns:wne="http://schemas.microsoft.com/office/word/2006/wordml" xmlns:wps="http://schemas.microsoft.com/office/word/2010/wordprocessingShape" mc:Ignorable="w14 w15 w16se w16cid w16 w16cex w16sdtdh w16du wp14">
   <w:footnote w:type="separator" w:id="-1">
     <w:p>
       <w:pPr>
@@ -1253,7 +1021,7 @@
 </file>
 
 <file path=word/styles.xml><?xml version="1.0" encoding="utf-8"?>
-<w:styles xmlns:mc="http://schemas.openxmlformats.org/markup-compatibility/2006" xmlns:r="http://schemas.openxmlformats.org/officeDocument/2006/relationships" xmlns:w="http://schemas.openxmlformats.org/wordprocessingml/2006/main" xmlns:w14="http://schemas.microsoft.com/office/word/2010/wordml" xmlns:w15="http://schemas.microsoft.com/office/word/2012/wordml" xmlns:w16cex="http://schemas.microsoft.com/office/word/2018/wordml/cex" xmlns:w16cid="http://schemas.microsoft.com/office/word/2016/wordml/cid" xmlns:w16="http://schemas.microsoft.com/office/word/2018/wordml" xmlns:w16sdtdh="http://schemas.microsoft.com/office/word/2020/wordml/sdtdatahash" xmlns:w16se="http://schemas.microsoft.com/office/word/2015/wordml/symex" mc:Ignorable="w14 w15 w16se w16cid w16 w16cex w16sdtdh">
+<w:styles xmlns:mc="http://schemas.openxmlformats.org/markup-compatibility/2006" xmlns:r="http://schemas.openxmlformats.org/officeDocument/2006/relationships" xmlns:w="http://schemas.openxmlformats.org/wordprocessingml/2006/main" xmlns:w14="http://schemas.microsoft.com/office/word/2010/wordml" xmlns:w15="http://schemas.microsoft.com/office/word/2012/wordml" xmlns:w16cex="http://schemas.microsoft.com/office/word/2018/wordml/cex" xmlns:w16cid="http://schemas.microsoft.com/office/word/2016/wordml/cid" xmlns:w16="http://schemas.microsoft.com/office/word/2018/wordml" xmlns:w16du="http://schemas.microsoft.com/office/word/2023/wordml/word16du" xmlns:w16sdtdh="http://schemas.microsoft.com/office/word/2020/wordml/sdtdatahash" xmlns:w16se="http://schemas.microsoft.com/office/word/2015/wordml/symex" mc:Ignorable="w14 w15 w16se w16cid w16 w16cex w16sdtdh w16du">
   <w:docDefaults>
     <w:rPrDefault>
       <w:rPr>
@@ -2154,6 +1922,15 @@
 </file>
 
 <file path=customXml/item1.xml><?xml version="1.0" encoding="utf-8"?>
+<?mso-contentType ?>
+<FormTemplates xmlns="http://schemas.microsoft.com/sharepoint/v3/contenttype/forms">
+  <Display>DocumentLibraryForm</Display>
+  <Edit>DocumentLibraryForm</Edit>
+  <New>DocumentLibraryForm</New>
+</FormTemplates>
+</file>
+
+<file path=customXml/item2.xml><?xml version="1.0" encoding="utf-8"?>
 <ct:contentTypeSchema xmlns:ct="http://schemas.microsoft.com/office/2006/metadata/contentType" xmlns:ma="http://schemas.microsoft.com/office/2006/metadata/properties/metaAttributes" ct:_="" ma:_="" ma:contentTypeName="Document" ma:contentTypeID="0x01010070DF50843DEB8E4BA89860477AB2C481" ma:contentTypeVersion="19" ma:contentTypeDescription="Create a new document." ma:contentTypeScope="" ma:versionID="b7043b8113b4fc0e5c80daeafa8cb458">
   <xsd:schema xmlns:xsd="http://www.w3.org/2001/XMLSchema" xmlns:xs="http://www.w3.org/2001/XMLSchema" xmlns:p="http://schemas.microsoft.com/office/2006/metadata/properties" xmlns:ns2="c5066c11-86c8-4c1c-b749-5681321d4535" xmlns:ns3="502fd2cd-f14c-4760-9a26-64de99db65d4" targetNamespace="http://schemas.microsoft.com/office/2006/metadata/properties" ma:root="true" ma:fieldsID="165fa518438ef8f38078ac1fc9bc3b83" ns2:_="" ns3:_="">
     <xsd:import namespace="c5066c11-86c8-4c1c-b749-5681321d4535"/>
@@ -2416,15 +2193,6 @@
 </ct:contentTypeSchema>
 </file>
 
-<file path=customXml/item2.xml><?xml version="1.0" encoding="utf-8"?>
-<?mso-contentType ?>
-<FormTemplates xmlns="http://schemas.microsoft.com/sharepoint/v3/contenttype/forms">
-  <Display>DocumentLibraryForm</Display>
-  <Edit>DocumentLibraryForm</Edit>
-  <New>DocumentLibraryForm</New>
-</FormTemplates>
-</file>
-
 <file path=customXml/item3.xml><?xml version="1.0" encoding="utf-8"?>
 <p:properties xmlns:p="http://schemas.microsoft.com/office/2006/metadata/properties" xmlns:xsi="http://www.w3.org/2001/XMLSchema-instance" xmlns:pc="http://schemas.microsoft.com/office/infopath/2007/PartnerControls">
   <documentManagement>
@@ -2439,6 +2207,14 @@
 </file>
 
 <file path=customXml/itemProps1.xml><?xml version="1.0" encoding="utf-8"?>
+<ds:datastoreItem xmlns:ds="http://schemas.openxmlformats.org/officeDocument/2006/customXml" ds:itemID="{E27FB523-331C-474C-AE2A-0C12973E23B1}">
+  <ds:schemaRefs>
+    <ds:schemaRef ds:uri="http://schemas.microsoft.com/sharepoint/v3/contenttype/forms"/>
+  </ds:schemaRefs>
+</ds:datastoreItem>
+</file>
+
+<file path=customXml/itemProps2.xml><?xml version="1.0" encoding="utf-8"?>
 <ds:datastoreItem xmlns:ds="http://schemas.openxmlformats.org/officeDocument/2006/customXml" ds:itemID="{E40FBFC0-FA17-4521-9B5F-A48C1C23B0EB}">
   <ds:schemaRefs>
     <ds:schemaRef ds:uri="http://schemas.microsoft.com/office/2006/metadata/contentType"/>
@@ -2457,14 +2233,6 @@
 </ds:datastoreItem>
 </file>
 
-<file path=customXml/itemProps2.xml><?xml version="1.0" encoding="utf-8"?>
-<ds:datastoreItem xmlns:ds="http://schemas.openxmlformats.org/officeDocument/2006/customXml" ds:itemID="{E27FB523-331C-474C-AE2A-0C12973E23B1}">
-  <ds:schemaRefs>
-    <ds:schemaRef ds:uri="http://schemas.microsoft.com/sharepoint/v3/contenttype/forms"/>
-  </ds:schemaRefs>
-</ds:datastoreItem>
-</file>
-
 <file path=customXml/itemProps3.xml><?xml version="1.0" encoding="utf-8"?>
 <ds:datastoreItem xmlns:ds="http://schemas.openxmlformats.org/officeDocument/2006/customXml" ds:itemID="{C91F02BB-620F-417A-8D2F-2C9D9BBD27D5}">
   <ds:schemaRefs>

</xml_diff>

<commit_message>
Adjusting SNHA logic to account for negative number results, template improvements
</commit_message>
<xml_diff>
--- a/docassemble/MaineTANFEstimator/data/templates/tanf-details.docx
+++ b/docassemble/MaineTANFEstimator/data/templates/tanf-details.docx
@@ -148,7 +148,14 @@
       </w:r>
       <w:r>
         <w:tab/>
-        <w:t>{{ HHChildren }}</w:t>
+      </w:r>
+      <w:proofErr w:type="gramStart"/>
+      <w:r>
+        <w:t>{{ HHChildren</w:t>
+      </w:r>
+      <w:proofErr w:type="gramEnd"/>
+      <w:r>
+        <w:t xml:space="preserve"> }}</w:t>
       </w:r>
     </w:p>
     <w:p>
@@ -175,7 +182,14 @@
       </w:r>
       <w:r>
         <w:tab/>
-        <w:t>{{ HHAdults }}</w:t>
+      </w:r>
+      <w:proofErr w:type="gramStart"/>
+      <w:r>
+        <w:t>{{ HHAdults</w:t>
+      </w:r>
+      <w:proofErr w:type="gramEnd"/>
+      <w:r>
+        <w:t xml:space="preserve"> }}</w:t>
       </w:r>
     </w:p>
     <w:p>
@@ -208,7 +222,14 @@
       </w:r>
       <w:r>
         <w:tab/>
-        <w:t>{{ HHTotal }}</w:t>
+      </w:r>
+      <w:proofErr w:type="gramStart"/>
+      <w:r>
+        <w:t>{{ HHTotal</w:t>
+      </w:r>
+      <w:proofErr w:type="gramEnd"/>
+      <w:r>
+        <w:t xml:space="preserve"> }}</w:t>
       </w:r>
     </w:p>
     <w:p/>
@@ -250,7 +271,15 @@
       </w:r>
       <w:r>
         <w:tab/>
-        <w:t>${{ ‘{:,.0f}’.format(MUI) }}</w:t>
+        <w:t>$</w:t>
+      </w:r>
+      <w:proofErr w:type="gramStart"/>
+      <w:r>
+        <w:t>{{ ‘</w:t>
+      </w:r>
+      <w:proofErr w:type="gramEnd"/>
+      <w:r>
+        <w:t>{:,.0f}’.format(MUI) }}</w:t>
       </w:r>
     </w:p>
     <w:p>
@@ -260,7 +289,15 @@
       </w:r>
       <w:r>
         <w:tab/>
-        <w:t>${{ ‘{:,.0f}’.format(biWUI) }}</w:t>
+        <w:t>$</w:t>
+      </w:r>
+      <w:proofErr w:type="gramStart"/>
+      <w:r>
+        <w:t>{{ ‘</w:t>
+      </w:r>
+      <w:proofErr w:type="gramEnd"/>
+      <w:r>
+        <w:t>{:,.0f}’.format(biWUI) }}</w:t>
       </w:r>
       <w:r>
         <w:tab/>
@@ -304,7 +341,15 @@
       </w:r>
       <w:r>
         <w:tab/>
-        <w:t>${{ ‘{:,</w:t>
+        <w:t>$</w:t>
+      </w:r>
+      <w:proofErr w:type="gramStart"/>
+      <w:r>
+        <w:t>{{ ‘</w:t>
+      </w:r>
+      <w:proofErr w:type="gramEnd"/>
+      <w:r>
+        <w:t>{:,</w:t>
       </w:r>
       <w:r>
         <w:t>.</w:t>
@@ -344,7 +389,15 @@
       </w:r>
       <w:r>
         <w:tab/>
-        <w:t>${{ ‘{:,.0f}’.format(GMUI) }}</w:t>
+        <w:t>$</w:t>
+      </w:r>
+      <w:proofErr w:type="gramStart"/>
+      <w:r>
+        <w:t>{{ ‘</w:t>
+      </w:r>
+      <w:proofErr w:type="gramEnd"/>
+      <w:r>
+        <w:t>{:,.0f}’.format(GMUI) }}</w:t>
       </w:r>
     </w:p>
     <w:p/>
@@ -376,16 +429,30 @@
       </w:r>
       <w:r>
         <w:tab/>
-        <w:t>${{ ‘{:,.0f}’.format(MEI) }}</w:t>
-      </w:r>
-    </w:p>
-    <w:p>
-      <w:r>
-        <w:tab/>
+        <w:t>$</w:t>
+      </w:r>
+      <w:proofErr w:type="gramStart"/>
+      <w:r>
+        <w:t>{{ ‘</w:t>
+      </w:r>
+      <w:proofErr w:type="gramEnd"/>
+      <w:r>
+        <w:t>{:,.0f}’.format(MEI) }}</w:t>
+      </w:r>
+    </w:p>
+    <w:p>
+      <w:r>
+        <w:tab/>
+      </w:r>
+      <w:proofErr w:type="gramStart"/>
+      <w:r>
         <w:t xml:space="preserve">Biweekly  </w:t>
       </w:r>
       <w:r>
         <w:tab/>
+      </w:r>
+      <w:proofErr w:type="gramEnd"/>
+      <w:r>
         <w:t>${{ ‘{:,.0f}’.format(biWEI) }}</w:t>
       </w:r>
       <w:r>
@@ -410,7 +477,15 @@
       </w:r>
       <w:r>
         <w:tab/>
-        <w:t>${{ ‘{:,.0f}’.format(WEI</w:t>
+        <w:t>$</w:t>
+      </w:r>
+      <w:proofErr w:type="gramStart"/>
+      <w:r>
+        <w:t>{{ ‘</w:t>
+      </w:r>
+      <w:proofErr w:type="gramEnd"/>
+      <w:r>
+        <w:t>{:,.0f}’.format(WEI</w:t>
       </w:r>
       <w:r>
         <w:t>) }}</w:t>
@@ -465,15 +540,28 @@
       </w:r>
       <w:r>
         <w:tab/>
-        <w:t>${{ ‘{:,.0f}’.format(GMEI) }}</w:t>
+        <w:t>$</w:t>
+      </w:r>
+      <w:proofErr w:type="gramStart"/>
+      <w:r>
+        <w:t>{{ ‘</w:t>
+      </w:r>
+      <w:proofErr w:type="gramEnd"/>
+      <w:r>
+        <w:t>{:,.0f}’.format(GMEI) }}</w:t>
       </w:r>
     </w:p>
     <w:p>
       <w:r>
         <w:t>Countable Monthly Earned Income: $</w:t>
       </w:r>
-      <w:r>
-        <w:t>{{ ‘{:,.0f</w:t>
+      <w:proofErr w:type="gramStart"/>
+      <w:r>
+        <w:t>{{ ‘</w:t>
+      </w:r>
+      <w:proofErr w:type="gramEnd"/>
+      <w:r>
+        <w:t>{:,.0f</w:t>
       </w:r>
       <w:r>
         <w:t>}</w:t>
@@ -487,7 +575,15 @@
     </w:p>
     <w:p>
       <w:r>
-        <w:t>Child Support Paid Outside the Household: ${{ ‘{:,.0f}’.format(CSP) }}</w:t>
+        <w:t>Child Support Paid Outside the Household: $</w:t>
+      </w:r>
+      <w:proofErr w:type="gramStart"/>
+      <w:r>
+        <w:t>{{ ‘</w:t>
+      </w:r>
+      <w:proofErr w:type="gramEnd"/>
+      <w:r>
+        <w:t>{:,.0f}’.format(CSP) }}</w:t>
       </w:r>
       <w:r>
         <w:tab/>
@@ -507,8 +603,13 @@
         <w:t xml:space="preserve">): </w:t>
       </w:r>
       <w:r>
-        <w:t>${{ ‘</w:t>
-      </w:r>
+        <w:t>$</w:t>
+      </w:r>
+      <w:proofErr w:type="gramStart"/>
+      <w:r>
+        <w:t>{{ ‘</w:t>
+      </w:r>
+      <w:proofErr w:type="gramEnd"/>
       <w:r>
         <w:t>{:,.0f}’.format</w:t>
       </w:r>
@@ -521,15 +622,6 @@
       <w:r>
         <w:t xml:space="preserve"> }}</w:t>
       </w:r>
-    </w:p>
-    <w:p>
-      <w:pPr>
-        <w:pStyle w:val="Heading3"/>
-        <w:rPr>
-          <w:b/>
-          <w:bCs/>
-        </w:rPr>
-      </w:pPr>
     </w:p>
     <w:p>
       <w:pPr>
@@ -588,8 +680,13 @@
       <w:r>
         <w:tab/>
       </w:r>
-      <w:r>
-        <w:t>{{ SONResult }}</w:t>
+      <w:proofErr w:type="gramStart"/>
+      <w:r>
+        <w:t>{{ SONResult</w:t>
+      </w:r>
+      <w:proofErr w:type="gramEnd"/>
+      <w:r>
+        <w:t xml:space="preserve"> }}</w:t>
       </w:r>
     </w:p>
     <w:p>
@@ -603,7 +700,15 @@
         <w:t xml:space="preserve"> Amount</w:t>
       </w:r>
       <w:r>
-        <w:t>: ${{ ‘{:,.0f}’.format(BasicGrant) }}</w:t>
+        <w:t>: $</w:t>
+      </w:r>
+      <w:proofErr w:type="gramStart"/>
+      <w:r>
+        <w:t>{{ ‘</w:t>
+      </w:r>
+      <w:proofErr w:type="gramEnd"/>
+      <w:r>
+        <w:t>{:,.0f}’.format(BasicGrant) }}</w:t>
       </w:r>
     </w:p>
     <w:p>
@@ -641,7 +746,15 @@
         <w:t xml:space="preserve">: </w:t>
       </w:r>
       <w:r>
-        <w:t>${{ ‘{:,.0f</w:t>
+        <w:t>$</w:t>
+      </w:r>
+      <w:proofErr w:type="gramStart"/>
+      <w:r>
+        <w:t>{{ ‘</w:t>
+      </w:r>
+      <w:proofErr w:type="gramEnd"/>
+      <w:r>
+        <w:t>{:,.0f</w:t>
       </w:r>
       <w:r>
         <w:t>}’.format(SNHAI)</w:t>
@@ -663,10 +776,78 @@
           <w:i/>
           <w:iCs/>
         </w:rPr>
-        <w:t>(Basic TANF grant + Total Income + Child Support Received)</w:t>
-      </w:r>
-    </w:p>
-    <w:p/>
+        <w:t>(Basic TANF grant + Total Income + Child Support Received</w:t>
+      </w:r>
+      <w:r>
+        <w:rPr>
+          <w:i/>
+          <w:iCs/>
+        </w:rPr>
+        <w:t>*</w:t>
+      </w:r>
+      <w:r>
+        <w:rPr>
+          <w:i/>
+          <w:iCs/>
+        </w:rPr>
+        <w:t>)</w:t>
+      </w:r>
+    </w:p>
+    <w:p>
+      <w:pPr>
+        <w:spacing w:after="0"/>
+        <w:rPr>
+          <w:i/>
+          <w:iCs/>
+        </w:rPr>
+      </w:pPr>
+    </w:p>
+    <w:p>
+      <w:pPr>
+        <w:spacing w:after="0"/>
+        <w:rPr>
+          <w:i/>
+          <w:iCs/>
+        </w:rPr>
+      </w:pPr>
+      <w:r>
+        <w:rPr>
+          <w:i/>
+          <w:iCs/>
+        </w:rPr>
+        <w:t xml:space="preserve">*We </w:t>
+      </w:r>
+      <w:r>
+        <w:rPr>
+          <w:i/>
+          <w:iCs/>
+        </w:rPr>
+        <w:t>do not ask</w:t>
+      </w:r>
+      <w:r>
+        <w:rPr>
+          <w:i/>
+          <w:iCs/>
+        </w:rPr>
+        <w:t xml:space="preserve"> about child support you receive in this tool because DHHS does complex calculations about families getting child support and how it is ‘passed through’ DHHS. When you first apply, they will almost always set the amount to ‘0’ until they are able to do these ‘pass through’ calculations.</w:t>
+      </w:r>
+    </w:p>
+    <w:p>
+      <w:pPr>
+        <w:spacing w:after="0"/>
+        <w:rPr>
+          <w:i/>
+          <w:iCs/>
+        </w:rPr>
+      </w:pPr>
+      <w:r>
+        <w:rPr>
+          <w:i/>
+          <w:iCs/>
+        </w:rPr>
+        <w:tab/>
+      </w:r>
+    </w:p>
     <w:p>
       <w:r>
         <w:t>She</w:t>
@@ -680,8 +861,13 @@
       <w:r>
         <w:t>$</w:t>
       </w:r>
-      <w:r>
-        <w:t>{{ ‘{:,.0f</w:t>
+      <w:proofErr w:type="gramStart"/>
+      <w:r>
+        <w:t>{{ ‘</w:t>
+      </w:r>
+      <w:proofErr w:type="gramEnd"/>
+      <w:r>
+        <w:t>{:,.0f</w:t>
       </w:r>
       <w:r>
         <w:t>}</w:t>
@@ -701,7 +887,15 @@
         <w:t xml:space="preserve">Eligible for </w:t>
       </w:r>
       <w:r>
-        <w:t xml:space="preserve">Special Need Housing Allowance?: </w:t>
+        <w:t xml:space="preserve">Special Need Housing </w:t>
+      </w:r>
+      <w:proofErr w:type="gramStart"/>
+      <w:r>
+        <w:t>Allowance?:</w:t>
+      </w:r>
+      <w:proofErr w:type="gramEnd"/>
+      <w:r>
+        <w:t xml:space="preserve"> </w:t>
       </w:r>
       <w:r>
         <w:tab/>
@@ -715,6 +909,35 @@
       <w:r>
         <w:tab/>
       </w:r>
+    </w:p>
+    <w:p>
+      <w:pPr>
+        <w:spacing w:after="0"/>
+      </w:pPr>
+    </w:p>
+    <w:p>
+      <w:pPr>
+        <w:spacing w:after="0"/>
+      </w:pPr>
+      <w:r>
+        <w:t xml:space="preserve">Amount of Special Needs Housing Allowance </w:t>
+      </w:r>
+      <w:r>
+        <w:t>$</w:t>
+      </w:r>
+      <w:proofErr w:type="gramStart"/>
+      <w:r>
+        <w:t>{{ SNHAAmount</w:t>
+      </w:r>
+      <w:proofErr w:type="gramEnd"/>
+      <w:r>
+        <w:t xml:space="preserve"> }}</w:t>
+      </w:r>
+    </w:p>
+    <w:p>
+      <w:pPr>
+        <w:spacing w:after="0"/>
+      </w:pPr>
     </w:p>
     <w:p>
       <w:pPr>
@@ -818,8 +1041,13 @@
       </w:r>
       <w:r>
         <w:tab/>
-        <w:t>${{ ‘</w:t>
-      </w:r>
+        <w:t>$</w:t>
+      </w:r>
+      <w:proofErr w:type="gramStart"/>
+      <w:r>
+        <w:t>{{ ‘</w:t>
+      </w:r>
+      <w:proofErr w:type="gramEnd"/>
       <w:r>
         <w:t>{:,.0f}’.format(FinalResult) }}</w:t>
       </w:r>
@@ -830,7 +1058,6 @@
         <w:t xml:space="preserve"> </w:t>
       </w:r>
     </w:p>
-    <w:p/>
     <w:sectPr>
       <w:footerReference w:type="default" r:id="rId10"/>
       <w:pgSz w:w="12240" w:h="15840"/>
@@ -1922,12 +2149,16 @@
 </file>
 
 <file path=customXml/item1.xml><?xml version="1.0" encoding="utf-8"?>
-<?mso-contentType ?>
-<FormTemplates xmlns="http://schemas.microsoft.com/sharepoint/v3/contenttype/forms">
-  <Display>DocumentLibraryForm</Display>
-  <Edit>DocumentLibraryForm</Edit>
-  <New>DocumentLibraryForm</New>
-</FormTemplates>
+<p:properties xmlns:p="http://schemas.microsoft.com/office/2006/metadata/properties" xmlns:xsi="http://www.w3.org/2001/XMLSchema-instance" xmlns:pc="http://schemas.microsoft.com/office/infopath/2007/PartnerControls">
+  <documentManagement>
+    <DateandTime xmlns="c5066c11-86c8-4c1c-b749-5681321d4535" xsi:nil="true"/>
+    <lcf76f155ced4ddcb4097134ff3c332f xmlns="c5066c11-86c8-4c1c-b749-5681321d4535">
+      <Terms xmlns="http://schemas.microsoft.com/office/infopath/2007/PartnerControls"/>
+    </lcf76f155ced4ddcb4097134ff3c332f>
+    <Test xmlns="c5066c11-86c8-4c1c-b749-5681321d4535" xsi:nil="true"/>
+    <TaxCatchAll xmlns="502fd2cd-f14c-4760-9a26-64de99db65d4"/>
+  </documentManagement>
+</p:properties>
 </file>
 
 <file path=customXml/item2.xml><?xml version="1.0" encoding="utf-8"?>
@@ -2194,22 +2425,21 @@
 </file>
 
 <file path=customXml/item3.xml><?xml version="1.0" encoding="utf-8"?>
-<p:properties xmlns:p="http://schemas.microsoft.com/office/2006/metadata/properties" xmlns:xsi="http://www.w3.org/2001/XMLSchema-instance" xmlns:pc="http://schemas.microsoft.com/office/infopath/2007/PartnerControls">
-  <documentManagement>
-    <DateandTime xmlns="c5066c11-86c8-4c1c-b749-5681321d4535" xsi:nil="true"/>
-    <lcf76f155ced4ddcb4097134ff3c332f xmlns="c5066c11-86c8-4c1c-b749-5681321d4535">
-      <Terms xmlns="http://schemas.microsoft.com/office/infopath/2007/PartnerControls"/>
-    </lcf76f155ced4ddcb4097134ff3c332f>
-    <Test xmlns="c5066c11-86c8-4c1c-b749-5681321d4535" xsi:nil="true"/>
-    <TaxCatchAll xmlns="502fd2cd-f14c-4760-9a26-64de99db65d4"/>
-  </documentManagement>
-</p:properties>
+<?mso-contentType ?>
+<FormTemplates xmlns="http://schemas.microsoft.com/sharepoint/v3/contenttype/forms">
+  <Display>DocumentLibraryForm</Display>
+  <Edit>DocumentLibraryForm</Edit>
+  <New>DocumentLibraryForm</New>
+</FormTemplates>
 </file>
 
 <file path=customXml/itemProps1.xml><?xml version="1.0" encoding="utf-8"?>
-<ds:datastoreItem xmlns:ds="http://schemas.openxmlformats.org/officeDocument/2006/customXml" ds:itemID="{E27FB523-331C-474C-AE2A-0C12973E23B1}">
+<ds:datastoreItem xmlns:ds="http://schemas.openxmlformats.org/officeDocument/2006/customXml" ds:itemID="{C91F02BB-620F-417A-8D2F-2C9D9BBD27D5}">
   <ds:schemaRefs>
-    <ds:schemaRef ds:uri="http://schemas.microsoft.com/sharepoint/v3/contenttype/forms"/>
+    <ds:schemaRef ds:uri="http://schemas.microsoft.com/office/2006/metadata/properties"/>
+    <ds:schemaRef ds:uri="http://schemas.microsoft.com/office/infopath/2007/PartnerControls"/>
+    <ds:schemaRef ds:uri="c5066c11-86c8-4c1c-b749-5681321d4535"/>
+    <ds:schemaRef ds:uri="502fd2cd-f14c-4760-9a26-64de99db65d4"/>
   </ds:schemaRefs>
 </ds:datastoreItem>
 </file>
@@ -2234,12 +2464,9 @@
 </file>
 
 <file path=customXml/itemProps3.xml><?xml version="1.0" encoding="utf-8"?>
-<ds:datastoreItem xmlns:ds="http://schemas.openxmlformats.org/officeDocument/2006/customXml" ds:itemID="{C91F02BB-620F-417A-8D2F-2C9D9BBD27D5}">
+<ds:datastoreItem xmlns:ds="http://schemas.openxmlformats.org/officeDocument/2006/customXml" ds:itemID="{E27FB523-331C-474C-AE2A-0C12973E23B1}">
   <ds:schemaRefs>
-    <ds:schemaRef ds:uri="http://schemas.microsoft.com/office/2006/metadata/properties"/>
-    <ds:schemaRef ds:uri="http://schemas.microsoft.com/office/infopath/2007/PartnerControls"/>
-    <ds:schemaRef ds:uri="c5066c11-86c8-4c1c-b749-5681321d4535"/>
-    <ds:schemaRef ds:uri="502fd2cd-f14c-4760-9a26-64de99db65d4"/>
+    <ds:schemaRef ds:uri="http://schemas.microsoft.com/sharepoint/v3/contenttype/forms"/>
   </ds:schemaRefs>
 </ds:datastoreItem>
 </file>
</xml_diff>

<commit_message>
Template adjustments to improve experience for ineligible users
</commit_message>
<xml_diff>
--- a/docassemble/MaineTANFEstimator/data/templates/tanf-details.docx
+++ b/docassemble/MaineTANFEstimator/data/templates/tanf-details.docx
@@ -84,7 +84,23 @@
           <w:sz w:val="32"/>
           <w:szCs w:val="32"/>
         </w:rPr>
-        <w:t>[{{as_of_date}}]</w:t>
+        <w:t>[{{</w:t>
+      </w:r>
+      <w:proofErr w:type="spellStart"/>
+      <w:r>
+        <w:rPr>
+          <w:sz w:val="32"/>
+          <w:szCs w:val="32"/>
+        </w:rPr>
+        <w:t>as_of_date</w:t>
+      </w:r>
+      <w:proofErr w:type="spellEnd"/>
+      <w:r>
+        <w:rPr>
+          <w:sz w:val="32"/>
+          <w:szCs w:val="32"/>
+        </w:rPr>
+        <w:t>}}]</w:t>
       </w:r>
     </w:p>
     <w:p/>
@@ -151,8 +167,13 @@
       </w:r>
       <w:proofErr w:type="gramStart"/>
       <w:r>
-        <w:t>{{ HHChildren</w:t>
-      </w:r>
+        <w:t xml:space="preserve">{{ </w:t>
+      </w:r>
+      <w:proofErr w:type="spellStart"/>
+      <w:r>
+        <w:t>HHChildren</w:t>
+      </w:r>
+      <w:proofErr w:type="spellEnd"/>
       <w:proofErr w:type="gramEnd"/>
       <w:r>
         <w:t xml:space="preserve"> }}</w:t>
@@ -185,8 +206,13 @@
       </w:r>
       <w:proofErr w:type="gramStart"/>
       <w:r>
-        <w:t>{{ HHAdults</w:t>
-      </w:r>
+        <w:t xml:space="preserve">{{ </w:t>
+      </w:r>
+      <w:proofErr w:type="spellStart"/>
+      <w:r>
+        <w:t>HHAdults</w:t>
+      </w:r>
+      <w:proofErr w:type="spellEnd"/>
       <w:proofErr w:type="gramEnd"/>
       <w:r>
         <w:t xml:space="preserve"> }}</w:t>
@@ -225,8 +251,13 @@
       </w:r>
       <w:proofErr w:type="gramStart"/>
       <w:r>
-        <w:t>{{ HHTotal</w:t>
-      </w:r>
+        <w:t xml:space="preserve">{{ </w:t>
+      </w:r>
+      <w:proofErr w:type="spellStart"/>
+      <w:r>
+        <w:t>HHTotal</w:t>
+      </w:r>
+      <w:proofErr w:type="spellEnd"/>
       <w:proofErr w:type="gramEnd"/>
       <w:r>
         <w:t xml:space="preserve"> }}</w:t>
@@ -297,7 +328,15 @@
       </w:r>
       <w:proofErr w:type="gramEnd"/>
       <w:r>
-        <w:t>{:,.0f}’.format(biWUI) }}</w:t>
+        <w:t>{:,.0f}’.format(</w:t>
+      </w:r>
+      <w:proofErr w:type="spellStart"/>
+      <w:r>
+        <w:t>biWUI</w:t>
+      </w:r>
+      <w:proofErr w:type="spellEnd"/>
+      <w:r>
+        <w:t>) }}</w:t>
       </w:r>
       <w:r>
         <w:tab/>
@@ -307,7 +346,15 @@
         <w:t>.</w:t>
       </w:r>
       <w:r>
-        <w:t xml:space="preserve">0f}’.format(biWUIC) }}   </w:t>
+        <w:t>0f}’.format(</w:t>
+      </w:r>
+      <w:proofErr w:type="spellStart"/>
+      <w:r>
+        <w:t>biWUIC</w:t>
+      </w:r>
+      <w:proofErr w:type="spellEnd"/>
+      <w:r>
+        <w:t xml:space="preserve">) }}   </w:t>
       </w:r>
       <w:r>
         <w:rPr>
@@ -453,11 +500,27 @@
       </w:r>
       <w:proofErr w:type="gramEnd"/>
       <w:r>
-        <w:t>${{ ‘{:,.0f}’.format(biWEI) }}</w:t>
-      </w:r>
-      <w:r>
-        <w:tab/>
-        <w:t xml:space="preserve">${{ ‘{:,.0f}’.format(biWEIC) }}   </w:t>
+        <w:t>${{ ‘{:,.0f}’.format(</w:t>
+      </w:r>
+      <w:proofErr w:type="spellStart"/>
+      <w:r>
+        <w:t>biWEI</w:t>
+      </w:r>
+      <w:proofErr w:type="spellEnd"/>
+      <w:r>
+        <w:t>) }}</w:t>
+      </w:r>
+      <w:r>
+        <w:tab/>
+        <w:t>${{ ‘{:,.0f}’.format(</w:t>
+      </w:r>
+      <w:proofErr w:type="spellStart"/>
+      <w:r>
+        <w:t>biWEIC</w:t>
+      </w:r>
+      <w:proofErr w:type="spellEnd"/>
+      <w:r>
+        <w:t xml:space="preserve">) }}   </w:t>
       </w:r>
       <w:r>
         <w:rPr>
@@ -682,8 +745,13 @@
       </w:r>
       <w:proofErr w:type="gramStart"/>
       <w:r>
-        <w:t>{{ SONResult</w:t>
-      </w:r>
+        <w:t xml:space="preserve">{{ </w:t>
+      </w:r>
+      <w:proofErr w:type="spellStart"/>
+      <w:r>
+        <w:t>SONResult</w:t>
+      </w:r>
+      <w:proofErr w:type="spellEnd"/>
       <w:proofErr w:type="gramEnd"/>
       <w:r>
         <w:t xml:space="preserve"> }}</w:t>
@@ -694,315 +762,425 @@
         <w:spacing w:after="0"/>
       </w:pPr>
       <w:r>
-        <w:t>Basic TANF Grant</w:t>
-      </w:r>
-      <w:r>
-        <w:t xml:space="preserve"> Amount</w:t>
-      </w:r>
-      <w:r>
-        <w:t>: $</w:t>
-      </w:r>
-      <w:proofErr w:type="gramStart"/>
-      <w:r>
-        <w:t>{{ ‘</w:t>
-      </w:r>
-      <w:proofErr w:type="gramEnd"/>
-      <w:r>
-        <w:t>{:,.0f}’.format(BasicGrant) }}</w:t>
+        <w:t xml:space="preserve">{%p if </w:t>
+      </w:r>
+      <w:proofErr w:type="spellStart"/>
+      <w:r>
+        <w:t>SONResult</w:t>
+      </w:r>
+      <w:proofErr w:type="spellEnd"/>
+      <w:r>
+        <w:t xml:space="preserve"> == “FAILED” %}</w:t>
       </w:r>
     </w:p>
     <w:p>
       <w:pPr>
         <w:spacing w:after="0"/>
-        <w:rPr>
-          <w:i/>
-          <w:iCs/>
-        </w:rPr>
-      </w:pPr>
-      <w:r>
-        <w:rPr>
-          <w:i/>
-          <w:iCs/>
-        </w:rPr>
-        <w:t>(This number may be different from the Final Estimated TANF Benefit)</w:t>
-      </w:r>
-    </w:p>
-    <w:p>
-      <w:pPr>
-        <w:spacing w:after="0"/>
-      </w:pPr>
-    </w:p>
-    <w:p>
-      <w:pPr>
-        <w:spacing w:after="0"/>
-      </w:pPr>
-      <w:r>
-        <w:t>Income for</w:t>
-      </w:r>
-      <w:r>
-        <w:t xml:space="preserve"> Special Need Housing Allowance purposes</w:t>
-      </w:r>
-      <w:r>
-        <w:t xml:space="preserve">: </w:t>
-      </w:r>
-      <w:r>
-        <w:t>$</w:t>
-      </w:r>
-      <w:proofErr w:type="gramStart"/>
-      <w:r>
-        <w:t>{{ ‘</w:t>
-      </w:r>
-      <w:proofErr w:type="gramEnd"/>
-      <w:r>
-        <w:t>{:,.0f</w:t>
-      </w:r>
-      <w:r>
-        <w:t>}’.format(SNHAI)</w:t>
-      </w:r>
-      <w:r>
-        <w:t xml:space="preserve"> }}</w:t>
-      </w:r>
-    </w:p>
-    <w:p>
-      <w:pPr>
-        <w:spacing w:after="0"/>
-        <w:rPr>
-          <w:i/>
-          <w:iCs/>
-        </w:rPr>
-      </w:pPr>
-      <w:r>
-        <w:rPr>
-          <w:i/>
-          <w:iCs/>
-        </w:rPr>
-        <w:t>(Basic TANF grant + Total Income + Child Support Received</w:t>
-      </w:r>
-      <w:r>
-        <w:rPr>
-          <w:i/>
-          <w:iCs/>
-        </w:rPr>
-        <w:t>*</w:t>
-      </w:r>
-      <w:r>
-        <w:rPr>
-          <w:i/>
-          <w:iCs/>
-        </w:rPr>
-        <w:t>)</w:t>
-      </w:r>
-    </w:p>
-    <w:p>
-      <w:pPr>
-        <w:spacing w:after="0"/>
-        <w:rPr>
-          <w:i/>
-          <w:iCs/>
-        </w:rPr>
-      </w:pPr>
-    </w:p>
-    <w:p>
-      <w:pPr>
-        <w:spacing w:after="0"/>
-        <w:rPr>
-          <w:i/>
-          <w:iCs/>
-        </w:rPr>
-      </w:pPr>
-      <w:r>
-        <w:rPr>
-          <w:i/>
-          <w:iCs/>
-        </w:rPr>
-        <w:t xml:space="preserve">*We </w:t>
-      </w:r>
-      <w:r>
-        <w:rPr>
-          <w:i/>
-          <w:iCs/>
-        </w:rPr>
-        <w:t>do not ask</w:t>
-      </w:r>
-      <w:r>
-        <w:rPr>
-          <w:i/>
-          <w:iCs/>
-        </w:rPr>
-        <w:t xml:space="preserve"> about child support you receive in this tool because DHHS does complex calculations about families getting child support and how it is ‘passed through’ DHHS. When you first apply, they will almost always set the amount to ‘0’ until they are able to do these ‘pass through’ calculations.</w:t>
-      </w:r>
-    </w:p>
-    <w:p>
-      <w:pPr>
-        <w:spacing w:after="0"/>
-        <w:rPr>
-          <w:i/>
-          <w:iCs/>
-        </w:rPr>
-      </w:pPr>
-      <w:r>
-        <w:rPr>
-          <w:i/>
-          <w:iCs/>
-        </w:rPr>
-        <w:tab/>
-      </w:r>
-    </w:p>
-    <w:p>
-      <w:r>
-        <w:t>She</w:t>
-      </w:r>
-      <w:r>
-        <w:t xml:space="preserve">lter costs: </w:t>
-      </w:r>
-      <w:r>
-        <w:tab/>
-      </w:r>
-      <w:r>
-        <w:t>$</w:t>
-      </w:r>
-      <w:proofErr w:type="gramStart"/>
-      <w:r>
-        <w:t>{{ ‘</w:t>
-      </w:r>
-      <w:proofErr w:type="gramEnd"/>
-      <w:r>
-        <w:t>{:,.0f</w:t>
-      </w:r>
-      <w:r>
-        <w:t>}</w:t>
-      </w:r>
-      <w:r>
-        <w:t>’.format(</w:t>
-      </w:r>
-      <w:r>
-        <w:t>SC) }}</w:t>
-      </w:r>
-    </w:p>
-    <w:p>
-      <w:pPr>
-        <w:spacing w:after="0"/>
-      </w:pPr>
-      <w:r>
-        <w:t xml:space="preserve">Eligible for </w:t>
-      </w:r>
-      <w:r>
-        <w:t xml:space="preserve">Special Need Housing </w:t>
-      </w:r>
-      <w:proofErr w:type="gramStart"/>
-      <w:r>
-        <w:t>Allowance?:</w:t>
-      </w:r>
-      <w:proofErr w:type="gramEnd"/>
-      <w:r>
-        <w:t xml:space="preserve"> </w:t>
-      </w:r>
-      <w:r>
-        <w:tab/>
-      </w:r>
-      <w:r>
-        <w:t>{{ SNHA</w:t>
-      </w:r>
-      <w:r>
-        <w:t>Result }}</w:t>
-      </w:r>
-      <w:r>
-        <w:tab/>
-      </w:r>
-    </w:p>
-    <w:p>
-      <w:pPr>
-        <w:spacing w:after="0"/>
-      </w:pPr>
-    </w:p>
-    <w:p>
-      <w:pPr>
-        <w:spacing w:after="0"/>
-      </w:pPr>
-      <w:r>
-        <w:t xml:space="preserve">Amount of Special Needs Housing Allowance </w:t>
-      </w:r>
-      <w:r>
-        <w:t>$</w:t>
-      </w:r>
-      <w:proofErr w:type="gramStart"/>
-      <w:r>
-        <w:t>{{ SNHAAmount</w:t>
-      </w:r>
-      <w:proofErr w:type="gramEnd"/>
-      <w:r>
-        <w:t xml:space="preserve"> }}</w:t>
-      </w:r>
-    </w:p>
-    <w:p>
-      <w:pPr>
-        <w:spacing w:after="0"/>
-      </w:pPr>
-    </w:p>
-    <w:p>
-      <w:pPr>
-        <w:spacing w:after="0"/>
-        <w:rPr>
-          <w:i/>
-          <w:iCs/>
-        </w:rPr>
-      </w:pPr>
-      <w:r>
-        <w:rPr>
-          <w:i/>
-          <w:iCs/>
-        </w:rPr>
-        <w:t>(To be eligible for the Special Need Housing Allowance your shelter costs must be 50% of your ‘Income for Special Need Housing Allowance purposes’ or higher. If you are eligible,</w:t>
-      </w:r>
-      <w:r>
-        <w:rPr>
-          <w:i/>
-          <w:iCs/>
-        </w:rPr>
-        <w:t xml:space="preserve"> the difference between your shelter costs and income for SNHA purposes, up to</w:t>
-      </w:r>
-      <w:r>
-        <w:rPr>
-          <w:i/>
-          <w:iCs/>
-        </w:rPr>
-        <w:t xml:space="preserve"> $300</w:t>
-      </w:r>
-      <w:r>
-        <w:rPr>
-          <w:i/>
-          <w:iCs/>
-        </w:rPr>
-        <w:t>,</w:t>
-      </w:r>
-      <w:r>
-        <w:rPr>
-          <w:i/>
-          <w:iCs/>
-        </w:rPr>
-        <w:t xml:space="preserve"> will be added to your Estimated TANF Benefits Amount.)</w:t>
-      </w:r>
-    </w:p>
-    <w:p/>
-    <w:p>
-      <w:pPr>
-        <w:pStyle w:val="Heading3"/>
+      </w:pPr>
+      <w:r>
         <w:rPr>
           <w:b/>
           <w:bCs/>
           <w:color w:val="024442"/>
           <w:u w:val="single"/>
         </w:rPr>
-      </w:pPr>
-      <w:r>
+        <w:t>Results</w:t>
+      </w:r>
+    </w:p>
+    <w:p>
+      <w:pPr>
+        <w:spacing w:after="0"/>
+      </w:pPr>
+      <w:r>
+        <w:t>It seems that you</w:t>
+      </w:r>
+      <w:r>
+        <w:t xml:space="preserve"> are not eligible for TANF benefits. </w:t>
+      </w:r>
+      <w:r>
+        <w:t xml:space="preserve">This is because your income is higher than the ‘standard of need’ for your household size as set by DHHS. </w:t>
+      </w:r>
+    </w:p>
+    <w:p>
+      <w:pPr>
+        <w:spacing w:after="0"/>
+      </w:pPr>
+    </w:p>
+    <w:p>
+      <w:pPr>
+        <w:spacing w:after="0"/>
+      </w:pPr>
+      <w:r>
+        <w:t xml:space="preserve">This is only an estimate – if you have questions or think this result may be wrong, you can </w:t>
+      </w:r>
+      <w:hyperlink r:id="rId10" w:history="1">
+        <w:r>
+          <w:rPr>
+            <w:rStyle w:val="Hyperlink"/>
+          </w:rPr>
+          <w:t>contact Maine Equal Justice</w:t>
+        </w:r>
+      </w:hyperlink>
+      <w:r>
+        <w:t>.</w:t>
+      </w:r>
+    </w:p>
+    <w:p>
+      <w:pPr>
+        <w:spacing w:after="0"/>
+      </w:pPr>
+      <w:r>
+        <w:t>{%p endif %}</w:t>
+      </w:r>
+    </w:p>
+    <w:p>
+      <w:pPr>
+        <w:spacing w:after="0"/>
+      </w:pPr>
+    </w:p>
+    <w:p>
+      <w:pPr>
+        <w:spacing w:after="0"/>
+      </w:pPr>
+      <w:r>
+        <w:t xml:space="preserve">{%p if </w:t>
+      </w:r>
+      <w:proofErr w:type="spellStart"/>
+      <w:r>
+        <w:t>SONResult</w:t>
+      </w:r>
+      <w:proofErr w:type="spellEnd"/>
+      <w:r>
+        <w:t xml:space="preserve"> == “PASSED” %}</w:t>
+      </w:r>
+    </w:p>
+    <w:p>
+      <w:pPr>
+        <w:spacing w:after="0"/>
+      </w:pPr>
+      <w:r>
+        <w:t>Basic TANF Grant</w:t>
+      </w:r>
+      <w:r>
+        <w:t xml:space="preserve"> Amount</w:t>
+      </w:r>
+      <w:r>
+        <w:t>: $</w:t>
+      </w:r>
+      <w:proofErr w:type="gramStart"/>
+      <w:r>
+        <w:t>{{ ‘</w:t>
+      </w:r>
+      <w:proofErr w:type="gramEnd"/>
+      <w:r>
+        <w:t>{:,.0f}’.format(</w:t>
+      </w:r>
+      <w:proofErr w:type="spellStart"/>
+      <w:r>
+        <w:t>BasicGrant</w:t>
+      </w:r>
+      <w:proofErr w:type="spellEnd"/>
+      <w:r>
+        <w:t>) }}</w:t>
+      </w:r>
+    </w:p>
+    <w:p>
+      <w:pPr>
+        <w:spacing w:after="0"/>
+        <w:rPr>
+          <w:i/>
+          <w:iCs/>
+        </w:rPr>
+      </w:pPr>
+      <w:r>
+        <w:rPr>
+          <w:i/>
+          <w:iCs/>
+        </w:rPr>
+        <w:t>(This number may be different from the Final Estimated TANF Benefit)</w:t>
+      </w:r>
+    </w:p>
+    <w:p>
+      <w:pPr>
+        <w:spacing w:after="0"/>
+      </w:pPr>
+    </w:p>
+    <w:p>
+      <w:pPr>
+        <w:spacing w:after="0"/>
+      </w:pPr>
+      <w:r>
+        <w:t>Income for</w:t>
+      </w:r>
+      <w:r>
+        <w:t xml:space="preserve"> Special Need Housing Allowance purposes</w:t>
+      </w:r>
+      <w:r>
+        <w:t xml:space="preserve">: </w:t>
+      </w:r>
+      <w:r>
+        <w:t>$</w:t>
+      </w:r>
+      <w:proofErr w:type="gramStart"/>
+      <w:r>
+        <w:t>{{ ‘</w:t>
+      </w:r>
+      <w:proofErr w:type="gramEnd"/>
+      <w:r>
+        <w:t>{:,.0f</w:t>
+      </w:r>
+      <w:r>
+        <w:t>}’.format(SNHAI)</w:t>
+      </w:r>
+      <w:r>
+        <w:t xml:space="preserve"> }}</w:t>
+      </w:r>
+    </w:p>
+    <w:p>
+      <w:pPr>
+        <w:spacing w:after="0"/>
+        <w:rPr>
+          <w:i/>
+          <w:iCs/>
+        </w:rPr>
+      </w:pPr>
+      <w:r>
+        <w:rPr>
+          <w:i/>
+          <w:iCs/>
+        </w:rPr>
+        <w:t>(Basic TANF grant + Total Income + Child Support Received</w:t>
+      </w:r>
+      <w:r>
+        <w:rPr>
+          <w:i/>
+          <w:iCs/>
+        </w:rPr>
+        <w:t>*</w:t>
+      </w:r>
+      <w:r>
+        <w:rPr>
+          <w:i/>
+          <w:iCs/>
+        </w:rPr>
+        <w:t>)</w:t>
+      </w:r>
+    </w:p>
+    <w:p>
+      <w:pPr>
+        <w:spacing w:after="0"/>
+        <w:rPr>
+          <w:i/>
+          <w:iCs/>
+        </w:rPr>
+      </w:pPr>
+    </w:p>
+    <w:p>
+      <w:pPr>
+        <w:spacing w:after="0"/>
+        <w:rPr>
+          <w:i/>
+          <w:iCs/>
+        </w:rPr>
+      </w:pPr>
+      <w:r>
+        <w:rPr>
+          <w:i/>
+          <w:iCs/>
+        </w:rPr>
+        <w:t xml:space="preserve">*We </w:t>
+      </w:r>
+      <w:r>
+        <w:rPr>
+          <w:i/>
+          <w:iCs/>
+        </w:rPr>
+        <w:t>do not ask</w:t>
+      </w:r>
+      <w:r>
+        <w:rPr>
+          <w:i/>
+          <w:iCs/>
+        </w:rPr>
+        <w:t xml:space="preserve"> about child support you receive in this tool because DHHS does complex calculations about families getting child support and how it is ‘passed through’ DHHS. When you first apply, they will almost always set the amount to ‘0’ until they are able to do these ‘pass through’ calculations.</w:t>
+      </w:r>
+    </w:p>
+    <w:p>
+      <w:pPr>
+        <w:spacing w:after="0"/>
+        <w:rPr>
+          <w:i/>
+          <w:iCs/>
+        </w:rPr>
+      </w:pPr>
+      <w:r>
+        <w:rPr>
+          <w:i/>
+          <w:iCs/>
+        </w:rPr>
+        <w:tab/>
+      </w:r>
+    </w:p>
+    <w:p>
+      <w:r>
+        <w:t>She</w:t>
+      </w:r>
+      <w:r>
+        <w:t xml:space="preserve">lter costs: </w:t>
+      </w:r>
+      <w:r>
+        <w:tab/>
+      </w:r>
+      <w:r>
+        <w:t>$</w:t>
+      </w:r>
+      <w:proofErr w:type="gramStart"/>
+      <w:r>
+        <w:t>{{ ‘</w:t>
+      </w:r>
+      <w:proofErr w:type="gramEnd"/>
+      <w:r>
+        <w:t>{:,.0f</w:t>
+      </w:r>
+      <w:r>
+        <w:t>}</w:t>
+      </w:r>
+      <w:r>
+        <w:t>’.format(</w:t>
+      </w:r>
+      <w:r>
+        <w:t>SC) }}</w:t>
+      </w:r>
+    </w:p>
+    <w:p>
+      <w:pPr>
+        <w:spacing w:after="0"/>
+      </w:pPr>
+      <w:r>
+        <w:t xml:space="preserve">Eligible for </w:t>
+      </w:r>
+      <w:r>
+        <w:t xml:space="preserve">Special Need Housing </w:t>
+      </w:r>
+      <w:proofErr w:type="gramStart"/>
+      <w:r>
+        <w:t>Allowance?:</w:t>
+      </w:r>
+      <w:proofErr w:type="gramEnd"/>
+      <w:r>
+        <w:t xml:space="preserve"> </w:t>
+      </w:r>
+      <w:r>
+        <w:tab/>
+      </w:r>
+      <w:r>
+        <w:t xml:space="preserve">{{ </w:t>
+      </w:r>
+      <w:proofErr w:type="spellStart"/>
+      <w:r>
+        <w:t>SNHA</w:t>
+      </w:r>
+      <w:r>
+        <w:t>Result</w:t>
+      </w:r>
+      <w:proofErr w:type="spellEnd"/>
+      <w:r>
+        <w:t xml:space="preserve"> }}</w:t>
+      </w:r>
+      <w:r>
+        <w:tab/>
+      </w:r>
+    </w:p>
+    <w:p>
+      <w:pPr>
+        <w:spacing w:after="0"/>
+      </w:pPr>
+    </w:p>
+    <w:p>
+      <w:pPr>
+        <w:spacing w:after="0"/>
+      </w:pPr>
+      <w:r>
+        <w:t xml:space="preserve">Amount of Special Needs Housing Allowance </w:t>
+      </w:r>
+      <w:r>
+        <w:t>$</w:t>
+      </w:r>
+      <w:proofErr w:type="gramStart"/>
+      <w:r>
+        <w:t xml:space="preserve">{{ </w:t>
+      </w:r>
+      <w:proofErr w:type="spellStart"/>
+      <w:r>
+        <w:t>SNHAAmount</w:t>
+      </w:r>
+      <w:proofErr w:type="spellEnd"/>
+      <w:proofErr w:type="gramEnd"/>
+      <w:r>
+        <w:t xml:space="preserve"> }}</w:t>
+      </w:r>
+    </w:p>
+    <w:p>
+      <w:pPr>
+        <w:spacing w:after="0"/>
+      </w:pPr>
+    </w:p>
+    <w:p>
+      <w:pPr>
+        <w:spacing w:after="0"/>
+        <w:rPr>
+          <w:i/>
+          <w:iCs/>
+        </w:rPr>
+      </w:pPr>
+      <w:r>
+        <w:rPr>
+          <w:i/>
+          <w:iCs/>
+        </w:rPr>
+        <w:lastRenderedPageBreak/>
+        <w:t>(To be eligible for the Special Need Housing Allowance your shelter costs must be 50% of your ‘Income for Special Need Housing Allowance purposes’ or higher. If you are eligible,</w:t>
+      </w:r>
+      <w:r>
+        <w:rPr>
+          <w:i/>
+          <w:iCs/>
+        </w:rPr>
+        <w:t xml:space="preserve"> the difference between your shelter costs and income for SNHA purposes, up to</w:t>
+      </w:r>
+      <w:r>
+        <w:rPr>
+          <w:i/>
+          <w:iCs/>
+        </w:rPr>
+        <w:t xml:space="preserve"> $300</w:t>
+      </w:r>
+      <w:r>
+        <w:rPr>
+          <w:i/>
+          <w:iCs/>
+        </w:rPr>
+        <w:t>,</w:t>
+      </w:r>
+      <w:r>
+        <w:rPr>
+          <w:i/>
+          <w:iCs/>
+        </w:rPr>
+        <w:t xml:space="preserve"> will be added to your Estimated TANF Benefits Amount.)</w:t>
+      </w:r>
+    </w:p>
+    <w:p/>
+    <w:p>
+      <w:pPr>
+        <w:pStyle w:val="Heading3"/>
         <w:rPr>
           <w:b/>
           <w:bCs/>
           <w:color w:val="024442"/>
           <w:u w:val="single"/>
         </w:rPr>
-        <w:t>Results – Final TANF</w:t>
-      </w:r>
+      </w:pPr>
       <w:r>
         <w:rPr>
           <w:b/>
@@ -1010,30 +1188,39 @@
           <w:color w:val="024442"/>
           <w:u w:val="single"/>
         </w:rPr>
-        <w:t xml:space="preserve"> Benefits Estimate</w:t>
-      </w:r>
-    </w:p>
-    <w:p>
-      <w:pPr>
+        <w:t>Results – Final TANF</w:t>
+      </w:r>
+      <w:r>
         <w:rPr>
           <w:b/>
           <w:bCs/>
-        </w:rPr>
-      </w:pPr>
-    </w:p>
-    <w:p>
-      <w:r>
+          <w:color w:val="024442"/>
+          <w:u w:val="single"/>
+        </w:rPr>
+        <w:t xml:space="preserve"> Benefits Estimate</w:t>
+      </w:r>
+    </w:p>
+    <w:p>
+      <w:pPr>
         <w:rPr>
           <w:b/>
           <w:bCs/>
         </w:rPr>
-        <w:t xml:space="preserve">Final </w:t>
-      </w:r>
+      </w:pPr>
+    </w:p>
+    <w:p>
       <w:r>
         <w:rPr>
           <w:b/>
           <w:bCs/>
         </w:rPr>
+        <w:t xml:space="preserve">Final </w:t>
+      </w:r>
+      <w:r>
+        <w:rPr>
+          <w:b/>
+          <w:bCs/>
+        </w:rPr>
         <w:t>Estimated TANF Benefit Amount:</w:t>
       </w:r>
       <w:r>
@@ -1049,7 +1236,15 @@
       </w:r>
       <w:proofErr w:type="gramEnd"/>
       <w:r>
-        <w:t>{:,.0f}’.format(FinalResult) }}</w:t>
+        <w:t>{:,.0f}’.format(</w:t>
+      </w:r>
+      <w:proofErr w:type="spellStart"/>
+      <w:r>
+        <w:t>FinalResult</w:t>
+      </w:r>
+      <w:proofErr w:type="spellEnd"/>
+      <w:r>
+        <w:t>) }}</w:t>
       </w:r>
       <w:r>
         <w:t xml:space="preserve"> </w:t>
@@ -1058,8 +1253,13 @@
         <w:t xml:space="preserve"> </w:t>
       </w:r>
     </w:p>
+    <w:p>
+      <w:r>
+        <w:t>{%p endif %}</w:t>
+      </w:r>
+    </w:p>
     <w:sectPr>
-      <w:footerReference w:type="default" r:id="rId10"/>
+      <w:footerReference w:type="default" r:id="rId11"/>
       <w:pgSz w:w="12240" w:h="15840"/>
       <w:pgMar w:top="1440" w:right="1440" w:bottom="1440" w:left="1440" w:header="720" w:footer="720" w:gutter="0"/>
       <w:cols w:space="720"/>
@@ -1848,6 +2048,29 @@
       <w:color w:val="024442"/>
       <w:sz w:val="40"/>
       <w:szCs w:val="40"/>
+    </w:rPr>
+  </w:style>
+  <w:style w:type="character" w:styleId="Hyperlink">
+    <w:name w:val="Hyperlink"/>
+    <w:basedOn w:val="DefaultParagraphFont"/>
+    <w:uiPriority w:val="99"/>
+    <w:unhideWhenUsed/>
+    <w:rsid w:val="007C6E44"/>
+    <w:rPr>
+      <w:color w:val="0563C1" w:themeColor="hyperlink"/>
+      <w:u w:val="single"/>
+    </w:rPr>
+  </w:style>
+  <w:style w:type="character" w:styleId="UnresolvedMention">
+    <w:name w:val="Unresolved Mention"/>
+    <w:basedOn w:val="DefaultParagraphFont"/>
+    <w:uiPriority w:val="99"/>
+    <w:semiHidden/>
+    <w:unhideWhenUsed/>
+    <w:rsid w:val="007C6E44"/>
+    <w:rPr>
+      <w:color w:val="605E5C"/>
+      <w:shd w:val="clear" w:color="auto" w:fill="E1DFDD"/>
     </w:rPr>
   </w:style>
 </w:styles>

</xml_diff>

<commit_message>
Template updates and adjustments
</commit_message>
<xml_diff>
--- a/docassemble/MaineTANFEstimator/data/templates/tanf-details.docx
+++ b/docassemble/MaineTANFEstimator/data/templates/tanf-details.docx
@@ -84,23 +84,7 @@
           <w:sz w:val="32"/>
           <w:szCs w:val="32"/>
         </w:rPr>
-        <w:t>[{{</w:t>
-      </w:r>
-      <w:proofErr w:type="spellStart"/>
-      <w:r>
-        <w:rPr>
-          <w:sz w:val="32"/>
-          <w:szCs w:val="32"/>
-        </w:rPr>
-        <w:t>as_of_date</w:t>
-      </w:r>
-      <w:proofErr w:type="spellEnd"/>
-      <w:r>
-        <w:rPr>
-          <w:sz w:val="32"/>
-          <w:szCs w:val="32"/>
-        </w:rPr>
-        <w:t>}}]</w:t>
+        <w:t>[{{as_of_date}}]</w:t>
       </w:r>
     </w:p>
     <w:p/>
@@ -164,19 +148,7 @@
       </w:r>
       <w:r>
         <w:tab/>
-      </w:r>
-      <w:proofErr w:type="gramStart"/>
-      <w:r>
-        <w:t xml:space="preserve">{{ </w:t>
-      </w:r>
-      <w:proofErr w:type="spellStart"/>
-      <w:r>
-        <w:t>HHChildren</w:t>
-      </w:r>
-      <w:proofErr w:type="spellEnd"/>
-      <w:proofErr w:type="gramEnd"/>
-      <w:r>
-        <w:t xml:space="preserve"> }}</w:t>
+        <w:t>{{ HHChildren }}</w:t>
       </w:r>
     </w:p>
     <w:p>
@@ -203,19 +175,7 @@
       </w:r>
       <w:r>
         <w:tab/>
-      </w:r>
-      <w:proofErr w:type="gramStart"/>
-      <w:r>
-        <w:t xml:space="preserve">{{ </w:t>
-      </w:r>
-      <w:proofErr w:type="spellStart"/>
-      <w:r>
-        <w:t>HHAdults</w:t>
-      </w:r>
-      <w:proofErr w:type="spellEnd"/>
-      <w:proofErr w:type="gramEnd"/>
-      <w:r>
-        <w:t xml:space="preserve"> }}</w:t>
+        <w:t>{{ HHAdults }}</w:t>
       </w:r>
     </w:p>
     <w:p>
@@ -248,19 +208,7 @@
       </w:r>
       <w:r>
         <w:tab/>
-      </w:r>
-      <w:proofErr w:type="gramStart"/>
-      <w:r>
-        <w:t xml:space="preserve">{{ </w:t>
-      </w:r>
-      <w:proofErr w:type="spellStart"/>
-      <w:r>
-        <w:t>HHTotal</w:t>
-      </w:r>
-      <w:proofErr w:type="spellEnd"/>
-      <w:proofErr w:type="gramEnd"/>
-      <w:r>
-        <w:t xml:space="preserve"> }}</w:t>
+        <w:t>{{ HHTotal }}</w:t>
       </w:r>
     </w:p>
     <w:p/>
@@ -302,15 +250,7 @@
       </w:r>
       <w:r>
         <w:tab/>
-        <w:t>$</w:t>
-      </w:r>
-      <w:proofErr w:type="gramStart"/>
-      <w:r>
-        <w:t>{{ ‘</w:t>
-      </w:r>
-      <w:proofErr w:type="gramEnd"/>
-      <w:r>
-        <w:t>{:,.0f}’.format(MUI) }}</w:t>
+        <w:t>${{ ‘{:,.0f}’.format(MUI) }}</w:t>
       </w:r>
     </w:p>
     <w:p>
@@ -320,23 +260,7 @@
       </w:r>
       <w:r>
         <w:tab/>
-        <w:t>$</w:t>
-      </w:r>
-      <w:proofErr w:type="gramStart"/>
-      <w:r>
-        <w:t>{{ ‘</w:t>
-      </w:r>
-      <w:proofErr w:type="gramEnd"/>
-      <w:r>
-        <w:t>{:,.0f}’.format(</w:t>
-      </w:r>
-      <w:proofErr w:type="spellStart"/>
-      <w:r>
-        <w:t>biWUI</w:t>
-      </w:r>
-      <w:proofErr w:type="spellEnd"/>
-      <w:r>
-        <w:t>) }}</w:t>
+        <w:t>${{ ‘{:,.0f}’.format(biWUI) }}</w:t>
       </w:r>
       <w:r>
         <w:tab/>
@@ -346,15 +270,7 @@
         <w:t>.</w:t>
       </w:r>
       <w:r>
-        <w:t>0f}’.format(</w:t>
-      </w:r>
-      <w:proofErr w:type="spellStart"/>
-      <w:r>
-        <w:t>biWUIC</w:t>
-      </w:r>
-      <w:proofErr w:type="spellEnd"/>
-      <w:r>
-        <w:t xml:space="preserve">) }}   </w:t>
+        <w:t xml:space="preserve">0f}’.format(biWUIC) }}   </w:t>
       </w:r>
       <w:r>
         <w:rPr>
@@ -388,15 +304,7 @@
       </w:r>
       <w:r>
         <w:tab/>
-        <w:t>$</w:t>
-      </w:r>
-      <w:proofErr w:type="gramStart"/>
-      <w:r>
-        <w:t>{{ ‘</w:t>
-      </w:r>
-      <w:proofErr w:type="gramEnd"/>
-      <w:r>
-        <w:t>{:,</w:t>
+        <w:t>${{ ‘{:,</w:t>
       </w:r>
       <w:r>
         <w:t>.</w:t>
@@ -436,15 +344,7 @@
       </w:r>
       <w:r>
         <w:tab/>
-        <w:t>$</w:t>
-      </w:r>
-      <w:proofErr w:type="gramStart"/>
-      <w:r>
-        <w:t>{{ ‘</w:t>
-      </w:r>
-      <w:proofErr w:type="gramEnd"/>
-      <w:r>
-        <w:t>{:,.0f}’.format(GMUI) }}</w:t>
+        <w:t>${{ ‘{:,.0f}’.format(GMUI) }}</w:t>
       </w:r>
     </w:p>
     <w:p/>
@@ -476,51 +376,21 @@
       </w:r>
       <w:r>
         <w:tab/>
-        <w:t>$</w:t>
-      </w:r>
-      <w:proofErr w:type="gramStart"/>
-      <w:r>
-        <w:t>{{ ‘</w:t>
-      </w:r>
-      <w:proofErr w:type="gramEnd"/>
-      <w:r>
-        <w:t>{:,.0f}’.format(MEI) }}</w:t>
-      </w:r>
-    </w:p>
-    <w:p>
-      <w:r>
-        <w:tab/>
-      </w:r>
-      <w:proofErr w:type="gramStart"/>
-      <w:r>
+        <w:t>${{ ‘{:,.0f}’.format(MEI) }}</w:t>
+      </w:r>
+    </w:p>
+    <w:p>
+      <w:r>
+        <w:tab/>
         <w:t xml:space="preserve">Biweekly  </w:t>
       </w:r>
       <w:r>
         <w:tab/>
-      </w:r>
-      <w:proofErr w:type="gramEnd"/>
-      <w:r>
-        <w:t>${{ ‘{:,.0f}’.format(</w:t>
-      </w:r>
-      <w:proofErr w:type="spellStart"/>
-      <w:r>
-        <w:t>biWEI</w:t>
-      </w:r>
-      <w:proofErr w:type="spellEnd"/>
-      <w:r>
-        <w:t>) }}</w:t>
-      </w:r>
-      <w:r>
-        <w:tab/>
-        <w:t>${{ ‘{:,.0f}’.format(</w:t>
-      </w:r>
-      <w:proofErr w:type="spellStart"/>
-      <w:r>
-        <w:t>biWEIC</w:t>
-      </w:r>
-      <w:proofErr w:type="spellEnd"/>
-      <w:r>
-        <w:t xml:space="preserve">) }}   </w:t>
+        <w:t>${{ ‘{:,.0f}’.format(biWEI) }}</w:t>
+      </w:r>
+      <w:r>
+        <w:tab/>
+        <w:t xml:space="preserve">${{ ‘{:,.0f}’.format(biWEIC) }}   </w:t>
       </w:r>
       <w:r>
         <w:rPr>
@@ -540,15 +410,7 @@
       </w:r>
       <w:r>
         <w:tab/>
-        <w:t>$</w:t>
-      </w:r>
-      <w:proofErr w:type="gramStart"/>
-      <w:r>
-        <w:t>{{ ‘</w:t>
-      </w:r>
-      <w:proofErr w:type="gramEnd"/>
-      <w:r>
-        <w:t>{:,.0f}’.format(WEI</w:t>
+        <w:t>${{ ‘{:,.0f}’.format(WEI</w:t>
       </w:r>
       <w:r>
         <w:t>) }}</w:t>
@@ -603,28 +465,15 @@
       </w:r>
       <w:r>
         <w:tab/>
-        <w:t>$</w:t>
-      </w:r>
-      <w:proofErr w:type="gramStart"/>
-      <w:r>
-        <w:t>{{ ‘</w:t>
-      </w:r>
-      <w:proofErr w:type="gramEnd"/>
-      <w:r>
-        <w:t>{:,.0f}’.format(GMEI) }}</w:t>
+        <w:t>${{ ‘{:,.0f}’.format(GMEI) }}</w:t>
       </w:r>
     </w:p>
     <w:p>
       <w:r>
         <w:t>Countable Monthly Earned Income: $</w:t>
       </w:r>
-      <w:proofErr w:type="gramStart"/>
-      <w:r>
-        <w:t>{{ ‘</w:t>
-      </w:r>
-      <w:proofErr w:type="gramEnd"/>
-      <w:r>
-        <w:t>{:,.0f</w:t>
+      <w:r>
+        <w:t>{{ ‘{:,.0f</w:t>
       </w:r>
       <w:r>
         <w:t>}</w:t>
@@ -638,15 +487,7 @@
     </w:p>
     <w:p>
       <w:r>
-        <w:t>Child Support Paid Outside the Household: $</w:t>
-      </w:r>
-      <w:proofErr w:type="gramStart"/>
-      <w:r>
-        <w:t>{{ ‘</w:t>
-      </w:r>
-      <w:proofErr w:type="gramEnd"/>
-      <w:r>
-        <w:t>{:,.0f}’.format(CSP) }}</w:t>
+        <w:t>Child Support Paid Outside the Household: ${{ ‘{:,.0f}’.format(CSP) }}</w:t>
       </w:r>
       <w:r>
         <w:tab/>
@@ -666,13 +507,8 @@
         <w:t xml:space="preserve">): </w:t>
       </w:r>
       <w:r>
-        <w:t>$</w:t>
-      </w:r>
-      <w:proofErr w:type="gramStart"/>
-      <w:r>
-        <w:t>{{ ‘</w:t>
-      </w:r>
-      <w:proofErr w:type="gramEnd"/>
+        <w:t>${{ ‘</w:t>
+      </w:r>
       <w:r>
         <w:t>{:,.0f}’.format</w:t>
       </w:r>
@@ -743,18 +579,8 @@
       <w:r>
         <w:tab/>
       </w:r>
-      <w:proofErr w:type="gramStart"/>
-      <w:r>
-        <w:t xml:space="preserve">{{ </w:t>
-      </w:r>
-      <w:proofErr w:type="spellStart"/>
-      <w:r>
-        <w:t>SONResult</w:t>
-      </w:r>
-      <w:proofErr w:type="spellEnd"/>
-      <w:proofErr w:type="gramEnd"/>
-      <w:r>
-        <w:t xml:space="preserve"> }}</w:t>
+      <w:r>
+        <w:t>{{ SONResult }}</w:t>
       </w:r>
     </w:p>
     <w:p>
@@ -762,15 +588,7 @@
         <w:spacing w:after="0"/>
       </w:pPr>
       <w:r>
-        <w:t xml:space="preserve">{%p if </w:t>
-      </w:r>
-      <w:proofErr w:type="spellStart"/>
-      <w:r>
-        <w:t>SONResult</w:t>
-      </w:r>
-      <w:proofErr w:type="spellEnd"/>
-      <w:r>
-        <w:t xml:space="preserve"> == “FAILED” %}</w:t>
+        <w:t>{%p if SONResult == “FAILED” %}</w:t>
       </w:r>
     </w:p>
     <w:p>
@@ -843,15 +661,7 @@
         <w:spacing w:after="0"/>
       </w:pPr>
       <w:r>
-        <w:t xml:space="preserve">{%p if </w:t>
-      </w:r>
-      <w:proofErr w:type="spellStart"/>
-      <w:r>
-        <w:t>SONResult</w:t>
-      </w:r>
-      <w:proofErr w:type="spellEnd"/>
-      <w:r>
-        <w:t xml:space="preserve"> == “PASSED” %}</w:t>
+        <w:t>{%p if SONResult == “PASSED” %}</w:t>
       </w:r>
     </w:p>
     <w:p>
@@ -865,23 +675,7 @@
         <w:t xml:space="preserve"> Amount</w:t>
       </w:r>
       <w:r>
-        <w:t>: $</w:t>
-      </w:r>
-      <w:proofErr w:type="gramStart"/>
-      <w:r>
-        <w:t>{{ ‘</w:t>
-      </w:r>
-      <w:proofErr w:type="gramEnd"/>
-      <w:r>
-        <w:t>{:,.0f}’.format(</w:t>
-      </w:r>
-      <w:proofErr w:type="spellStart"/>
-      <w:r>
-        <w:t>BasicGrant</w:t>
-      </w:r>
-      <w:proofErr w:type="spellEnd"/>
-      <w:r>
-        <w:t>) }}</w:t>
+        <w:t>: ${{ ‘{:,.0f}’.format(BasicGrant) }}</w:t>
       </w:r>
     </w:p>
     <w:p>
@@ -919,15 +713,7 @@
         <w:t xml:space="preserve">: </w:t>
       </w:r>
       <w:r>
-        <w:t>$</w:t>
-      </w:r>
-      <w:proofErr w:type="gramStart"/>
-      <w:r>
-        <w:t>{{ ‘</w:t>
-      </w:r>
-      <w:proofErr w:type="gramEnd"/>
-      <w:r>
-        <w:t>{:,.0f</w:t>
+        <w:t>${{ ‘{:,.0f</w:t>
       </w:r>
       <w:r>
         <w:t>}’.format(SNHAI)</w:t>
@@ -1034,13 +820,8 @@
       <w:r>
         <w:t>$</w:t>
       </w:r>
-      <w:proofErr w:type="gramStart"/>
-      <w:r>
-        <w:t>{{ ‘</w:t>
-      </w:r>
-      <w:proofErr w:type="gramEnd"/>
-      <w:r>
-        <w:t>{:,.0f</w:t>
+      <w:r>
+        <w:t>{{ ‘{:,.0f</w:t>
       </w:r>
       <w:r>
         <w:t>}</w:t>
@@ -1060,64 +841,19 @@
         <w:t xml:space="preserve">Eligible for </w:t>
       </w:r>
       <w:r>
-        <w:t xml:space="preserve">Special Need Housing </w:t>
-      </w:r>
-      <w:proofErr w:type="gramStart"/>
-      <w:r>
-        <w:t>Allowance?:</w:t>
-      </w:r>
-      <w:proofErr w:type="gramEnd"/>
-      <w:r>
-        <w:t xml:space="preserve"> </w:t>
-      </w:r>
-      <w:r>
-        <w:tab/>
-      </w:r>
-      <w:r>
-        <w:t xml:space="preserve">{{ </w:t>
-      </w:r>
-      <w:proofErr w:type="spellStart"/>
-      <w:r>
-        <w:t>SNHA</w:t>
-      </w:r>
-      <w:r>
-        <w:t>Result</w:t>
-      </w:r>
-      <w:proofErr w:type="spellEnd"/>
-      <w:r>
-        <w:t xml:space="preserve"> }}</w:t>
-      </w:r>
-      <w:r>
-        <w:tab/>
-      </w:r>
-    </w:p>
-    <w:p>
-      <w:pPr>
-        <w:spacing w:after="0"/>
-      </w:pPr>
-    </w:p>
-    <w:p>
-      <w:pPr>
-        <w:spacing w:after="0"/>
-      </w:pPr>
-      <w:r>
-        <w:t xml:space="preserve">Amount of Special Needs Housing Allowance </w:t>
-      </w:r>
-      <w:r>
-        <w:t>$</w:t>
-      </w:r>
-      <w:proofErr w:type="gramStart"/>
-      <w:r>
-        <w:t xml:space="preserve">{{ </w:t>
-      </w:r>
-      <w:proofErr w:type="spellStart"/>
-      <w:r>
-        <w:t>SNHAAmount</w:t>
-      </w:r>
-      <w:proofErr w:type="spellEnd"/>
-      <w:proofErr w:type="gramEnd"/>
-      <w:r>
-        <w:t xml:space="preserve"> }}</w:t>
+        <w:t xml:space="preserve">Special Need Housing Allowance?: </w:t>
+      </w:r>
+      <w:r>
+        <w:tab/>
+      </w:r>
+      <w:r>
+        <w:t>{{ SNHA</w:t>
+      </w:r>
+      <w:r>
+        <w:t>Result }}</w:t>
+      </w:r>
+      <w:r>
+        <w:tab/>
       </w:r>
     </w:p>
     <w:p>
@@ -1138,36 +874,35 @@
           <w:i/>
           <w:iCs/>
         </w:rPr>
-        <w:lastRenderedPageBreak/>
-        <w:t>(To be eligible for the Special Need Housing Allowance your shelter costs must be 50% of your ‘Income for Special Need Housing Allowance purposes’ or higher. If you are eligible,</w:t>
+        <w:t>(To be eligible for the Special Need Housing Allowance your shelter costs must be 50% of your ‘Income for Special Need Housing Allowance purposes’ or higher.</w:t>
       </w:r>
       <w:r>
         <w:rPr>
           <w:i/>
           <w:iCs/>
         </w:rPr>
-        <w:t xml:space="preserve"> the difference between your shelter costs and income for SNHA purposes, up to</w:t>
+        <w:t xml:space="preserve"> </w:t>
       </w:r>
       <w:r>
         <w:rPr>
           <w:i/>
           <w:iCs/>
         </w:rPr>
-        <w:t xml:space="preserve"> $300</w:t>
+        <w:t xml:space="preserve"> If you are eligible</w:t>
       </w:r>
       <w:r>
         <w:rPr>
           <w:i/>
           <w:iCs/>
         </w:rPr>
-        <w:t>,</w:t>
+        <w:t xml:space="preserve"> the Special Needs Housing Allowance, up to $300, will be added to your benefit amount.</w:t>
       </w:r>
       <w:r>
         <w:rPr>
           <w:i/>
           <w:iCs/>
         </w:rPr>
-        <w:t xml:space="preserve"> will be added to your Estimated TANF Benefits Amount.)</w:t>
+        <w:t>)</w:t>
       </w:r>
     </w:p>
     <w:p/>
@@ -1228,23 +963,10 @@
       </w:r>
       <w:r>
         <w:tab/>
-        <w:t>$</w:t>
-      </w:r>
-      <w:proofErr w:type="gramStart"/>
-      <w:r>
-        <w:t>{{ ‘</w:t>
-      </w:r>
-      <w:proofErr w:type="gramEnd"/>
-      <w:r>
-        <w:t>{:,.0f}’.format(</w:t>
-      </w:r>
-      <w:proofErr w:type="spellStart"/>
-      <w:r>
-        <w:t>FinalResult</w:t>
-      </w:r>
-      <w:proofErr w:type="spellEnd"/>
-      <w:r>
-        <w:t>) }}</w:t>
+        <w:t>${{ ‘</w:t>
+      </w:r>
+      <w:r>
+        <w:t>{:,.0f}’.format(FinalResult) }}</w:t>
       </w:r>
       <w:r>
         <w:t xml:space="preserve"> </w:t>
@@ -2372,16 +2094,12 @@
 </file>
 
 <file path=customXml/item1.xml><?xml version="1.0" encoding="utf-8"?>
-<p:properties xmlns:p="http://schemas.microsoft.com/office/2006/metadata/properties" xmlns:xsi="http://www.w3.org/2001/XMLSchema-instance" xmlns:pc="http://schemas.microsoft.com/office/infopath/2007/PartnerControls">
-  <documentManagement>
-    <DateandTime xmlns="c5066c11-86c8-4c1c-b749-5681321d4535" xsi:nil="true"/>
-    <lcf76f155ced4ddcb4097134ff3c332f xmlns="c5066c11-86c8-4c1c-b749-5681321d4535">
-      <Terms xmlns="http://schemas.microsoft.com/office/infopath/2007/PartnerControls"/>
-    </lcf76f155ced4ddcb4097134ff3c332f>
-    <Test xmlns="c5066c11-86c8-4c1c-b749-5681321d4535" xsi:nil="true"/>
-    <TaxCatchAll xmlns="502fd2cd-f14c-4760-9a26-64de99db65d4"/>
-  </documentManagement>
-</p:properties>
+<?mso-contentType ?>
+<FormTemplates xmlns="http://schemas.microsoft.com/sharepoint/v3/contenttype/forms">
+  <Display>DocumentLibraryForm</Display>
+  <Edit>DocumentLibraryForm</Edit>
+  <New>DocumentLibraryForm</New>
+</FormTemplates>
 </file>
 
 <file path=customXml/item2.xml><?xml version="1.0" encoding="utf-8"?>
@@ -2648,21 +2366,22 @@
 </file>
 
 <file path=customXml/item3.xml><?xml version="1.0" encoding="utf-8"?>
-<?mso-contentType ?>
-<FormTemplates xmlns="http://schemas.microsoft.com/sharepoint/v3/contenttype/forms">
-  <Display>DocumentLibraryForm</Display>
-  <Edit>DocumentLibraryForm</Edit>
-  <New>DocumentLibraryForm</New>
-</FormTemplates>
+<p:properties xmlns:p="http://schemas.microsoft.com/office/2006/metadata/properties" xmlns:xsi="http://www.w3.org/2001/XMLSchema-instance" xmlns:pc="http://schemas.microsoft.com/office/infopath/2007/PartnerControls">
+  <documentManagement>
+    <DateandTime xmlns="c5066c11-86c8-4c1c-b749-5681321d4535" xsi:nil="true"/>
+    <lcf76f155ced4ddcb4097134ff3c332f xmlns="c5066c11-86c8-4c1c-b749-5681321d4535">
+      <Terms xmlns="http://schemas.microsoft.com/office/infopath/2007/PartnerControls"/>
+    </lcf76f155ced4ddcb4097134ff3c332f>
+    <Test xmlns="c5066c11-86c8-4c1c-b749-5681321d4535" xsi:nil="true"/>
+    <TaxCatchAll xmlns="502fd2cd-f14c-4760-9a26-64de99db65d4"/>
+  </documentManagement>
+</p:properties>
 </file>
 
 <file path=customXml/itemProps1.xml><?xml version="1.0" encoding="utf-8"?>
-<ds:datastoreItem xmlns:ds="http://schemas.openxmlformats.org/officeDocument/2006/customXml" ds:itemID="{C91F02BB-620F-417A-8D2F-2C9D9BBD27D5}">
+<ds:datastoreItem xmlns:ds="http://schemas.openxmlformats.org/officeDocument/2006/customXml" ds:itemID="{E27FB523-331C-474C-AE2A-0C12973E23B1}">
   <ds:schemaRefs>
-    <ds:schemaRef ds:uri="http://schemas.microsoft.com/office/2006/metadata/properties"/>
-    <ds:schemaRef ds:uri="http://schemas.microsoft.com/office/infopath/2007/PartnerControls"/>
-    <ds:schemaRef ds:uri="c5066c11-86c8-4c1c-b749-5681321d4535"/>
-    <ds:schemaRef ds:uri="502fd2cd-f14c-4760-9a26-64de99db65d4"/>
+    <ds:schemaRef ds:uri="http://schemas.microsoft.com/sharepoint/v3/contenttype/forms"/>
   </ds:schemaRefs>
 </ds:datastoreItem>
 </file>
@@ -2687,9 +2406,12 @@
 </file>
 
 <file path=customXml/itemProps3.xml><?xml version="1.0" encoding="utf-8"?>
-<ds:datastoreItem xmlns:ds="http://schemas.openxmlformats.org/officeDocument/2006/customXml" ds:itemID="{E27FB523-331C-474C-AE2A-0C12973E23B1}">
+<ds:datastoreItem xmlns:ds="http://schemas.openxmlformats.org/officeDocument/2006/customXml" ds:itemID="{C91F02BB-620F-417A-8D2F-2C9D9BBD27D5}">
   <ds:schemaRefs>
-    <ds:schemaRef ds:uri="http://schemas.microsoft.com/sharepoint/v3/contenttype/forms"/>
+    <ds:schemaRef ds:uri="http://schemas.microsoft.com/office/2006/metadata/properties"/>
+    <ds:schemaRef ds:uri="http://schemas.microsoft.com/office/infopath/2007/PartnerControls"/>
+    <ds:schemaRef ds:uri="c5066c11-86c8-4c1c-b749-5681321d4535"/>
+    <ds:schemaRef ds:uri="502fd2cd-f14c-4760-9a26-64de99db65d4"/>
   </ds:schemaRefs>
 </ds:datastoreItem>
 </file>
</xml_diff>

<commit_message>
Additions to results document
</commit_message>
<xml_diff>
--- a/docassemble/MaineTANFEstimator/data/templates/tanf-details.docx
+++ b/docassemble/MaineTANFEstimator/data/templates/tanf-details.docx
@@ -27,7 +27,7 @@
                     <pic:cNvPicPr/>
                   </pic:nvPicPr>
                   <pic:blipFill>
-                    <a:blip r:embed="rId9" cstate="print">
+                    <a:blip r:embed="rId10" cstate="print">
                       <a:extLst>
                         <a:ext uri="{28A0092B-C50C-407E-A947-70E740481C1C}">
                           <a14:useLocalDpi xmlns:a14="http://schemas.microsoft.com/office/drawing/2010/main" val="0"/>
@@ -84,7 +84,23 @@
           <w:sz w:val="32"/>
           <w:szCs w:val="32"/>
         </w:rPr>
-        <w:t>[{{as_of_date}}]</w:t>
+        <w:t>[{{</w:t>
+      </w:r>
+      <w:proofErr w:type="spellStart"/>
+      <w:r>
+        <w:rPr>
+          <w:sz w:val="32"/>
+          <w:szCs w:val="32"/>
+        </w:rPr>
+        <w:t>as_of_date</w:t>
+      </w:r>
+      <w:proofErr w:type="spellEnd"/>
+      <w:r>
+        <w:rPr>
+          <w:sz w:val="32"/>
+          <w:szCs w:val="32"/>
+        </w:rPr>
+        <w:t>}}]</w:t>
       </w:r>
     </w:p>
     <w:p/>
@@ -148,7 +164,19 @@
       </w:r>
       <w:r>
         <w:tab/>
-        <w:t>{{ HHChildren }}</w:t>
+      </w:r>
+      <w:proofErr w:type="gramStart"/>
+      <w:r>
+        <w:t xml:space="preserve">{{ </w:t>
+      </w:r>
+      <w:proofErr w:type="spellStart"/>
+      <w:r>
+        <w:t>HHChildren</w:t>
+      </w:r>
+      <w:proofErr w:type="spellEnd"/>
+      <w:proofErr w:type="gramEnd"/>
+      <w:r>
+        <w:t xml:space="preserve"> }}</w:t>
       </w:r>
     </w:p>
     <w:p>
@@ -175,7 +203,19 @@
       </w:r>
       <w:r>
         <w:tab/>
-        <w:t>{{ HHAdults }}</w:t>
+      </w:r>
+      <w:proofErr w:type="gramStart"/>
+      <w:r>
+        <w:t xml:space="preserve">{{ </w:t>
+      </w:r>
+      <w:proofErr w:type="spellStart"/>
+      <w:r>
+        <w:t>HHAdults</w:t>
+      </w:r>
+      <w:proofErr w:type="spellEnd"/>
+      <w:proofErr w:type="gramEnd"/>
+      <w:r>
+        <w:t xml:space="preserve"> }}</w:t>
       </w:r>
     </w:p>
     <w:p>
@@ -208,7 +248,19 @@
       </w:r>
       <w:r>
         <w:tab/>
-        <w:t>{{ HHTotal }}</w:t>
+      </w:r>
+      <w:proofErr w:type="gramStart"/>
+      <w:r>
+        <w:t xml:space="preserve">{{ </w:t>
+      </w:r>
+      <w:proofErr w:type="spellStart"/>
+      <w:r>
+        <w:t>HHTotal</w:t>
+      </w:r>
+      <w:proofErr w:type="spellEnd"/>
+      <w:proofErr w:type="gramEnd"/>
+      <w:r>
+        <w:t xml:space="preserve"> }}</w:t>
       </w:r>
     </w:p>
     <w:p/>
@@ -250,7 +302,15 @@
       </w:r>
       <w:r>
         <w:tab/>
-        <w:t>${{ ‘{:,.0f}’.format(MUI) }}</w:t>
+        <w:t>$</w:t>
+      </w:r>
+      <w:proofErr w:type="gramStart"/>
+      <w:r>
+        <w:t>{{ ‘</w:t>
+      </w:r>
+      <w:proofErr w:type="gramEnd"/>
+      <w:r>
+        <w:t>{:,.0f}’.format(MUI) }}</w:t>
       </w:r>
     </w:p>
     <w:p>
@@ -260,7 +320,23 @@
       </w:r>
       <w:r>
         <w:tab/>
-        <w:t>${{ ‘{:,.0f}’.format(biWUI) }}</w:t>
+        <w:t>$</w:t>
+      </w:r>
+      <w:proofErr w:type="gramStart"/>
+      <w:r>
+        <w:t>{{ ‘</w:t>
+      </w:r>
+      <w:proofErr w:type="gramEnd"/>
+      <w:r>
+        <w:t>{:,.0f}’.format(</w:t>
+      </w:r>
+      <w:proofErr w:type="spellStart"/>
+      <w:r>
+        <w:t>biWUI</w:t>
+      </w:r>
+      <w:proofErr w:type="spellEnd"/>
+      <w:r>
+        <w:t>) }}</w:t>
       </w:r>
       <w:r>
         <w:tab/>
@@ -270,7 +346,15 @@
         <w:t>.</w:t>
       </w:r>
       <w:r>
-        <w:t xml:space="preserve">0f}’.format(biWUIC) }}   </w:t>
+        <w:t>0f}’.format(</w:t>
+      </w:r>
+      <w:proofErr w:type="spellStart"/>
+      <w:r>
+        <w:t>biWUIC</w:t>
+      </w:r>
+      <w:proofErr w:type="spellEnd"/>
+      <w:r>
+        <w:t xml:space="preserve">) }}   </w:t>
       </w:r>
       <w:r>
         <w:rPr>
@@ -304,7 +388,15 @@
       </w:r>
       <w:r>
         <w:tab/>
-        <w:t>${{ ‘{:,</w:t>
+        <w:t>$</w:t>
+      </w:r>
+      <w:proofErr w:type="gramStart"/>
+      <w:r>
+        <w:t>{{ ‘</w:t>
+      </w:r>
+      <w:proofErr w:type="gramEnd"/>
+      <w:r>
+        <w:t>{:,</w:t>
       </w:r>
       <w:r>
         <w:t>.</w:t>
@@ -344,7 +436,15 @@
       </w:r>
       <w:r>
         <w:tab/>
-        <w:t>${{ ‘{:,.0f}’.format(GMUI) }}</w:t>
+        <w:t>$</w:t>
+      </w:r>
+      <w:proofErr w:type="gramStart"/>
+      <w:r>
+        <w:t>{{ ‘</w:t>
+      </w:r>
+      <w:proofErr w:type="gramEnd"/>
+      <w:r>
+        <w:t>{:,.0f}’.format(GMUI) }}</w:t>
       </w:r>
     </w:p>
     <w:p/>
@@ -376,21 +476,51 @@
       </w:r>
       <w:r>
         <w:tab/>
-        <w:t>${{ ‘{:,.0f}’.format(MEI) }}</w:t>
-      </w:r>
-    </w:p>
-    <w:p>
-      <w:r>
-        <w:tab/>
+        <w:t>$</w:t>
+      </w:r>
+      <w:proofErr w:type="gramStart"/>
+      <w:r>
+        <w:t>{{ ‘</w:t>
+      </w:r>
+      <w:proofErr w:type="gramEnd"/>
+      <w:r>
+        <w:t>{:,.0f}’.format(MEI) }}</w:t>
+      </w:r>
+    </w:p>
+    <w:p>
+      <w:r>
+        <w:tab/>
+      </w:r>
+      <w:proofErr w:type="gramStart"/>
+      <w:r>
         <w:t xml:space="preserve">Biweekly  </w:t>
       </w:r>
       <w:r>
         <w:tab/>
-        <w:t>${{ ‘{:,.0f}’.format(biWEI) }}</w:t>
-      </w:r>
-      <w:r>
-        <w:tab/>
-        <w:t xml:space="preserve">${{ ‘{:,.0f}’.format(biWEIC) }}   </w:t>
+      </w:r>
+      <w:proofErr w:type="gramEnd"/>
+      <w:r>
+        <w:t>${{ ‘{:,.0f}’.format(</w:t>
+      </w:r>
+      <w:proofErr w:type="spellStart"/>
+      <w:r>
+        <w:t>biWEI</w:t>
+      </w:r>
+      <w:proofErr w:type="spellEnd"/>
+      <w:r>
+        <w:t>) }}</w:t>
+      </w:r>
+      <w:r>
+        <w:tab/>
+        <w:t>${{ ‘{:,.0f}’.format(</w:t>
+      </w:r>
+      <w:proofErr w:type="spellStart"/>
+      <w:r>
+        <w:t>biWEIC</w:t>
+      </w:r>
+      <w:proofErr w:type="spellEnd"/>
+      <w:r>
+        <w:t xml:space="preserve">) }}   </w:t>
       </w:r>
       <w:r>
         <w:rPr>
@@ -410,7 +540,15 @@
       </w:r>
       <w:r>
         <w:tab/>
-        <w:t>${{ ‘{:,.0f}’.format(WEI</w:t>
+        <w:t>$</w:t>
+      </w:r>
+      <w:proofErr w:type="gramStart"/>
+      <w:r>
+        <w:t>{{ ‘</w:t>
+      </w:r>
+      <w:proofErr w:type="gramEnd"/>
+      <w:r>
+        <w:t>{:,.0f}’.format(WEI</w:t>
       </w:r>
       <w:r>
         <w:t>) }}</w:t>
@@ -465,15 +603,28 @@
       </w:r>
       <w:r>
         <w:tab/>
-        <w:t>${{ ‘{:,.0f}’.format(GMEI) }}</w:t>
+        <w:t>$</w:t>
+      </w:r>
+      <w:proofErr w:type="gramStart"/>
+      <w:r>
+        <w:t>{{ ‘</w:t>
+      </w:r>
+      <w:proofErr w:type="gramEnd"/>
+      <w:r>
+        <w:t>{:,.0f}’.format(GMEI) }}</w:t>
       </w:r>
     </w:p>
     <w:p>
       <w:r>
         <w:t>Countable Monthly Earned Income: $</w:t>
       </w:r>
-      <w:r>
-        <w:t>{{ ‘{:,.0f</w:t>
+      <w:proofErr w:type="gramStart"/>
+      <w:r>
+        <w:t>{{ ‘</w:t>
+      </w:r>
+      <w:proofErr w:type="gramEnd"/>
+      <w:r>
+        <w:t>{:,.0f</w:t>
       </w:r>
       <w:r>
         <w:t>}</w:t>
@@ -487,7 +638,15 @@
     </w:p>
     <w:p>
       <w:r>
-        <w:t>Child Support Paid Outside the Household: ${{ ‘{:,.0f}’.format(CSP) }}</w:t>
+        <w:t>Child Support Paid Outside the Household: $</w:t>
+      </w:r>
+      <w:proofErr w:type="gramStart"/>
+      <w:r>
+        <w:t>{{ ‘</w:t>
+      </w:r>
+      <w:proofErr w:type="gramEnd"/>
+      <w:r>
+        <w:t>{:,.0f}’.format(CSP) }}</w:t>
       </w:r>
       <w:r>
         <w:tab/>
@@ -507,8 +666,13 @@
         <w:t xml:space="preserve">): </w:t>
       </w:r>
       <w:r>
-        <w:t>${{ ‘</w:t>
-      </w:r>
+        <w:t>$</w:t>
+      </w:r>
+      <w:proofErr w:type="gramStart"/>
+      <w:r>
+        <w:t>{{ ‘</w:t>
+      </w:r>
+      <w:proofErr w:type="gramEnd"/>
       <w:r>
         <w:t>{:,.0f}’.format</w:t>
       </w:r>
@@ -579,8 +743,18 @@
       <w:r>
         <w:tab/>
       </w:r>
-      <w:r>
-        <w:t>{{ SONResult }}</w:t>
+      <w:proofErr w:type="gramStart"/>
+      <w:r>
+        <w:t xml:space="preserve">{{ </w:t>
+      </w:r>
+      <w:proofErr w:type="spellStart"/>
+      <w:r>
+        <w:t>SONResult</w:t>
+      </w:r>
+      <w:proofErr w:type="spellEnd"/>
+      <w:proofErr w:type="gramEnd"/>
+      <w:r>
+        <w:t xml:space="preserve"> }}</w:t>
       </w:r>
     </w:p>
     <w:p>
@@ -588,7 +762,15 @@
         <w:spacing w:after="0"/>
       </w:pPr>
       <w:r>
-        <w:t>{%p if SONResult == “FAILED” %}</w:t>
+        <w:t xml:space="preserve">{%p if </w:t>
+      </w:r>
+      <w:proofErr w:type="spellStart"/>
+      <w:r>
+        <w:t>SONResult</w:t>
+      </w:r>
+      <w:proofErr w:type="spellEnd"/>
+      <w:r>
+        <w:t xml:space="preserve"> == “FAILED” %}</w:t>
       </w:r>
     </w:p>
     <w:p>
@@ -631,7 +813,7 @@
       <w:r>
         <w:t xml:space="preserve">This is only an estimate – if you have questions or think this result may be wrong, you can </w:t>
       </w:r>
-      <w:hyperlink r:id="rId10" w:history="1">
+      <w:hyperlink r:id="rId11" w:history="1">
         <w:r>
           <w:rPr>
             <w:rStyle w:val="Hyperlink"/>
@@ -661,7 +843,15 @@
         <w:spacing w:after="0"/>
       </w:pPr>
       <w:r>
-        <w:t>{%p if SONResult == “PASSED” %}</w:t>
+        <w:t xml:space="preserve">{%p if </w:t>
+      </w:r>
+      <w:proofErr w:type="spellStart"/>
+      <w:r>
+        <w:t>SONResult</w:t>
+      </w:r>
+      <w:proofErr w:type="spellEnd"/>
+      <w:r>
+        <w:t xml:space="preserve"> == “PASSED” %}</w:t>
       </w:r>
     </w:p>
     <w:p>
@@ -675,7 +865,23 @@
         <w:t xml:space="preserve"> Amount</w:t>
       </w:r>
       <w:r>
-        <w:t>: ${{ ‘{:,.0f}’.format(BasicGrant) }}</w:t>
+        <w:t>: $</w:t>
+      </w:r>
+      <w:proofErr w:type="gramStart"/>
+      <w:r>
+        <w:t>{{ ‘</w:t>
+      </w:r>
+      <w:proofErr w:type="gramEnd"/>
+      <w:r>
+        <w:t>{:,.0f}’.format(</w:t>
+      </w:r>
+      <w:proofErr w:type="spellStart"/>
+      <w:r>
+        <w:t>BasicGrant</w:t>
+      </w:r>
+      <w:proofErr w:type="spellEnd"/>
+      <w:r>
+        <w:t>) }}</w:t>
       </w:r>
     </w:p>
     <w:p>
@@ -713,7 +919,15 @@
         <w:t xml:space="preserve">: </w:t>
       </w:r>
       <w:r>
-        <w:t>${{ ‘{:,.0f</w:t>
+        <w:t>$</w:t>
+      </w:r>
+      <w:proofErr w:type="gramStart"/>
+      <w:r>
+        <w:t>{{ ‘</w:t>
+      </w:r>
+      <w:proofErr w:type="gramEnd"/>
+      <w:r>
+        <w:t>{:,.0f</w:t>
       </w:r>
       <w:r>
         <w:t>}’.format(SNHAI)</w:t>
@@ -820,8 +1034,13 @@
       <w:r>
         <w:t>$</w:t>
       </w:r>
-      <w:r>
-        <w:t>{{ ‘{:,.0f</w:t>
+      <w:proofErr w:type="gramStart"/>
+      <w:r>
+        <w:t>{{ ‘</w:t>
+      </w:r>
+      <w:proofErr w:type="gramEnd"/>
+      <w:r>
+        <w:t>{:,.0f</w:t>
       </w:r>
       <w:r>
         <w:t>}</w:t>
@@ -841,16 +1060,32 @@
         <w:t xml:space="preserve">Eligible for </w:t>
       </w:r>
       <w:r>
-        <w:t xml:space="preserve">Special Need Housing Allowance?: </w:t>
-      </w:r>
-      <w:r>
-        <w:tab/>
-      </w:r>
-      <w:r>
-        <w:t>{{ SNHA</w:t>
-      </w:r>
-      <w:r>
-        <w:t>Result }}</w:t>
+        <w:t xml:space="preserve">Special Need Housing </w:t>
+      </w:r>
+      <w:proofErr w:type="gramStart"/>
+      <w:r>
+        <w:t>Allowance?:</w:t>
+      </w:r>
+      <w:proofErr w:type="gramEnd"/>
+      <w:r>
+        <w:t xml:space="preserve"> </w:t>
+      </w:r>
+      <w:r>
+        <w:tab/>
+      </w:r>
+      <w:r>
+        <w:t xml:space="preserve">{{ </w:t>
+      </w:r>
+      <w:proofErr w:type="spellStart"/>
+      <w:r>
+        <w:t>SNHA</w:t>
+      </w:r>
+      <w:r>
+        <w:t>Result</w:t>
+      </w:r>
+      <w:proofErr w:type="spellEnd"/>
+      <w:r>
+        <w:t xml:space="preserve"> }}</w:t>
       </w:r>
       <w:r>
         <w:tab/>
@@ -963,10 +1198,23 @@
       </w:r>
       <w:r>
         <w:tab/>
-        <w:t>${{ ‘</w:t>
-      </w:r>
-      <w:r>
-        <w:t>{:,.0f}’.format(FinalResult) }}</w:t>
+        <w:t>$</w:t>
+      </w:r>
+      <w:proofErr w:type="gramStart"/>
+      <w:r>
+        <w:t>{{ ‘</w:t>
+      </w:r>
+      <w:proofErr w:type="gramEnd"/>
+      <w:r>
+        <w:t>{:,.0f}’.format(</w:t>
+      </w:r>
+      <w:proofErr w:type="spellStart"/>
+      <w:r>
+        <w:t>FinalResult</w:t>
+      </w:r>
+      <w:proofErr w:type="spellEnd"/>
+      <w:r>
+        <w:t>) }}</w:t>
       </w:r>
       <w:r>
         <w:t xml:space="preserve"> </w:t>
@@ -980,8 +1228,496 @@
         <w:t>{%p endif %}</w:t>
       </w:r>
     </w:p>
+    <w:p/>
+    <w:p>
+      <w:pPr>
+        <w:pStyle w:val="Heading3"/>
+        <w:jc w:val="center"/>
+        <w:rPr>
+          <w:b/>
+          <w:bCs/>
+          <w:color w:val="024442"/>
+          <w:sz w:val="26"/>
+          <w:szCs w:val="26"/>
+        </w:rPr>
+      </w:pPr>
+      <w:r>
+        <w:rPr>
+          <w:b/>
+          <w:bCs/>
+          <w:color w:val="024442"/>
+          <w:sz w:val="26"/>
+          <w:szCs w:val="26"/>
+        </w:rPr>
+        <w:t>Next Steps and More Resources</w:t>
+      </w:r>
+    </w:p>
+    <w:p>
+      <w:pPr>
+        <w:rPr>
+          <w:b/>
+        </w:rPr>
+      </w:pPr>
+    </w:p>
+    <w:p>
+      <w:pPr>
+        <w:rPr>
+          <w:b/>
+        </w:rPr>
+      </w:pPr>
+      <w:r>
+        <w:rPr>
+          <w:b/>
+        </w:rPr>
+        <w:t xml:space="preserve">To apply for </w:t>
+      </w:r>
+      <w:r>
+        <w:rPr>
+          <w:b/>
+        </w:rPr>
+        <w:t>TANF</w:t>
+      </w:r>
+      <w:r>
+        <w:rPr>
+          <w:b/>
+        </w:rPr>
+        <w:t xml:space="preserve">, you have options! You can: </w:t>
+      </w:r>
+    </w:p>
+    <w:p>
+      <w:pPr>
+        <w:pStyle w:val="ListParagraph"/>
+        <w:numPr>
+          <w:ilvl w:val="0"/>
+          <w:numId w:val="1"/>
+        </w:numPr>
+        <w:rPr>
+          <w:sz w:val="20"/>
+          <w:szCs w:val="20"/>
+        </w:rPr>
+      </w:pPr>
+      <w:r>
+        <w:t xml:space="preserve">Apply online through </w:t>
+      </w:r>
+      <w:hyperlink r:id="rId12" w:history="1">
+        <w:r>
+          <w:rPr>
+            <w:rStyle w:val="Hyperlink"/>
+          </w:rPr>
+          <w:t>My Maine Connection</w:t>
+        </w:r>
+      </w:hyperlink>
+      <w:r>
+        <w:t xml:space="preserve"> </w:t>
+      </w:r>
+    </w:p>
+    <w:p>
+      <w:pPr>
+        <w:pStyle w:val="ListParagraph"/>
+        <w:numPr>
+          <w:ilvl w:val="0"/>
+          <w:numId w:val="1"/>
+        </w:numPr>
+        <w:rPr>
+          <w:sz w:val="20"/>
+          <w:szCs w:val="20"/>
+        </w:rPr>
+      </w:pPr>
+      <w:r>
+        <w:t xml:space="preserve">Download an </w:t>
+      </w:r>
+      <w:hyperlink r:id="rId13" w:history="1">
+        <w:r>
+          <w:rPr>
+            <w:rStyle w:val="Hyperlink"/>
+          </w:rPr>
+          <w:t>application from Maine DHHS</w:t>
+        </w:r>
+      </w:hyperlink>
+      <w:r>
+        <w:t xml:space="preserve"> and mail, email, or fax: </w:t>
+      </w:r>
+    </w:p>
+    <w:p>
+      <w:pPr>
+        <w:pStyle w:val="ListParagraph"/>
+        <w:numPr>
+          <w:ilvl w:val="1"/>
+          <w:numId w:val="1"/>
+        </w:numPr>
+        <w:rPr>
+          <w:sz w:val="20"/>
+          <w:szCs w:val="20"/>
+        </w:rPr>
+      </w:pPr>
+      <w:r>
+        <w:t xml:space="preserve">Mail: Office for Family Independence, 114 Corn Shop Lane, Farmington, ME 04938 </w:t>
+      </w:r>
+    </w:p>
+    <w:p>
+      <w:pPr>
+        <w:pStyle w:val="ListParagraph"/>
+        <w:numPr>
+          <w:ilvl w:val="1"/>
+          <w:numId w:val="1"/>
+        </w:numPr>
+        <w:rPr>
+          <w:sz w:val="20"/>
+          <w:szCs w:val="20"/>
+        </w:rPr>
+      </w:pPr>
+      <w:r>
+        <w:t xml:space="preserve">Email: </w:t>
+      </w:r>
+      <w:hyperlink r:id="rId14" w:history="1">
+        <w:r>
+          <w:rPr>
+            <w:rStyle w:val="Hyperlink"/>
+          </w:rPr>
+          <w:t>Farmington.DHHS@Maine.gov</w:t>
+        </w:r>
+      </w:hyperlink>
+    </w:p>
+    <w:p>
+      <w:pPr>
+        <w:pStyle w:val="ListParagraph"/>
+        <w:numPr>
+          <w:ilvl w:val="1"/>
+          <w:numId w:val="1"/>
+        </w:numPr>
+        <w:rPr>
+          <w:sz w:val="20"/>
+          <w:szCs w:val="20"/>
+        </w:rPr>
+      </w:pPr>
+      <w:r>
+        <w:t>Fax: 207-778-8429</w:t>
+      </w:r>
+    </w:p>
+    <w:p>
+      <w:pPr>
+        <w:pStyle w:val="ListParagraph"/>
+        <w:numPr>
+          <w:ilvl w:val="0"/>
+          <w:numId w:val="1"/>
+        </w:numPr>
+        <w:rPr>
+          <w:sz w:val="20"/>
+          <w:szCs w:val="20"/>
+        </w:rPr>
+      </w:pPr>
+      <w:r>
+        <w:t xml:space="preserve">Visit </w:t>
+      </w:r>
+      <w:hyperlink r:id="rId15" w:history="1">
+        <w:r>
+          <w:rPr>
+            <w:rStyle w:val="Hyperlink"/>
+          </w:rPr>
+          <w:t>your local DHHS office</w:t>
+        </w:r>
+      </w:hyperlink>
+      <w:r>
+        <w:t xml:space="preserve"> and apply in person. </w:t>
+      </w:r>
+    </w:p>
+    <w:p>
+      <w:pPr>
+        <w:pStyle w:val="ListParagraph"/>
+        <w:numPr>
+          <w:ilvl w:val="0"/>
+          <w:numId w:val="1"/>
+        </w:numPr>
+        <w:rPr>
+          <w:sz w:val="20"/>
+          <w:szCs w:val="20"/>
+        </w:rPr>
+      </w:pPr>
+      <w:r>
+        <w:t xml:space="preserve">Call </w:t>
+      </w:r>
+      <w:hyperlink r:id="rId16" w:history="1">
+        <w:r>
+          <w:rPr>
+            <w:rStyle w:val="Hyperlink"/>
+          </w:rPr>
+          <w:t>your local DHHS office</w:t>
+        </w:r>
+      </w:hyperlink>
+      <w:r>
+        <w:t xml:space="preserve"> and apply over the phone.</w:t>
+      </w:r>
+    </w:p>
+    <w:p>
+      <w:pPr>
+        <w:rPr>
+          <w:b/>
+        </w:rPr>
+      </w:pPr>
+      <w:r>
+        <w:rPr>
+          <w:b/>
+        </w:rPr>
+        <w:t xml:space="preserve">After you apply for </w:t>
+      </w:r>
+      <w:r>
+        <w:rPr>
+          <w:b/>
+        </w:rPr>
+        <w:t>TANF</w:t>
+      </w:r>
+      <w:r>
+        <w:rPr>
+          <w:b/>
+        </w:rPr>
+        <w:t xml:space="preserve"> </w:t>
+      </w:r>
+    </w:p>
+    <w:p>
+      <w:pPr>
+        <w:pStyle w:val="ListParagraph"/>
+        <w:numPr>
+          <w:ilvl w:val="0"/>
+          <w:numId w:val="4"/>
+        </w:numPr>
+      </w:pPr>
+      <w:r>
+        <w:t>DHHS will call you for an interview and ask you for documents to verify your income and household information. You can mail, fax, or email those documents to DHHS, or upload them online at My Maine Connection.</w:t>
+      </w:r>
+    </w:p>
+    <w:p>
+      <w:pPr>
+        <w:pStyle w:val="ListParagraph"/>
+        <w:numPr>
+          <w:ilvl w:val="0"/>
+          <w:numId w:val="4"/>
+        </w:numPr>
+      </w:pPr>
+      <w:r>
+        <w:t xml:space="preserve">If your </w:t>
+      </w:r>
+      <w:r>
+        <w:t>TANF</w:t>
+      </w:r>
+      <w:r>
+        <w:t xml:space="preserve"> is approved, DHHS will send you a letter that explains how much your </w:t>
+      </w:r>
+      <w:r>
+        <w:t>TANF</w:t>
+      </w:r>
+      <w:r>
+        <w:t xml:space="preserve"> benefits are every month and how to use them.</w:t>
+      </w:r>
+    </w:p>
+    <w:p>
+      <w:pPr>
+        <w:rPr>
+          <w:b/>
+        </w:rPr>
+      </w:pPr>
+      <w:r>
+        <w:rPr>
+          <w:b/>
+        </w:rPr>
+        <w:t xml:space="preserve">Legal Services </w:t>
+      </w:r>
+    </w:p>
+    <w:p>
+      <w:pPr>
+        <w:pStyle w:val="ListParagraph"/>
+        <w:numPr>
+          <w:ilvl w:val="0"/>
+          <w:numId w:val="2"/>
+        </w:numPr>
+        <w:rPr>
+          <w:sz w:val="20"/>
+          <w:szCs w:val="20"/>
+        </w:rPr>
+      </w:pPr>
+      <w:r>
+        <w:t xml:space="preserve">If you are denied </w:t>
+      </w:r>
+      <w:r>
+        <w:t>TANF</w:t>
+      </w:r>
+      <w:r>
+        <w:t xml:space="preserve"> or </w:t>
+      </w:r>
+      <w:proofErr w:type="gramStart"/>
+      <w:r>
+        <w:t>you disagree</w:t>
+      </w:r>
+      <w:proofErr w:type="gramEnd"/>
+      <w:r>
+        <w:t xml:space="preserve"> with how much DHHS gives you, you have rights. </w:t>
+      </w:r>
+    </w:p>
+    <w:p>
+      <w:pPr>
+        <w:pStyle w:val="ListParagraph"/>
+        <w:numPr>
+          <w:ilvl w:val="0"/>
+          <w:numId w:val="2"/>
+        </w:numPr>
+      </w:pPr>
+      <w:r>
+        <w:t xml:space="preserve">You may be able to get help from </w:t>
+      </w:r>
+      <w:hyperlink r:id="rId17" w:history="1">
+        <w:r>
+          <w:rPr>
+            <w:rStyle w:val="Hyperlink"/>
+          </w:rPr>
+          <w:t>Pine Tree Legal Assistance</w:t>
+        </w:r>
+      </w:hyperlink>
+      <w:r>
+        <w:t xml:space="preserve"> or </w:t>
+      </w:r>
+      <w:hyperlink r:id="rId18" w:history="1">
+        <w:r>
+          <w:rPr>
+            <w:rStyle w:val="Hyperlink"/>
+          </w:rPr>
+          <w:t>Maine Equal Justice</w:t>
+        </w:r>
+      </w:hyperlink>
+      <w:r>
+        <w:t>!</w:t>
+      </w:r>
+    </w:p>
+    <w:p>
+      <w:pPr>
+        <w:rPr>
+          <w:b/>
+          <w:bCs/>
+        </w:rPr>
+      </w:pPr>
+      <w:r>
+        <w:rPr>
+          <w:b/>
+          <w:bCs/>
+        </w:rPr>
+        <w:t>Other benefits you may be eligible for</w:t>
+      </w:r>
+    </w:p>
+    <w:p>
+      <w:pPr>
+        <w:pStyle w:val="ListParagraph"/>
+        <w:numPr>
+          <w:ilvl w:val="0"/>
+          <w:numId w:val="3"/>
+        </w:numPr>
+      </w:pPr>
+      <w:r>
+        <w:t xml:space="preserve">Maine uses the same application for SNAP, </w:t>
+      </w:r>
+      <w:proofErr w:type="spellStart"/>
+      <w:r>
+        <w:t>MaineCare</w:t>
+      </w:r>
+      <w:proofErr w:type="spellEnd"/>
+      <w:r>
+        <w:t xml:space="preserve">, and TANF. </w:t>
+      </w:r>
+      <w:r>
+        <w:t>You can</w:t>
+      </w:r>
+      <w:r>
+        <w:t xml:space="preserve"> apply for all three programs at the same time to see what income, food, and healthcare support </w:t>
+      </w:r>
+      <w:r>
+        <w:t>you</w:t>
+      </w:r>
+      <w:r>
+        <w:t xml:space="preserve"> qualify for. </w:t>
+      </w:r>
+    </w:p>
+    <w:p>
+      <w:pPr>
+        <w:rPr>
+          <w:b/>
+          <w:bCs/>
+        </w:rPr>
+      </w:pPr>
+      <w:r>
+        <w:rPr>
+          <w:b/>
+          <w:bCs/>
+        </w:rPr>
+        <w:t>Other resources</w:t>
+      </w:r>
+    </w:p>
+    <w:p>
+      <w:pPr>
+        <w:pStyle w:val="ListParagraph"/>
+        <w:numPr>
+          <w:ilvl w:val="0"/>
+          <w:numId w:val="5"/>
+        </w:numPr>
+        <w:rPr>
+          <w:rStyle w:val="Hyperlink"/>
+          <w:color w:val="auto"/>
+          <w:u w:val="none"/>
+        </w:rPr>
+      </w:pPr>
+      <w:hyperlink r:id="rId19" w:history="1">
+        <w:r>
+          <w:rPr>
+            <w:rStyle w:val="Hyperlink"/>
+          </w:rPr>
+          <w:t>Good Shepherd Maine food bank map</w:t>
+        </w:r>
+      </w:hyperlink>
+    </w:p>
+    <w:p>
+      <w:pPr>
+        <w:pStyle w:val="ListParagraph"/>
+        <w:numPr>
+          <w:ilvl w:val="0"/>
+          <w:numId w:val="5"/>
+        </w:numPr>
+      </w:pPr>
+      <w:r>
+        <w:t xml:space="preserve">Your </w:t>
+      </w:r>
+      <w:hyperlink r:id="rId20" w:history="1">
+        <w:r>
+          <w:rPr>
+            <w:rStyle w:val="Hyperlink"/>
+          </w:rPr>
+          <w:t>local CAP Agency</w:t>
+        </w:r>
+      </w:hyperlink>
+      <w:r>
+        <w:t xml:space="preserve"> may be able to connect you with other services and support programs in your area.</w:t>
+      </w:r>
+    </w:p>
+    <w:p>
+      <w:pPr>
+        <w:pStyle w:val="ListParagraph"/>
+        <w:numPr>
+          <w:ilvl w:val="0"/>
+          <w:numId w:val="5"/>
+        </w:numPr>
+      </w:pPr>
+      <w:r>
+        <w:t xml:space="preserve">You can ask </w:t>
+      </w:r>
+      <w:hyperlink r:id="rId21" w:history="1">
+        <w:r>
+          <w:rPr>
+            <w:rStyle w:val="Hyperlink"/>
+          </w:rPr>
+          <w:t>Maine211</w:t>
+        </w:r>
+      </w:hyperlink>
+      <w:r>
+        <w:t xml:space="preserve"> about services and support in your area.</w:t>
+      </w:r>
+    </w:p>
     <w:sectPr>
-      <w:footerReference w:type="default" r:id="rId11"/>
+      <w:footerReference w:type="default" r:id="rId22"/>
       <w:pgSz w:w="12240" w:h="15840"/>
       <w:pgMar w:top="1440" w:right="1440" w:bottom="1440" w:left="1440" w:header="720" w:footer="720" w:gutter="0"/>
       <w:cols w:space="720"/>
@@ -1167,6 +1903,594 @@
     </w:p>
   </w:footnote>
 </w:footnotes>
+</file>
+
+<file path=word/numbering.xml><?xml version="1.0" encoding="utf-8"?>
+<w:numbering xmlns:wpc="http://schemas.microsoft.com/office/word/2010/wordprocessingCanvas" xmlns:cx="http://schemas.microsoft.com/office/drawing/2014/chartex" xmlns:cx1="http://schemas.microsoft.com/office/drawing/2015/9/8/chartex" xmlns:cx2="http://schemas.microsoft.com/office/drawing/2015/10/21/chartex" xmlns:cx3="http://schemas.microsoft.com/office/drawing/2016/5/9/chartex" xmlns:cx4="http://schemas.microsoft.com/office/drawing/2016/5/10/chartex" xmlns:cx5="http://schemas.microsoft.com/office/drawing/2016/5/11/chartex" xmlns:cx6="http://schemas.microsoft.com/office/drawing/2016/5/12/chartex" xmlns:cx7="http://schemas.microsoft.com/office/drawing/2016/5/13/chartex" xmlns:cx8="http://schemas.microsoft.com/office/drawing/2016/5/14/chartex" xmlns:mc="http://schemas.openxmlformats.org/markup-compatibility/2006" xmlns:aink="http://schemas.microsoft.com/office/drawing/2016/ink" xmlns:am3d="http://schemas.microsoft.com/office/drawing/2017/model3d" xmlns:o="urn:schemas-microsoft-com:office:office" xmlns:oel="http://schemas.microsoft.com/office/2019/extlst" xmlns:r="http://schemas.openxmlformats.org/officeDocument/2006/relationships" xmlns:m="http://schemas.openxmlformats.org/officeDocument/2006/math" xmlns:v="urn:schemas-microsoft-com:vml" xmlns:wp14="http://schemas.microsoft.com/office/word/2010/wordprocessingDrawing" xmlns:wp="http://schemas.openxmlformats.org/drawingml/2006/wordprocessingDrawing" xmlns:w10="urn:schemas-microsoft-com:office:word" xmlns:w="http://schemas.openxmlformats.org/wordprocessingml/2006/main" xmlns:w14="http://schemas.microsoft.com/office/word/2010/wordml" xmlns:w15="http://schemas.microsoft.com/office/word/2012/wordml" xmlns:w16cex="http://schemas.microsoft.com/office/word/2018/wordml/cex" xmlns:w16cid="http://schemas.microsoft.com/office/word/2016/wordml/cid" xmlns:w16="http://schemas.microsoft.com/office/word/2018/wordml" xmlns:w16du="http://schemas.microsoft.com/office/word/2023/wordml/word16du" xmlns:w16sdtdh="http://schemas.microsoft.com/office/word/2020/wordml/sdtdatahash" xmlns:w16se="http://schemas.microsoft.com/office/word/2015/wordml/symex" xmlns:wpg="http://schemas.microsoft.com/office/word/2010/wordprocessingGroup" xmlns:wpi="http://schemas.microsoft.com/office/word/2010/wordprocessingInk" xmlns:wne="http://schemas.microsoft.com/office/word/2006/wordml" xmlns:wps="http://schemas.microsoft.com/office/word/2010/wordprocessingShape" mc:Ignorable="w14 w15 w16se w16cid w16 w16cex w16sdtdh w16du wp14">
+  <w:abstractNum w:abstractNumId="0" w15:restartNumberingAfterBreak="0">
+    <w:nsid w:val="0D5D69CE"/>
+    <w:multiLevelType w:val="multilevel"/>
+    <w:tmpl w:val="99CCCFC2"/>
+    <w:lvl w:ilvl="0">
+      <w:start w:val="1"/>
+      <w:numFmt w:val="bullet"/>
+      <w:lvlText w:val=""/>
+      <w:lvlJc w:val="left"/>
+      <w:pPr>
+        <w:ind w:left="720" w:hanging="360"/>
+      </w:pPr>
+      <w:rPr>
+        <w:rFonts w:ascii="Symbol" w:hAnsi="Symbol" w:cs="Symbol" w:hint="default"/>
+        <w:sz w:val="20"/>
+      </w:rPr>
+    </w:lvl>
+    <w:lvl w:ilvl="1">
+      <w:start w:val="1"/>
+      <w:numFmt w:val="bullet"/>
+      <w:lvlText w:val="o"/>
+      <w:lvlJc w:val="left"/>
+      <w:pPr>
+        <w:ind w:left="1440" w:hanging="360"/>
+      </w:pPr>
+      <w:rPr>
+        <w:rFonts w:ascii="Courier New" w:hAnsi="Courier New" w:cs="Courier New" w:hint="default"/>
+        <w:sz w:val="20"/>
+      </w:rPr>
+    </w:lvl>
+    <w:lvl w:ilvl="2">
+      <w:start w:val="1"/>
+      <w:numFmt w:val="bullet"/>
+      <w:lvlText w:val=""/>
+      <w:lvlJc w:val="left"/>
+      <w:pPr>
+        <w:ind w:left="2160" w:hanging="360"/>
+      </w:pPr>
+      <w:rPr>
+        <w:rFonts w:ascii="Wingdings" w:hAnsi="Wingdings" w:cs="Wingdings" w:hint="default"/>
+      </w:rPr>
+    </w:lvl>
+    <w:lvl w:ilvl="3">
+      <w:start w:val="1"/>
+      <w:numFmt w:val="bullet"/>
+      <w:lvlText w:val=""/>
+      <w:lvlJc w:val="left"/>
+      <w:pPr>
+        <w:ind w:left="2880" w:hanging="360"/>
+      </w:pPr>
+      <w:rPr>
+        <w:rFonts w:ascii="Symbol" w:hAnsi="Symbol" w:cs="Symbol" w:hint="default"/>
+      </w:rPr>
+    </w:lvl>
+    <w:lvl w:ilvl="4">
+      <w:start w:val="1"/>
+      <w:numFmt w:val="bullet"/>
+      <w:lvlText w:val="o"/>
+      <w:lvlJc w:val="left"/>
+      <w:pPr>
+        <w:ind w:left="3600" w:hanging="360"/>
+      </w:pPr>
+      <w:rPr>
+        <w:rFonts w:ascii="Courier New" w:hAnsi="Courier New" w:cs="Courier New" w:hint="default"/>
+      </w:rPr>
+    </w:lvl>
+    <w:lvl w:ilvl="5">
+      <w:start w:val="1"/>
+      <w:numFmt w:val="bullet"/>
+      <w:lvlText w:val=""/>
+      <w:lvlJc w:val="left"/>
+      <w:pPr>
+        <w:ind w:left="4320" w:hanging="360"/>
+      </w:pPr>
+      <w:rPr>
+        <w:rFonts w:ascii="Wingdings" w:hAnsi="Wingdings" w:cs="Wingdings" w:hint="default"/>
+      </w:rPr>
+    </w:lvl>
+    <w:lvl w:ilvl="6">
+      <w:start w:val="1"/>
+      <w:numFmt w:val="bullet"/>
+      <w:lvlText w:val=""/>
+      <w:lvlJc w:val="left"/>
+      <w:pPr>
+        <w:ind w:left="5040" w:hanging="360"/>
+      </w:pPr>
+      <w:rPr>
+        <w:rFonts w:ascii="Symbol" w:hAnsi="Symbol" w:cs="Symbol" w:hint="default"/>
+      </w:rPr>
+    </w:lvl>
+    <w:lvl w:ilvl="7">
+      <w:start w:val="1"/>
+      <w:numFmt w:val="bullet"/>
+      <w:lvlText w:val="o"/>
+      <w:lvlJc w:val="left"/>
+      <w:pPr>
+        <w:ind w:left="5760" w:hanging="360"/>
+      </w:pPr>
+      <w:rPr>
+        <w:rFonts w:ascii="Courier New" w:hAnsi="Courier New" w:cs="Courier New" w:hint="default"/>
+      </w:rPr>
+    </w:lvl>
+    <w:lvl w:ilvl="8">
+      <w:start w:val="1"/>
+      <w:numFmt w:val="bullet"/>
+      <w:lvlText w:val=""/>
+      <w:lvlJc w:val="left"/>
+      <w:pPr>
+        <w:ind w:left="6480" w:hanging="360"/>
+      </w:pPr>
+      <w:rPr>
+        <w:rFonts w:ascii="Wingdings" w:hAnsi="Wingdings" w:cs="Wingdings" w:hint="default"/>
+      </w:rPr>
+    </w:lvl>
+  </w:abstractNum>
+  <w:abstractNum w:abstractNumId="1" w15:restartNumberingAfterBreak="0">
+    <w:nsid w:val="42CE10F9"/>
+    <w:multiLevelType w:val="hybridMultilevel"/>
+    <w:tmpl w:val="A68491B8"/>
+    <w:lvl w:ilvl="0" w:tplc="04090001">
+      <w:start w:val="1"/>
+      <w:numFmt w:val="bullet"/>
+      <w:lvlText w:val=""/>
+      <w:lvlJc w:val="left"/>
+      <w:pPr>
+        <w:ind w:left="720" w:hanging="360"/>
+      </w:pPr>
+      <w:rPr>
+        <w:rFonts w:ascii="Symbol" w:hAnsi="Symbol" w:hint="default"/>
+      </w:rPr>
+    </w:lvl>
+    <w:lvl w:ilvl="1" w:tplc="04090003" w:tentative="1">
+      <w:start w:val="1"/>
+      <w:numFmt w:val="bullet"/>
+      <w:lvlText w:val="o"/>
+      <w:lvlJc w:val="left"/>
+      <w:pPr>
+        <w:ind w:left="1440" w:hanging="360"/>
+      </w:pPr>
+      <w:rPr>
+        <w:rFonts w:ascii="Courier New" w:hAnsi="Courier New" w:cs="Courier New" w:hint="default"/>
+      </w:rPr>
+    </w:lvl>
+    <w:lvl w:ilvl="2" w:tplc="04090005" w:tentative="1">
+      <w:start w:val="1"/>
+      <w:numFmt w:val="bullet"/>
+      <w:lvlText w:val=""/>
+      <w:lvlJc w:val="left"/>
+      <w:pPr>
+        <w:ind w:left="2160" w:hanging="360"/>
+      </w:pPr>
+      <w:rPr>
+        <w:rFonts w:ascii="Wingdings" w:hAnsi="Wingdings" w:hint="default"/>
+      </w:rPr>
+    </w:lvl>
+    <w:lvl w:ilvl="3" w:tplc="04090001" w:tentative="1">
+      <w:start w:val="1"/>
+      <w:numFmt w:val="bullet"/>
+      <w:lvlText w:val=""/>
+      <w:lvlJc w:val="left"/>
+      <w:pPr>
+        <w:ind w:left="2880" w:hanging="360"/>
+      </w:pPr>
+      <w:rPr>
+        <w:rFonts w:ascii="Symbol" w:hAnsi="Symbol" w:hint="default"/>
+      </w:rPr>
+    </w:lvl>
+    <w:lvl w:ilvl="4" w:tplc="04090003" w:tentative="1">
+      <w:start w:val="1"/>
+      <w:numFmt w:val="bullet"/>
+      <w:lvlText w:val="o"/>
+      <w:lvlJc w:val="left"/>
+      <w:pPr>
+        <w:ind w:left="3600" w:hanging="360"/>
+      </w:pPr>
+      <w:rPr>
+        <w:rFonts w:ascii="Courier New" w:hAnsi="Courier New" w:cs="Courier New" w:hint="default"/>
+      </w:rPr>
+    </w:lvl>
+    <w:lvl w:ilvl="5" w:tplc="04090005" w:tentative="1">
+      <w:start w:val="1"/>
+      <w:numFmt w:val="bullet"/>
+      <w:lvlText w:val=""/>
+      <w:lvlJc w:val="left"/>
+      <w:pPr>
+        <w:ind w:left="4320" w:hanging="360"/>
+      </w:pPr>
+      <w:rPr>
+        <w:rFonts w:ascii="Wingdings" w:hAnsi="Wingdings" w:hint="default"/>
+      </w:rPr>
+    </w:lvl>
+    <w:lvl w:ilvl="6" w:tplc="04090001" w:tentative="1">
+      <w:start w:val="1"/>
+      <w:numFmt w:val="bullet"/>
+      <w:lvlText w:val=""/>
+      <w:lvlJc w:val="left"/>
+      <w:pPr>
+        <w:ind w:left="5040" w:hanging="360"/>
+      </w:pPr>
+      <w:rPr>
+        <w:rFonts w:ascii="Symbol" w:hAnsi="Symbol" w:hint="default"/>
+      </w:rPr>
+    </w:lvl>
+    <w:lvl w:ilvl="7" w:tplc="04090003" w:tentative="1">
+      <w:start w:val="1"/>
+      <w:numFmt w:val="bullet"/>
+      <w:lvlText w:val="o"/>
+      <w:lvlJc w:val="left"/>
+      <w:pPr>
+        <w:ind w:left="5760" w:hanging="360"/>
+      </w:pPr>
+      <w:rPr>
+        <w:rFonts w:ascii="Courier New" w:hAnsi="Courier New" w:cs="Courier New" w:hint="default"/>
+      </w:rPr>
+    </w:lvl>
+    <w:lvl w:ilvl="8" w:tplc="04090005" w:tentative="1">
+      <w:start w:val="1"/>
+      <w:numFmt w:val="bullet"/>
+      <w:lvlText w:val=""/>
+      <w:lvlJc w:val="left"/>
+      <w:pPr>
+        <w:ind w:left="6480" w:hanging="360"/>
+      </w:pPr>
+      <w:rPr>
+        <w:rFonts w:ascii="Wingdings" w:hAnsi="Wingdings" w:hint="default"/>
+      </w:rPr>
+    </w:lvl>
+  </w:abstractNum>
+  <w:abstractNum w:abstractNumId="2" w15:restartNumberingAfterBreak="0">
+    <w:nsid w:val="52832680"/>
+    <w:multiLevelType w:val="multilevel"/>
+    <w:tmpl w:val="6122D9AA"/>
+    <w:lvl w:ilvl="0">
+      <w:start w:val="1"/>
+      <w:numFmt w:val="bullet"/>
+      <w:lvlText w:val=""/>
+      <w:lvlJc w:val="left"/>
+      <w:pPr>
+        <w:ind w:left="720" w:hanging="360"/>
+      </w:pPr>
+      <w:rPr>
+        <w:rFonts w:ascii="Symbol" w:hAnsi="Symbol" w:cs="Symbol" w:hint="default"/>
+        <w:sz w:val="20"/>
+      </w:rPr>
+    </w:lvl>
+    <w:lvl w:ilvl="1">
+      <w:start w:val="1"/>
+      <w:numFmt w:val="bullet"/>
+      <w:lvlText w:val="o"/>
+      <w:lvlJc w:val="left"/>
+      <w:pPr>
+        <w:ind w:left="1440" w:hanging="360"/>
+      </w:pPr>
+      <w:rPr>
+        <w:rFonts w:ascii="Courier New" w:hAnsi="Courier New" w:cs="Courier New" w:hint="default"/>
+      </w:rPr>
+    </w:lvl>
+    <w:lvl w:ilvl="2">
+      <w:start w:val="1"/>
+      <w:numFmt w:val="bullet"/>
+      <w:lvlText w:val=""/>
+      <w:lvlJc w:val="left"/>
+      <w:pPr>
+        <w:ind w:left="2160" w:hanging="360"/>
+      </w:pPr>
+      <w:rPr>
+        <w:rFonts w:ascii="Wingdings" w:hAnsi="Wingdings" w:cs="Wingdings" w:hint="default"/>
+      </w:rPr>
+    </w:lvl>
+    <w:lvl w:ilvl="3">
+      <w:start w:val="1"/>
+      <w:numFmt w:val="bullet"/>
+      <w:lvlText w:val=""/>
+      <w:lvlJc w:val="left"/>
+      <w:pPr>
+        <w:ind w:left="2880" w:hanging="360"/>
+      </w:pPr>
+      <w:rPr>
+        <w:rFonts w:ascii="Symbol" w:hAnsi="Symbol" w:cs="Symbol" w:hint="default"/>
+      </w:rPr>
+    </w:lvl>
+    <w:lvl w:ilvl="4">
+      <w:start w:val="1"/>
+      <w:numFmt w:val="bullet"/>
+      <w:lvlText w:val="o"/>
+      <w:lvlJc w:val="left"/>
+      <w:pPr>
+        <w:ind w:left="3600" w:hanging="360"/>
+      </w:pPr>
+      <w:rPr>
+        <w:rFonts w:ascii="Courier New" w:hAnsi="Courier New" w:cs="Courier New" w:hint="default"/>
+      </w:rPr>
+    </w:lvl>
+    <w:lvl w:ilvl="5">
+      <w:start w:val="1"/>
+      <w:numFmt w:val="bullet"/>
+      <w:lvlText w:val=""/>
+      <w:lvlJc w:val="left"/>
+      <w:pPr>
+        <w:ind w:left="4320" w:hanging="360"/>
+      </w:pPr>
+      <w:rPr>
+        <w:rFonts w:ascii="Wingdings" w:hAnsi="Wingdings" w:cs="Wingdings" w:hint="default"/>
+      </w:rPr>
+    </w:lvl>
+    <w:lvl w:ilvl="6">
+      <w:start w:val="1"/>
+      <w:numFmt w:val="bullet"/>
+      <w:lvlText w:val=""/>
+      <w:lvlJc w:val="left"/>
+      <w:pPr>
+        <w:ind w:left="5040" w:hanging="360"/>
+      </w:pPr>
+      <w:rPr>
+        <w:rFonts w:ascii="Symbol" w:hAnsi="Symbol" w:cs="Symbol" w:hint="default"/>
+      </w:rPr>
+    </w:lvl>
+    <w:lvl w:ilvl="7">
+      <w:start w:val="1"/>
+      <w:numFmt w:val="bullet"/>
+      <w:lvlText w:val="o"/>
+      <w:lvlJc w:val="left"/>
+      <w:pPr>
+        <w:ind w:left="5760" w:hanging="360"/>
+      </w:pPr>
+      <w:rPr>
+        <w:rFonts w:ascii="Courier New" w:hAnsi="Courier New" w:cs="Courier New" w:hint="default"/>
+      </w:rPr>
+    </w:lvl>
+    <w:lvl w:ilvl="8">
+      <w:start w:val="1"/>
+      <w:numFmt w:val="bullet"/>
+      <w:lvlText w:val=""/>
+      <w:lvlJc w:val="left"/>
+      <w:pPr>
+        <w:ind w:left="6480" w:hanging="360"/>
+      </w:pPr>
+      <w:rPr>
+        <w:rFonts w:ascii="Wingdings" w:hAnsi="Wingdings" w:cs="Wingdings" w:hint="default"/>
+      </w:rPr>
+    </w:lvl>
+  </w:abstractNum>
+  <w:abstractNum w:abstractNumId="3" w15:restartNumberingAfterBreak="0">
+    <w:nsid w:val="56F07AFB"/>
+    <w:multiLevelType w:val="hybridMultilevel"/>
+    <w:tmpl w:val="6CC68A3E"/>
+    <w:lvl w:ilvl="0" w:tplc="04090001">
+      <w:start w:val="1"/>
+      <w:numFmt w:val="bullet"/>
+      <w:lvlText w:val=""/>
+      <w:lvlJc w:val="left"/>
+      <w:pPr>
+        <w:ind w:left="720" w:hanging="360"/>
+      </w:pPr>
+      <w:rPr>
+        <w:rFonts w:ascii="Symbol" w:hAnsi="Symbol" w:hint="default"/>
+      </w:rPr>
+    </w:lvl>
+    <w:lvl w:ilvl="1" w:tplc="04090003" w:tentative="1">
+      <w:start w:val="1"/>
+      <w:numFmt w:val="bullet"/>
+      <w:lvlText w:val="o"/>
+      <w:lvlJc w:val="left"/>
+      <w:pPr>
+        <w:ind w:left="1440" w:hanging="360"/>
+      </w:pPr>
+      <w:rPr>
+        <w:rFonts w:ascii="Courier New" w:hAnsi="Courier New" w:cs="Courier New" w:hint="default"/>
+      </w:rPr>
+    </w:lvl>
+    <w:lvl w:ilvl="2" w:tplc="04090005" w:tentative="1">
+      <w:start w:val="1"/>
+      <w:numFmt w:val="bullet"/>
+      <w:lvlText w:val=""/>
+      <w:lvlJc w:val="left"/>
+      <w:pPr>
+        <w:ind w:left="2160" w:hanging="360"/>
+      </w:pPr>
+      <w:rPr>
+        <w:rFonts w:ascii="Wingdings" w:hAnsi="Wingdings" w:hint="default"/>
+      </w:rPr>
+    </w:lvl>
+    <w:lvl w:ilvl="3" w:tplc="04090001" w:tentative="1">
+      <w:start w:val="1"/>
+      <w:numFmt w:val="bullet"/>
+      <w:lvlText w:val=""/>
+      <w:lvlJc w:val="left"/>
+      <w:pPr>
+        <w:ind w:left="2880" w:hanging="360"/>
+      </w:pPr>
+      <w:rPr>
+        <w:rFonts w:ascii="Symbol" w:hAnsi="Symbol" w:hint="default"/>
+      </w:rPr>
+    </w:lvl>
+    <w:lvl w:ilvl="4" w:tplc="04090003" w:tentative="1">
+      <w:start w:val="1"/>
+      <w:numFmt w:val="bullet"/>
+      <w:lvlText w:val="o"/>
+      <w:lvlJc w:val="left"/>
+      <w:pPr>
+        <w:ind w:left="3600" w:hanging="360"/>
+      </w:pPr>
+      <w:rPr>
+        <w:rFonts w:ascii="Courier New" w:hAnsi="Courier New" w:cs="Courier New" w:hint="default"/>
+      </w:rPr>
+    </w:lvl>
+    <w:lvl w:ilvl="5" w:tplc="04090005" w:tentative="1">
+      <w:start w:val="1"/>
+      <w:numFmt w:val="bullet"/>
+      <w:lvlText w:val=""/>
+      <w:lvlJc w:val="left"/>
+      <w:pPr>
+        <w:ind w:left="4320" w:hanging="360"/>
+      </w:pPr>
+      <w:rPr>
+        <w:rFonts w:ascii="Wingdings" w:hAnsi="Wingdings" w:hint="default"/>
+      </w:rPr>
+    </w:lvl>
+    <w:lvl w:ilvl="6" w:tplc="04090001" w:tentative="1">
+      <w:start w:val="1"/>
+      <w:numFmt w:val="bullet"/>
+      <w:lvlText w:val=""/>
+      <w:lvlJc w:val="left"/>
+      <w:pPr>
+        <w:ind w:left="5040" w:hanging="360"/>
+      </w:pPr>
+      <w:rPr>
+        <w:rFonts w:ascii="Symbol" w:hAnsi="Symbol" w:hint="default"/>
+      </w:rPr>
+    </w:lvl>
+    <w:lvl w:ilvl="7" w:tplc="04090003" w:tentative="1">
+      <w:start w:val="1"/>
+      <w:numFmt w:val="bullet"/>
+      <w:lvlText w:val="o"/>
+      <w:lvlJc w:val="left"/>
+      <w:pPr>
+        <w:ind w:left="5760" w:hanging="360"/>
+      </w:pPr>
+      <w:rPr>
+        <w:rFonts w:ascii="Courier New" w:hAnsi="Courier New" w:cs="Courier New" w:hint="default"/>
+      </w:rPr>
+    </w:lvl>
+    <w:lvl w:ilvl="8" w:tplc="04090005" w:tentative="1">
+      <w:start w:val="1"/>
+      <w:numFmt w:val="bullet"/>
+      <w:lvlText w:val=""/>
+      <w:lvlJc w:val="left"/>
+      <w:pPr>
+        <w:ind w:left="6480" w:hanging="360"/>
+      </w:pPr>
+      <w:rPr>
+        <w:rFonts w:ascii="Wingdings" w:hAnsi="Wingdings" w:hint="default"/>
+      </w:rPr>
+    </w:lvl>
+  </w:abstractNum>
+  <w:abstractNum w:abstractNumId="4" w15:restartNumberingAfterBreak="0">
+    <w:nsid w:val="5F9931EE"/>
+    <w:multiLevelType w:val="hybridMultilevel"/>
+    <w:tmpl w:val="626EB194"/>
+    <w:lvl w:ilvl="0" w:tplc="04090001">
+      <w:start w:val="1"/>
+      <w:numFmt w:val="bullet"/>
+      <w:lvlText w:val=""/>
+      <w:lvlJc w:val="left"/>
+      <w:pPr>
+        <w:ind w:left="720" w:hanging="360"/>
+      </w:pPr>
+      <w:rPr>
+        <w:rFonts w:ascii="Symbol" w:hAnsi="Symbol" w:hint="default"/>
+      </w:rPr>
+    </w:lvl>
+    <w:lvl w:ilvl="1" w:tplc="04090003" w:tentative="1">
+      <w:start w:val="1"/>
+      <w:numFmt w:val="bullet"/>
+      <w:lvlText w:val="o"/>
+      <w:lvlJc w:val="left"/>
+      <w:pPr>
+        <w:ind w:left="1440" w:hanging="360"/>
+      </w:pPr>
+      <w:rPr>
+        <w:rFonts w:ascii="Courier New" w:hAnsi="Courier New" w:cs="Courier New" w:hint="default"/>
+      </w:rPr>
+    </w:lvl>
+    <w:lvl w:ilvl="2" w:tplc="04090005" w:tentative="1">
+      <w:start w:val="1"/>
+      <w:numFmt w:val="bullet"/>
+      <w:lvlText w:val=""/>
+      <w:lvlJc w:val="left"/>
+      <w:pPr>
+        <w:ind w:left="2160" w:hanging="360"/>
+      </w:pPr>
+      <w:rPr>
+        <w:rFonts w:ascii="Wingdings" w:hAnsi="Wingdings" w:hint="default"/>
+      </w:rPr>
+    </w:lvl>
+    <w:lvl w:ilvl="3" w:tplc="04090001" w:tentative="1">
+      <w:start w:val="1"/>
+      <w:numFmt w:val="bullet"/>
+      <w:lvlText w:val=""/>
+      <w:lvlJc w:val="left"/>
+      <w:pPr>
+        <w:ind w:left="2880" w:hanging="360"/>
+      </w:pPr>
+      <w:rPr>
+        <w:rFonts w:ascii="Symbol" w:hAnsi="Symbol" w:hint="default"/>
+      </w:rPr>
+    </w:lvl>
+    <w:lvl w:ilvl="4" w:tplc="04090003" w:tentative="1">
+      <w:start w:val="1"/>
+      <w:numFmt w:val="bullet"/>
+      <w:lvlText w:val="o"/>
+      <w:lvlJc w:val="left"/>
+      <w:pPr>
+        <w:ind w:left="3600" w:hanging="360"/>
+      </w:pPr>
+      <w:rPr>
+        <w:rFonts w:ascii="Courier New" w:hAnsi="Courier New" w:cs="Courier New" w:hint="default"/>
+      </w:rPr>
+    </w:lvl>
+    <w:lvl w:ilvl="5" w:tplc="04090005" w:tentative="1">
+      <w:start w:val="1"/>
+      <w:numFmt w:val="bullet"/>
+      <w:lvlText w:val=""/>
+      <w:lvlJc w:val="left"/>
+      <w:pPr>
+        <w:ind w:left="4320" w:hanging="360"/>
+      </w:pPr>
+      <w:rPr>
+        <w:rFonts w:ascii="Wingdings" w:hAnsi="Wingdings" w:hint="default"/>
+      </w:rPr>
+    </w:lvl>
+    <w:lvl w:ilvl="6" w:tplc="04090001" w:tentative="1">
+      <w:start w:val="1"/>
+      <w:numFmt w:val="bullet"/>
+      <w:lvlText w:val=""/>
+      <w:lvlJc w:val="left"/>
+      <w:pPr>
+        <w:ind w:left="5040" w:hanging="360"/>
+      </w:pPr>
+      <w:rPr>
+        <w:rFonts w:ascii="Symbol" w:hAnsi="Symbol" w:hint="default"/>
+      </w:rPr>
+    </w:lvl>
+    <w:lvl w:ilvl="7" w:tplc="04090003" w:tentative="1">
+      <w:start w:val="1"/>
+      <w:numFmt w:val="bullet"/>
+      <w:lvlText w:val="o"/>
+      <w:lvlJc w:val="left"/>
+      <w:pPr>
+        <w:ind w:left="5760" w:hanging="360"/>
+      </w:pPr>
+      <w:rPr>
+        <w:rFonts w:ascii="Courier New" w:hAnsi="Courier New" w:cs="Courier New" w:hint="default"/>
+      </w:rPr>
+    </w:lvl>
+    <w:lvl w:ilvl="8" w:tplc="04090005" w:tentative="1">
+      <w:start w:val="1"/>
+      <w:numFmt w:val="bullet"/>
+      <w:lvlText w:val=""/>
+      <w:lvlJc w:val="left"/>
+      <w:pPr>
+        <w:ind w:left="6480" w:hanging="360"/>
+      </w:pPr>
+      <w:rPr>
+        <w:rFonts w:ascii="Wingdings" w:hAnsi="Wingdings" w:hint="default"/>
+      </w:rPr>
+    </w:lvl>
+  </w:abstractNum>
+  <w:num w:numId="1" w16cid:durableId="1444305597">
+    <w:abstractNumId w:val="0"/>
+  </w:num>
+  <w:num w:numId="2" w16cid:durableId="875118422">
+    <w:abstractNumId w:val="2"/>
+  </w:num>
+  <w:num w:numId="3" w16cid:durableId="584997161">
+    <w:abstractNumId w:val="1"/>
+  </w:num>
+  <w:num w:numId="4" w16cid:durableId="481970346">
+    <w:abstractNumId w:val="4"/>
+  </w:num>
+  <w:num w:numId="5" w16cid:durableId="419454276">
+    <w:abstractNumId w:val="3"/>
+  </w:num>
+</w:numbering>
 </file>
 
 <file path=word/styles.xml><?xml version="1.0" encoding="utf-8"?>
@@ -1795,6 +3119,24 @@
       <w:shd w:val="clear" w:color="auto" w:fill="E1DFDD"/>
     </w:rPr>
   </w:style>
+  <w:style w:type="paragraph" w:styleId="ListParagraph">
+    <w:name w:val="List Paragraph"/>
+    <w:basedOn w:val="Normal"/>
+    <w:uiPriority w:val="34"/>
+    <w:qFormat/>
+    <w:rsid w:val="00F00AA1"/>
+    <w:pPr>
+      <w:spacing w:after="200" w:line="276" w:lineRule="auto"/>
+      <w:ind w:left="720"/>
+      <w:contextualSpacing/>
+    </w:pPr>
+    <w:rPr>
+      <w:rFonts w:eastAsiaTheme="minorEastAsia"/>
+      <w:kern w:val="0"/>
+      <w:lang w:eastAsia="zh-TW"/>
+      <w14:ligatures w14:val="none"/>
+    </w:rPr>
+  </w:style>
 </w:styles>
 </file>
 
@@ -2094,15 +3436,6 @@
 </file>
 
 <file path=customXml/item1.xml><?xml version="1.0" encoding="utf-8"?>
-<?mso-contentType ?>
-<FormTemplates xmlns="http://schemas.microsoft.com/sharepoint/v3/contenttype/forms">
-  <Display>DocumentLibraryForm</Display>
-  <Edit>DocumentLibraryForm</Edit>
-  <New>DocumentLibraryForm</New>
-</FormTemplates>
-</file>
-
-<file path=customXml/item2.xml><?xml version="1.0" encoding="utf-8"?>
 <ct:contentTypeSchema xmlns:ct="http://schemas.microsoft.com/office/2006/metadata/contentType" xmlns:ma="http://schemas.microsoft.com/office/2006/metadata/properties/metaAttributes" ct:_="" ma:_="" ma:contentTypeName="Document" ma:contentTypeID="0x01010070DF50843DEB8E4BA89860477AB2C481" ma:contentTypeVersion="19" ma:contentTypeDescription="Create a new document." ma:contentTypeScope="" ma:versionID="b7043b8113b4fc0e5c80daeafa8cb458">
   <xsd:schema xmlns:xsd="http://www.w3.org/2001/XMLSchema" xmlns:xs="http://www.w3.org/2001/XMLSchema" xmlns:p="http://schemas.microsoft.com/office/2006/metadata/properties" xmlns:ns2="c5066c11-86c8-4c1c-b749-5681321d4535" xmlns:ns3="502fd2cd-f14c-4760-9a26-64de99db65d4" targetNamespace="http://schemas.microsoft.com/office/2006/metadata/properties" ma:root="true" ma:fieldsID="165fa518438ef8f38078ac1fc9bc3b83" ns2:_="" ns3:_="">
     <xsd:import namespace="c5066c11-86c8-4c1c-b749-5681321d4535"/>
@@ -2365,6 +3698,15 @@
 </ct:contentTypeSchema>
 </file>
 
+<file path=customXml/item2.xml><?xml version="1.0" encoding="utf-8"?>
+<?mso-contentType ?>
+<FormTemplates xmlns="http://schemas.microsoft.com/sharepoint/v3/contenttype/forms">
+  <Display>DocumentLibraryForm</Display>
+  <Edit>DocumentLibraryForm</Edit>
+  <New>DocumentLibraryForm</New>
+</FormTemplates>
+</file>
+
 <file path=customXml/item3.xml><?xml version="1.0" encoding="utf-8"?>
 <p:properties xmlns:p="http://schemas.microsoft.com/office/2006/metadata/properties" xmlns:xsi="http://www.w3.org/2001/XMLSchema-instance" xmlns:pc="http://schemas.microsoft.com/office/infopath/2007/PartnerControls">
   <documentManagement>
@@ -2379,14 +3721,6 @@
 </file>
 
 <file path=customXml/itemProps1.xml><?xml version="1.0" encoding="utf-8"?>
-<ds:datastoreItem xmlns:ds="http://schemas.openxmlformats.org/officeDocument/2006/customXml" ds:itemID="{E27FB523-331C-474C-AE2A-0C12973E23B1}">
-  <ds:schemaRefs>
-    <ds:schemaRef ds:uri="http://schemas.microsoft.com/sharepoint/v3/contenttype/forms"/>
-  </ds:schemaRefs>
-</ds:datastoreItem>
-</file>
-
-<file path=customXml/itemProps2.xml><?xml version="1.0" encoding="utf-8"?>
 <ds:datastoreItem xmlns:ds="http://schemas.openxmlformats.org/officeDocument/2006/customXml" ds:itemID="{E40FBFC0-FA17-4521-9B5F-A48C1C23B0EB}">
   <ds:schemaRefs>
     <ds:schemaRef ds:uri="http://schemas.microsoft.com/office/2006/metadata/contentType"/>
@@ -2405,6 +3739,14 @@
 </ds:datastoreItem>
 </file>
 
+<file path=customXml/itemProps2.xml><?xml version="1.0" encoding="utf-8"?>
+<ds:datastoreItem xmlns:ds="http://schemas.openxmlformats.org/officeDocument/2006/customXml" ds:itemID="{E27FB523-331C-474C-AE2A-0C12973E23B1}">
+  <ds:schemaRefs>
+    <ds:schemaRef ds:uri="http://schemas.microsoft.com/sharepoint/v3/contenttype/forms"/>
+  </ds:schemaRefs>
+</ds:datastoreItem>
+</file>
+
 <file path=customXml/itemProps3.xml><?xml version="1.0" encoding="utf-8"?>
 <ds:datastoreItem xmlns:ds="http://schemas.openxmlformats.org/officeDocument/2006/customXml" ds:itemID="{C91F02BB-620F-417A-8D2F-2C9D9BBD27D5}">
   <ds:schemaRefs>

</xml_diff>

<commit_message>
Additional improvements to results doc
</commit_message>
<xml_diff>
--- a/docassemble/MaineTANFEstimator/data/templates/tanf-details.docx
+++ b/docassemble/MaineTANFEstimator/data/templates/tanf-details.docx
@@ -164,9 +164,6 @@
       </w:r>
       <w:r>
         <w:tab/>
-      </w:r>
-      <w:proofErr w:type="gramStart"/>
-      <w:r>
         <w:t xml:space="preserve">{{ </w:t>
       </w:r>
       <w:proofErr w:type="spellStart"/>
@@ -174,7 +171,6 @@
         <w:t>HHChildren</w:t>
       </w:r>
       <w:proofErr w:type="spellEnd"/>
-      <w:proofErr w:type="gramEnd"/>
       <w:r>
         <w:t xml:space="preserve"> }}</w:t>
       </w:r>
@@ -203,9 +199,6 @@
       </w:r>
       <w:r>
         <w:tab/>
-      </w:r>
-      <w:proofErr w:type="gramStart"/>
-      <w:r>
         <w:t xml:space="preserve">{{ </w:t>
       </w:r>
       <w:proofErr w:type="spellStart"/>
@@ -213,7 +206,6 @@
         <w:t>HHAdults</w:t>
       </w:r>
       <w:proofErr w:type="spellEnd"/>
-      <w:proofErr w:type="gramEnd"/>
       <w:r>
         <w:t xml:space="preserve"> }}</w:t>
       </w:r>
@@ -248,9 +240,6 @@
       </w:r>
       <w:r>
         <w:tab/>
-      </w:r>
-      <w:proofErr w:type="gramStart"/>
-      <w:r>
         <w:t xml:space="preserve">{{ </w:t>
       </w:r>
       <w:proofErr w:type="spellStart"/>
@@ -258,7 +247,6 @@
         <w:t>HHTotal</w:t>
       </w:r>
       <w:proofErr w:type="spellEnd"/>
-      <w:proofErr w:type="gramEnd"/>
       <w:r>
         <w:t xml:space="preserve"> }}</w:t>
       </w:r>
@@ -302,15 +290,7 @@
       </w:r>
       <w:r>
         <w:tab/>
-        <w:t>$</w:t>
-      </w:r>
-      <w:proofErr w:type="gramStart"/>
-      <w:r>
-        <w:t>{{ ‘</w:t>
-      </w:r>
-      <w:proofErr w:type="gramEnd"/>
-      <w:r>
-        <w:t>{:,.0f}’.format(MUI) }}</w:t>
+        <w:t>${{ ‘{:,.0f}’.format(MUI) }}</w:t>
       </w:r>
     </w:p>
     <w:p>
@@ -320,15 +300,7 @@
       </w:r>
       <w:r>
         <w:tab/>
-        <w:t>$</w:t>
-      </w:r>
-      <w:proofErr w:type="gramStart"/>
-      <w:r>
-        <w:t>{{ ‘</w:t>
-      </w:r>
-      <w:proofErr w:type="gramEnd"/>
-      <w:r>
-        <w:t>{:,.0f}’.format(</w:t>
+        <w:t>${{ ‘{:,.0f}’.format(</w:t>
       </w:r>
       <w:proofErr w:type="spellStart"/>
       <w:r>
@@ -388,15 +360,7 @@
       </w:r>
       <w:r>
         <w:tab/>
-        <w:t>$</w:t>
-      </w:r>
-      <w:proofErr w:type="gramStart"/>
-      <w:r>
-        <w:t>{{ ‘</w:t>
-      </w:r>
-      <w:proofErr w:type="gramEnd"/>
-      <w:r>
-        <w:t>{:,</w:t>
+        <w:t>${{ ‘{:,</w:t>
       </w:r>
       <w:r>
         <w:t>.</w:t>
@@ -436,15 +400,7 @@
       </w:r>
       <w:r>
         <w:tab/>
-        <w:t>$</w:t>
-      </w:r>
-      <w:proofErr w:type="gramStart"/>
-      <w:r>
-        <w:t>{{ ‘</w:t>
-      </w:r>
-      <w:proofErr w:type="gramEnd"/>
-      <w:r>
-        <w:t>{:,.0f}’.format(GMUI) }}</w:t>
+        <w:t>${{ ‘{:,.0f}’.format(GMUI) }}</w:t>
       </w:r>
     </w:p>
     <w:p/>
@@ -476,30 +432,16 @@
       </w:r>
       <w:r>
         <w:tab/>
-        <w:t>$</w:t>
-      </w:r>
-      <w:proofErr w:type="gramStart"/>
-      <w:r>
-        <w:t>{{ ‘</w:t>
-      </w:r>
-      <w:proofErr w:type="gramEnd"/>
-      <w:r>
-        <w:t>{:,.0f}’.format(MEI) }}</w:t>
-      </w:r>
-    </w:p>
-    <w:p>
-      <w:r>
-        <w:tab/>
-      </w:r>
-      <w:proofErr w:type="gramStart"/>
-      <w:r>
+        <w:t>${{ ‘{:,.0f}’.format(MEI) }}</w:t>
+      </w:r>
+    </w:p>
+    <w:p>
+      <w:r>
+        <w:tab/>
         <w:t xml:space="preserve">Biweekly  </w:t>
       </w:r>
       <w:r>
         <w:tab/>
-      </w:r>
-      <w:proofErr w:type="gramEnd"/>
-      <w:r>
         <w:t>${{ ‘{:,.0f}’.format(</w:t>
       </w:r>
       <w:proofErr w:type="spellStart"/>
@@ -540,15 +482,7 @@
       </w:r>
       <w:r>
         <w:tab/>
-        <w:t>$</w:t>
-      </w:r>
-      <w:proofErr w:type="gramStart"/>
-      <w:r>
-        <w:t>{{ ‘</w:t>
-      </w:r>
-      <w:proofErr w:type="gramEnd"/>
-      <w:r>
-        <w:t>{:,.0f}’.format(WEI</w:t>
+        <w:t>${{ ‘{:,.0f}’.format(WEI</w:t>
       </w:r>
       <w:r>
         <w:t>) }}</w:t>
@@ -603,28 +537,15 @@
       </w:r>
       <w:r>
         <w:tab/>
-        <w:t>$</w:t>
-      </w:r>
-      <w:proofErr w:type="gramStart"/>
-      <w:r>
-        <w:t>{{ ‘</w:t>
-      </w:r>
-      <w:proofErr w:type="gramEnd"/>
-      <w:r>
-        <w:t>{:,.0f}’.format(GMEI) }}</w:t>
+        <w:t>${{ ‘{:,.0f}’.format(GMEI) }}</w:t>
       </w:r>
     </w:p>
     <w:p>
       <w:r>
         <w:t>Countable Monthly Earned Income: $</w:t>
       </w:r>
-      <w:proofErr w:type="gramStart"/>
-      <w:r>
-        <w:t>{{ ‘</w:t>
-      </w:r>
-      <w:proofErr w:type="gramEnd"/>
-      <w:r>
-        <w:t>{:,.0f</w:t>
+      <w:r>
+        <w:t>{{ ‘{:,.0f</w:t>
       </w:r>
       <w:r>
         <w:t>}</w:t>
@@ -638,15 +559,7 @@
     </w:p>
     <w:p>
       <w:r>
-        <w:t>Child Support Paid Outside the Household: $</w:t>
-      </w:r>
-      <w:proofErr w:type="gramStart"/>
-      <w:r>
-        <w:t>{{ ‘</w:t>
-      </w:r>
-      <w:proofErr w:type="gramEnd"/>
-      <w:r>
-        <w:t>{:,.0f}’.format(CSP) }}</w:t>
+        <w:t>Child Support Paid Outside the Household: ${{ ‘{:,.0f}’.format(CSP) }}</w:t>
       </w:r>
       <w:r>
         <w:tab/>
@@ -666,13 +579,8 @@
         <w:t xml:space="preserve">): </w:t>
       </w:r>
       <w:r>
-        <w:t>$</w:t>
-      </w:r>
-      <w:proofErr w:type="gramStart"/>
-      <w:r>
-        <w:t>{{ ‘</w:t>
-      </w:r>
-      <w:proofErr w:type="gramEnd"/>
+        <w:t>${{ ‘</w:t>
+      </w:r>
       <w:r>
         <w:t>{:,.0f}’.format</w:t>
       </w:r>
@@ -743,7 +651,6 @@
       <w:r>
         <w:tab/>
       </w:r>
-      <w:proofErr w:type="gramStart"/>
       <w:r>
         <w:t xml:space="preserve">{{ </w:t>
       </w:r>
@@ -752,7 +659,6 @@
         <w:t>SONResult</w:t>
       </w:r>
       <w:proofErr w:type="spellEnd"/>
-      <w:proofErr w:type="gramEnd"/>
       <w:r>
         <w:t xml:space="preserve"> }}</w:t>
       </w:r>
@@ -865,15 +771,7 @@
         <w:t xml:space="preserve"> Amount</w:t>
       </w:r>
       <w:r>
-        <w:t>: $</w:t>
-      </w:r>
-      <w:proofErr w:type="gramStart"/>
-      <w:r>
-        <w:t>{{ ‘</w:t>
-      </w:r>
-      <w:proofErr w:type="gramEnd"/>
-      <w:r>
-        <w:t>{:,.0f}’.format(</w:t>
+        <w:t>: ${{ ‘{:,.0f}’.format(</w:t>
       </w:r>
       <w:proofErr w:type="spellStart"/>
       <w:r>
@@ -919,15 +817,7 @@
         <w:t xml:space="preserve">: </w:t>
       </w:r>
       <w:r>
-        <w:t>$</w:t>
-      </w:r>
-      <w:proofErr w:type="gramStart"/>
-      <w:r>
-        <w:t>{{ ‘</w:t>
-      </w:r>
-      <w:proofErr w:type="gramEnd"/>
-      <w:r>
-        <w:t>{:,.0f</w:t>
+        <w:t>${{ ‘{:,.0f</w:t>
       </w:r>
       <w:r>
         <w:t>}’.format(SNHAI)</w:t>
@@ -1034,13 +924,8 @@
       <w:r>
         <w:t>$</w:t>
       </w:r>
-      <w:proofErr w:type="gramStart"/>
-      <w:r>
-        <w:t>{{ ‘</w:t>
-      </w:r>
-      <w:proofErr w:type="gramEnd"/>
-      <w:r>
-        <w:t>{:,.0f</w:t>
+      <w:r>
+        <w:t>{{ ‘{:,.0f</w:t>
       </w:r>
       <w:r>
         <w:t>}</w:t>
@@ -1060,15 +945,7 @@
         <w:t xml:space="preserve">Eligible for </w:t>
       </w:r>
       <w:r>
-        <w:t xml:space="preserve">Special Need Housing </w:t>
-      </w:r>
-      <w:proofErr w:type="gramStart"/>
-      <w:r>
-        <w:t>Allowance?:</w:t>
-      </w:r>
-      <w:proofErr w:type="gramEnd"/>
-      <w:r>
-        <w:t xml:space="preserve"> </w:t>
+        <w:t xml:space="preserve">Special Need Housing Allowance?: </w:t>
       </w:r>
       <w:r>
         <w:tab/>
@@ -1198,13 +1075,8 @@
       </w:r>
       <w:r>
         <w:tab/>
-        <w:t>$</w:t>
-      </w:r>
-      <w:proofErr w:type="gramStart"/>
-      <w:r>
-        <w:t>{{ ‘</w:t>
-      </w:r>
-      <w:proofErr w:type="gramEnd"/>
+        <w:t>${{ ‘</w:t>
+      </w:r>
       <w:r>
         <w:t>{:,.0f}’.format(</w:t>
       </w:r>
@@ -1269,19 +1141,7 @@
         <w:rPr>
           <w:b/>
         </w:rPr>
-        <w:t xml:space="preserve">To apply for </w:t>
-      </w:r>
-      <w:r>
-        <w:rPr>
-          <w:b/>
-        </w:rPr>
-        <w:t>TANF</w:t>
-      </w:r>
-      <w:r>
-        <w:rPr>
-          <w:b/>
-        </w:rPr>
-        <w:t xml:space="preserve">, you have options! You can: </w:t>
+        <w:t xml:space="preserve">To apply for TANF, you have options! You can: </w:t>
       </w:r>
     </w:p>
     <w:p>
@@ -1458,19 +1318,7 @@
         <w:rPr>
           <w:b/>
         </w:rPr>
-        <w:t xml:space="preserve">After you apply for </w:t>
-      </w:r>
-      <w:r>
-        <w:rPr>
-          <w:b/>
-        </w:rPr>
-        <w:t>TANF</w:t>
-      </w:r>
-      <w:r>
-        <w:rPr>
-          <w:b/>
-        </w:rPr>
-        <w:t xml:space="preserve"> </w:t>
+        <w:t xml:space="preserve">After you apply for TANF </w:t>
       </w:r>
     </w:p>
     <w:p>
@@ -1494,19 +1342,39 @@
         </w:numPr>
       </w:pPr>
       <w:r>
-        <w:t xml:space="preserve">If your </w:t>
-      </w:r>
-      <w:r>
-        <w:t>TANF</w:t>
-      </w:r>
-      <w:r>
-        <w:t xml:space="preserve"> is approved, DHHS will send you a letter that explains how much your </w:t>
-      </w:r>
-      <w:r>
-        <w:t>TANF</w:t>
-      </w:r>
-      <w:r>
-        <w:t xml:space="preserve"> benefits are every month and how to use them.</w:t>
+        <w:t>DHHS needs to approve or deny a case within 30 days of the date of application.  If you’re approved, you’ll get TANF benefits back to the date you applied.</w:t>
+      </w:r>
+    </w:p>
+    <w:p>
+      <w:pPr>
+        <w:pStyle w:val="ListParagraph"/>
+        <w:numPr>
+          <w:ilvl w:val="0"/>
+          <w:numId w:val="4"/>
+        </w:numPr>
+      </w:pPr>
+      <w:r>
+        <w:t xml:space="preserve">You have to attend ASPIRE orientation before you can be approved for TANF.  After you apply, make sure you look out for a letter from DHHS with the date and time of orientation.  If you can’t make that time, you can call </w:t>
+      </w:r>
+      <w:proofErr w:type="spellStart"/>
+      <w:r>
+        <w:t>Fedcap</w:t>
+      </w:r>
+      <w:proofErr w:type="spellEnd"/>
+      <w:r>
+        <w:t xml:space="preserve"> to reschedule!</w:t>
+      </w:r>
+    </w:p>
+    <w:p>
+      <w:pPr>
+        <w:pStyle w:val="ListParagraph"/>
+        <w:numPr>
+          <w:ilvl w:val="0"/>
+          <w:numId w:val="4"/>
+        </w:numPr>
+      </w:pPr>
+      <w:r>
+        <w:t>If your TANF is approved, DHHS will send you a letter that explains how much your TANF benefits are every month and how to use them.</w:t>
       </w:r>
     </w:p>
     <w:p>
@@ -1535,21 +1403,7 @@
         </w:rPr>
       </w:pPr>
       <w:r>
-        <w:t xml:space="preserve">If you are denied </w:t>
-      </w:r>
-      <w:r>
-        <w:t>TANF</w:t>
-      </w:r>
-      <w:r>
-        <w:t xml:space="preserve"> or </w:t>
-      </w:r>
-      <w:proofErr w:type="gramStart"/>
-      <w:r>
-        <w:t>you disagree</w:t>
-      </w:r>
-      <w:proofErr w:type="gramEnd"/>
-      <w:r>
-        <w:t xml:space="preserve"> with how much DHHS gives you, you have rights. </w:t>
+        <w:t xml:space="preserve">If you are denied TANF or you disagree with how much DHHS gives you, you have rights. </w:t>
       </w:r>
     </w:p>
     <w:p>
@@ -3436,6 +3290,28 @@
 </file>
 
 <file path=customXml/item1.xml><?xml version="1.0" encoding="utf-8"?>
+<p:properties xmlns:p="http://schemas.microsoft.com/office/2006/metadata/properties" xmlns:xsi="http://www.w3.org/2001/XMLSchema-instance" xmlns:pc="http://schemas.microsoft.com/office/infopath/2007/PartnerControls">
+  <documentManagement>
+    <DateandTime xmlns="c5066c11-86c8-4c1c-b749-5681321d4535" xsi:nil="true"/>
+    <lcf76f155ced4ddcb4097134ff3c332f xmlns="c5066c11-86c8-4c1c-b749-5681321d4535">
+      <Terms xmlns="http://schemas.microsoft.com/office/infopath/2007/PartnerControls"/>
+    </lcf76f155ced4ddcb4097134ff3c332f>
+    <Test xmlns="c5066c11-86c8-4c1c-b749-5681321d4535" xsi:nil="true"/>
+    <TaxCatchAll xmlns="502fd2cd-f14c-4760-9a26-64de99db65d4"/>
+  </documentManagement>
+</p:properties>
+</file>
+
+<file path=customXml/item2.xml><?xml version="1.0" encoding="utf-8"?>
+<?mso-contentType ?>
+<FormTemplates xmlns="http://schemas.microsoft.com/sharepoint/v3/contenttype/forms">
+  <Display>DocumentLibraryForm</Display>
+  <Edit>DocumentLibraryForm</Edit>
+  <New>DocumentLibraryForm</New>
+</FormTemplates>
+</file>
+
+<file path=customXml/item3.xml><?xml version="1.0" encoding="utf-8"?>
 <ct:contentTypeSchema xmlns:ct="http://schemas.microsoft.com/office/2006/metadata/contentType" xmlns:ma="http://schemas.microsoft.com/office/2006/metadata/properties/metaAttributes" ct:_="" ma:_="" ma:contentTypeName="Document" ma:contentTypeID="0x01010070DF50843DEB8E4BA89860477AB2C481" ma:contentTypeVersion="19" ma:contentTypeDescription="Create a new document." ma:contentTypeScope="" ma:versionID="b7043b8113b4fc0e5c80daeafa8cb458">
   <xsd:schema xmlns:xsd="http://www.w3.org/2001/XMLSchema" xmlns:xs="http://www.w3.org/2001/XMLSchema" xmlns:p="http://schemas.microsoft.com/office/2006/metadata/properties" xmlns:ns2="c5066c11-86c8-4c1c-b749-5681321d4535" xmlns:ns3="502fd2cd-f14c-4760-9a26-64de99db65d4" targetNamespace="http://schemas.microsoft.com/office/2006/metadata/properties" ma:root="true" ma:fieldsID="165fa518438ef8f38078ac1fc9bc3b83" ns2:_="" ns3:_="">
     <xsd:import namespace="c5066c11-86c8-4c1c-b749-5681321d4535"/>
@@ -3698,29 +3574,26 @@
 </ct:contentTypeSchema>
 </file>
 
-<file path=customXml/item2.xml><?xml version="1.0" encoding="utf-8"?>
-<?mso-contentType ?>
-<FormTemplates xmlns="http://schemas.microsoft.com/sharepoint/v3/contenttype/forms">
-  <Display>DocumentLibraryForm</Display>
-  <Edit>DocumentLibraryForm</Edit>
-  <New>DocumentLibraryForm</New>
-</FormTemplates>
+<file path=customXml/itemProps1.xml><?xml version="1.0" encoding="utf-8"?>
+<ds:datastoreItem xmlns:ds="http://schemas.openxmlformats.org/officeDocument/2006/customXml" ds:itemID="{C91F02BB-620F-417A-8D2F-2C9D9BBD27D5}">
+  <ds:schemaRefs>
+    <ds:schemaRef ds:uri="http://schemas.microsoft.com/office/2006/metadata/properties"/>
+    <ds:schemaRef ds:uri="http://schemas.microsoft.com/office/infopath/2007/PartnerControls"/>
+    <ds:schemaRef ds:uri="c5066c11-86c8-4c1c-b749-5681321d4535"/>
+    <ds:schemaRef ds:uri="502fd2cd-f14c-4760-9a26-64de99db65d4"/>
+  </ds:schemaRefs>
+</ds:datastoreItem>
 </file>
 
-<file path=customXml/item3.xml><?xml version="1.0" encoding="utf-8"?>
-<p:properties xmlns:p="http://schemas.microsoft.com/office/2006/metadata/properties" xmlns:xsi="http://www.w3.org/2001/XMLSchema-instance" xmlns:pc="http://schemas.microsoft.com/office/infopath/2007/PartnerControls">
-  <documentManagement>
-    <DateandTime xmlns="c5066c11-86c8-4c1c-b749-5681321d4535" xsi:nil="true"/>
-    <lcf76f155ced4ddcb4097134ff3c332f xmlns="c5066c11-86c8-4c1c-b749-5681321d4535">
-      <Terms xmlns="http://schemas.microsoft.com/office/infopath/2007/PartnerControls"/>
-    </lcf76f155ced4ddcb4097134ff3c332f>
-    <Test xmlns="c5066c11-86c8-4c1c-b749-5681321d4535" xsi:nil="true"/>
-    <TaxCatchAll xmlns="502fd2cd-f14c-4760-9a26-64de99db65d4"/>
-  </documentManagement>
-</p:properties>
+<file path=customXml/itemProps2.xml><?xml version="1.0" encoding="utf-8"?>
+<ds:datastoreItem xmlns:ds="http://schemas.openxmlformats.org/officeDocument/2006/customXml" ds:itemID="{E27FB523-331C-474C-AE2A-0C12973E23B1}">
+  <ds:schemaRefs>
+    <ds:schemaRef ds:uri="http://schemas.microsoft.com/sharepoint/v3/contenttype/forms"/>
+  </ds:schemaRefs>
+</ds:datastoreItem>
 </file>
 
-<file path=customXml/itemProps1.xml><?xml version="1.0" encoding="utf-8"?>
+<file path=customXml/itemProps3.xml><?xml version="1.0" encoding="utf-8"?>
 <ds:datastoreItem xmlns:ds="http://schemas.openxmlformats.org/officeDocument/2006/customXml" ds:itemID="{E40FBFC0-FA17-4521-9B5F-A48C1C23B0EB}">
   <ds:schemaRefs>
     <ds:schemaRef ds:uri="http://schemas.microsoft.com/office/2006/metadata/contentType"/>
@@ -3737,23 +3610,4 @@
     <ds:schemaRef ds:uri="http://schemas.microsoft.com/internal/obd"/>
   </ds:schemaRefs>
 </ds:datastoreItem>
-</file>
-
-<file path=customXml/itemProps2.xml><?xml version="1.0" encoding="utf-8"?>
-<ds:datastoreItem xmlns:ds="http://schemas.openxmlformats.org/officeDocument/2006/customXml" ds:itemID="{E27FB523-331C-474C-AE2A-0C12973E23B1}">
-  <ds:schemaRefs>
-    <ds:schemaRef ds:uri="http://schemas.microsoft.com/sharepoint/v3/contenttype/forms"/>
-  </ds:schemaRefs>
-</ds:datastoreItem>
-</file>
-
-<file path=customXml/itemProps3.xml><?xml version="1.0" encoding="utf-8"?>
-<ds:datastoreItem xmlns:ds="http://schemas.openxmlformats.org/officeDocument/2006/customXml" ds:itemID="{C91F02BB-620F-417A-8D2F-2C9D9BBD27D5}">
-  <ds:schemaRefs>
-    <ds:schemaRef ds:uri="http://schemas.microsoft.com/office/2006/metadata/properties"/>
-    <ds:schemaRef ds:uri="http://schemas.microsoft.com/office/infopath/2007/PartnerControls"/>
-    <ds:schemaRef ds:uri="c5066c11-86c8-4c1c-b749-5681321d4535"/>
-    <ds:schemaRef ds:uri="502fd2cd-f14c-4760-9a26-64de99db65d4"/>
-  </ds:schemaRefs>
-</ds:datastoreItem>
 </file>
</xml_diff>